<commit_message>
Edited the milstone2 document, and changed some of the phrasing. Let me know if you like it!
</commit_message>
<xml_diff>
--- a/Documentation/Milestone2.docx
+++ b/Documentation/Milestone2.docx
@@ -12,8 +12,6 @@
       <w:r>
         <w:t xml:space="preserve"> – Milestone 2</w:t>
       </w:r>
-      <w:bookmarkStart w:id="0" w:name="_GoBack"/>
-      <w:bookmarkEnd w:id="0"/>
     </w:p>
     <w:p>
       <w:pPr>
@@ -36,24 +34,49 @@
         <w:pStyle w:val="Quote"/>
       </w:pPr>
       <w:r>
-        <w:t xml:space="preserve">Our company, </w:t>
-      </w:r>
-      <w:proofErr w:type="spellStart"/>
-      <w:r>
-        <w:t>Achievatron</w:t>
-      </w:r>
-      <w:proofErr w:type="spellEnd"/>
-      <w:r>
-        <w:t xml:space="preserve"> Unlimited, will create a piece of software designed to assist the Producer of small scale film production companies which rely heavily of </w:t>
-      </w:r>
-      <w:r>
-        <w:t xml:space="preserve">volunteered cast/crew and equipment in order to create films. Producers of such movies are expected to organize filming schedules around the availabilities of such volunteered people and equipment, while also keeping budgets to a minimum by completing the </w:t>
-      </w:r>
-      <w:r>
-        <w:t xml:space="preserve">projects in a small a time window as possible. As such the software will keep records of all cast/crew and equipment, the times they are available, the scenes which are required for the movie (both completed and yet to be shot), which scenes require which </w:t>
-      </w:r>
-      <w:r>
-        <w:t>cast/crew/equipment.</w:t>
+        <w:t xml:space="preserve">Our company, Achievatron Unlimited, will create a piece of software designed to assist the Producer of </w:t>
+      </w:r>
+      <w:r>
+        <w:t xml:space="preserve">a </w:t>
+      </w:r>
+      <w:r>
+        <w:t>small</w:t>
+      </w:r>
+      <w:r>
+        <w:t>-scale film production company</w:t>
+      </w:r>
+      <w:r>
+        <w:t>. These companies rely heavily on volunteer cast or crew members as well as volunteered equipment in order to film the scenes. Producers of such companies are expected to efficiently schedule filming around the time constraints of the available volunteers and equipment</w:t>
+      </w:r>
+      <w:r>
+        <w:t xml:space="preserve"> in order to produce the film</w:t>
+      </w:r>
+      <w:r>
+        <w:t xml:space="preserve"> in the shortest amount of time possible.  Our software aims to make the producer’s job easier by </w:t>
+      </w:r>
+      <w:r>
+        <w:t>keep</w:t>
+      </w:r>
+      <w:r>
+        <w:t>ing</w:t>
+      </w:r>
+      <w:r>
+        <w:t xml:space="preserve"> records of all cast/crew </w:t>
+      </w:r>
+      <w:r>
+        <w:t xml:space="preserve">members </w:t>
+      </w:r>
+      <w:r>
+        <w:t>and equipment</w:t>
+      </w:r>
+      <w:r>
+        <w:t xml:space="preserve"> as well as</w:t>
+      </w:r>
+      <w:r>
+        <w:t xml:space="preserve"> the times they are available, the scenes which are required for the movie (both completed and yet to be shot), </w:t>
+      </w:r>
+      <w:r>
+        <w:t xml:space="preserve">and what each scene requires. This will save the producer time by allowing him or her to easily create a schedule, or even automatically generate an appropriate schedule given all of the time constraints. </w:t>
       </w:r>
     </w:p>
     <w:p>
@@ -168,13 +191,67 @@
         <w:rPr>
           <w:rFonts w:asciiTheme="majorHAnsi" w:hAnsiTheme="majorHAnsi"/>
         </w:rPr>
-        <w:t>This component allows the system to keep a listing of all the v</w:t>
-      </w:r>
-      <w:r>
-        <w:rPr>
-          <w:rFonts w:asciiTheme="majorHAnsi" w:hAnsiTheme="majorHAnsi"/>
-        </w:rPr>
-        <w:t xml:space="preserve">olunteers (both people and equipment) required by the project, and allows the producer, and the user themselves to update their availabilities. </w:t>
+        <w:t xml:space="preserve">This component </w:t>
+      </w:r>
+      <w:r>
+        <w:rPr>
+          <w:rFonts w:asciiTheme="majorHAnsi" w:hAnsiTheme="majorHAnsi"/>
+        </w:rPr>
+        <w:t>of the system</w:t>
+      </w:r>
+      <w:r>
+        <w:rPr>
+          <w:rFonts w:asciiTheme="majorHAnsi" w:hAnsiTheme="majorHAnsi"/>
+        </w:rPr>
+        <w:t xml:space="preserve"> keep</w:t>
+      </w:r>
+      <w:r>
+        <w:rPr>
+          <w:rFonts w:asciiTheme="majorHAnsi" w:hAnsiTheme="majorHAnsi"/>
+        </w:rPr>
+        <w:t>s</w:t>
+      </w:r>
+      <w:r>
+        <w:rPr>
+          <w:rFonts w:asciiTheme="majorHAnsi" w:hAnsiTheme="majorHAnsi"/>
+        </w:rPr>
+        <w:t xml:space="preserve"> </w:t>
+      </w:r>
+      <w:r>
+        <w:rPr>
+          <w:rFonts w:asciiTheme="majorHAnsi" w:hAnsiTheme="majorHAnsi"/>
+        </w:rPr>
+        <w:t xml:space="preserve">records </w:t>
+      </w:r>
+      <w:r>
+        <w:rPr>
+          <w:rFonts w:asciiTheme="majorHAnsi" w:hAnsiTheme="majorHAnsi"/>
+        </w:rPr>
+        <w:t xml:space="preserve">of all </w:t>
+      </w:r>
+      <w:r>
+        <w:rPr>
+          <w:rFonts w:asciiTheme="majorHAnsi" w:hAnsiTheme="majorHAnsi"/>
+        </w:rPr>
+        <w:t xml:space="preserve">of </w:t>
+      </w:r>
+      <w:r>
+        <w:rPr>
+          <w:rFonts w:asciiTheme="majorHAnsi" w:hAnsiTheme="majorHAnsi"/>
+        </w:rPr>
+        <w:t>the volunteers (both people and equipment) required by the pr</w:t>
+      </w:r>
+      <w:r>
+        <w:rPr>
+          <w:rFonts w:asciiTheme="majorHAnsi" w:hAnsiTheme="majorHAnsi"/>
+        </w:rPr>
+        <w:t xml:space="preserve">oject, and allows both the producer </w:t>
+      </w:r>
+      <w:r>
+        <w:rPr>
+          <w:rFonts w:asciiTheme="majorHAnsi" w:hAnsiTheme="majorHAnsi"/>
+        </w:rPr>
+        <w:t xml:space="preserve">and the user to update their availabilities. </w:t>
       </w:r>
     </w:p>
     <w:p>
@@ -263,13 +340,7 @@
         <w:rPr>
           <w:rFonts w:asciiTheme="majorHAnsi" w:hAnsiTheme="majorHAnsi"/>
         </w:rPr>
-        <w:t>Producer Adding Eq</w:t>
-      </w:r>
-      <w:r>
-        <w:rPr>
-          <w:rFonts w:asciiTheme="majorHAnsi" w:hAnsiTheme="majorHAnsi"/>
-        </w:rPr>
-        <w:t>uipment</w:t>
+        <w:t>Producer Adding Equipment</w:t>
       </w:r>
     </w:p>
     <w:p>
@@ -328,7 +399,6 @@
         <w:rPr>
           <w:rFonts w:asciiTheme="majorHAnsi" w:hAnsiTheme="majorHAnsi"/>
         </w:rPr>
-        <w:lastRenderedPageBreak/>
         <w:t>2.</w:t>
       </w:r>
     </w:p>
@@ -375,21 +445,7 @@
         <w:rPr>
           <w:rFonts w:asciiTheme="majorHAnsi" w:hAnsiTheme="majorHAnsi"/>
         </w:rPr>
-        <w:t xml:space="preserve">: Ryan </w:t>
-      </w:r>
-      <w:proofErr w:type="spellStart"/>
-      <w:r>
-        <w:rPr>
-          <w:rFonts w:asciiTheme="majorHAnsi" w:hAnsiTheme="majorHAnsi"/>
-        </w:rPr>
-        <w:t>LaForge</w:t>
-      </w:r>
-      <w:proofErr w:type="spellEnd"/>
-      <w:r>
-        <w:rPr>
-          <w:rFonts w:asciiTheme="majorHAnsi" w:hAnsiTheme="majorHAnsi"/>
-        </w:rPr>
-        <w:t xml:space="preserve"> (ral362)</w:t>
+        <w:t>: Ryan LaForge (ral362)</w:t>
       </w:r>
     </w:p>
     <w:p>
@@ -422,13 +478,55 @@
         <w:rPr>
           <w:rFonts w:asciiTheme="majorHAnsi" w:hAnsiTheme="majorHAnsi"/>
         </w:rPr>
-        <w:t>This component allows the tracking of which resources (both volunteers and equipment) are required for each scene. Also manage</w:t>
-      </w:r>
-      <w:r>
-        <w:rPr>
-          <w:rFonts w:asciiTheme="majorHAnsi" w:hAnsiTheme="majorHAnsi"/>
-        </w:rPr>
-        <w:t xml:space="preserve">d movie progress by keeping track of how many scenes are completed vs. yet to be complete. </w:t>
+        <w:t xml:space="preserve">This component </w:t>
+      </w:r>
+      <w:r>
+        <w:rPr>
+          <w:rFonts w:asciiTheme="majorHAnsi" w:hAnsiTheme="majorHAnsi"/>
+        </w:rPr>
+        <w:t>tracks</w:t>
+      </w:r>
+      <w:r>
+        <w:rPr>
+          <w:rFonts w:asciiTheme="majorHAnsi" w:hAnsiTheme="majorHAnsi"/>
+        </w:rPr>
+        <w:t xml:space="preserve"> </w:t>
+      </w:r>
+      <w:r>
+        <w:rPr>
+          <w:rFonts w:asciiTheme="majorHAnsi" w:hAnsiTheme="majorHAnsi"/>
+        </w:rPr>
+        <w:t xml:space="preserve">the required </w:t>
+      </w:r>
+      <w:r>
+        <w:rPr>
+          <w:rFonts w:asciiTheme="majorHAnsi" w:hAnsiTheme="majorHAnsi"/>
+        </w:rPr>
+        <w:t xml:space="preserve">resources (both volunteers and equipment) for each scene. </w:t>
+      </w:r>
+      <w:r>
+        <w:rPr>
+          <w:rFonts w:asciiTheme="majorHAnsi" w:hAnsiTheme="majorHAnsi"/>
+        </w:rPr>
+        <w:t xml:space="preserve">This component also determines the </w:t>
+      </w:r>
+      <w:r>
+        <w:rPr>
+          <w:rFonts w:asciiTheme="majorHAnsi" w:hAnsiTheme="majorHAnsi"/>
+        </w:rPr>
+        <w:t>movie</w:t>
+      </w:r>
+      <w:r>
+        <w:rPr>
+          <w:rFonts w:asciiTheme="majorHAnsi" w:hAnsiTheme="majorHAnsi"/>
+        </w:rPr>
+        <w:t>’s</w:t>
+      </w:r>
+      <w:r>
+        <w:rPr>
+          <w:rFonts w:asciiTheme="majorHAnsi" w:hAnsiTheme="majorHAnsi"/>
+        </w:rPr>
+        <w:t xml:space="preserve"> progress by keeping track of how many scenes are completed vs. yet to be complete. </w:t>
       </w:r>
     </w:p>
     <w:p>
@@ -571,13 +669,7 @@
         <w:rPr>
           <w:rFonts w:asciiTheme="majorHAnsi" w:hAnsiTheme="majorHAnsi"/>
         </w:rPr>
-        <w:t>Producer Adding</w:t>
-      </w:r>
-      <w:r>
-        <w:rPr>
-          <w:rFonts w:asciiTheme="majorHAnsi" w:hAnsiTheme="majorHAnsi"/>
-        </w:rPr>
-        <w:t xml:space="preserve"> Equipment to Scene</w:t>
+        <w:t>Producer Adding Equipment to Scene</w:t>
       </w:r>
     </w:p>
     <w:p>
@@ -715,13 +807,67 @@
         <w:rPr>
           <w:rFonts w:asciiTheme="majorHAnsi" w:hAnsiTheme="majorHAnsi"/>
         </w:rPr>
-        <w:t>This component allows the user to manage which scenes will be filmed on what dates. Allows the user to move given scenes to given date</w:t>
-      </w:r>
-      <w:r>
-        <w:rPr>
-          <w:rFonts w:asciiTheme="majorHAnsi" w:hAnsiTheme="majorHAnsi"/>
-        </w:rPr>
-        <w:t>s. Provides visual feedback for which scenes can be filmed on which days based on required volunteer/equipment availability.</w:t>
+        <w:t xml:space="preserve">This component allows the user to manage </w:t>
+      </w:r>
+      <w:r>
+        <w:rPr>
+          <w:rFonts w:asciiTheme="majorHAnsi" w:hAnsiTheme="majorHAnsi"/>
+        </w:rPr>
+        <w:t>what</w:t>
+      </w:r>
+      <w:r>
+        <w:rPr>
+          <w:rFonts w:asciiTheme="majorHAnsi" w:hAnsiTheme="majorHAnsi"/>
+        </w:rPr>
+        <w:t xml:space="preserve"> scenes will be filmed </w:t>
+      </w:r>
+      <w:r>
+        <w:rPr>
+          <w:rFonts w:asciiTheme="majorHAnsi" w:hAnsiTheme="majorHAnsi"/>
+        </w:rPr>
+        <w:t xml:space="preserve">each day, </w:t>
+      </w:r>
+      <w:r>
+        <w:rPr>
+          <w:rFonts w:asciiTheme="majorHAnsi" w:hAnsiTheme="majorHAnsi"/>
+        </w:rPr>
+        <w:t xml:space="preserve"> </w:t>
+      </w:r>
+      <w:r>
+        <w:rPr>
+          <w:rFonts w:asciiTheme="majorHAnsi" w:hAnsiTheme="majorHAnsi"/>
+        </w:rPr>
+        <w:t xml:space="preserve">allows the user to </w:t>
+      </w:r>
+      <w:r>
+        <w:rPr>
+          <w:rFonts w:asciiTheme="majorHAnsi" w:hAnsiTheme="majorHAnsi"/>
+        </w:rPr>
+        <w:t>m</w:t>
+      </w:r>
+      <w:r>
+        <w:rPr>
+          <w:rFonts w:asciiTheme="majorHAnsi" w:hAnsiTheme="majorHAnsi"/>
+        </w:rPr>
+        <w:t>ove given scenes to given dates, and provides</w:t>
+      </w:r>
+      <w:r>
+        <w:rPr>
+          <w:rFonts w:asciiTheme="majorHAnsi" w:hAnsiTheme="majorHAnsi"/>
+        </w:rPr>
+        <w:t xml:space="preserve"> visual feedback for </w:t>
+      </w:r>
+      <w:r>
+        <w:rPr>
+          <w:rFonts w:asciiTheme="majorHAnsi" w:hAnsiTheme="majorHAnsi"/>
+        </w:rPr>
+        <w:t xml:space="preserve">the scenes that can be shot each day given the </w:t>
+      </w:r>
+      <w:r>
+        <w:rPr>
+          <w:rFonts w:asciiTheme="majorHAnsi" w:hAnsiTheme="majorHAnsi"/>
+        </w:rPr>
+        <w:t>volunteer/equipment availability.</w:t>
       </w:r>
     </w:p>
     <w:p>
@@ -792,6 +938,7 @@
         <w:rPr>
           <w:rFonts w:asciiTheme="majorHAnsi" w:hAnsiTheme="majorHAnsi"/>
         </w:rPr>
+        <w:lastRenderedPageBreak/>
         <w:t>Producer Removing a Scene from a Date</w:t>
       </w:r>
     </w:p>
@@ -821,7 +968,6 @@
         <w:rPr>
           <w:rFonts w:asciiTheme="majorHAnsi" w:hAnsiTheme="majorHAnsi"/>
         </w:rPr>
-        <w:lastRenderedPageBreak/>
         <w:t>4.</w:t>
       </w:r>
     </w:p>
@@ -848,13 +994,7 @@
         <w:rPr>
           <w:rStyle w:val="Heading4Char"/>
         </w:rPr>
-        <w:t xml:space="preserve">Conflict </w:t>
-      </w:r>
-      <w:r>
-        <w:rPr>
-          <w:rStyle w:val="Heading4Char"/>
-        </w:rPr>
-        <w:t>Resolution Management</w:t>
+        <w:t>Conflict Resolution Management</w:t>
       </w:r>
     </w:p>
     <w:p>
@@ -907,19 +1047,61 @@
         <w:rPr>
           <w:rFonts w:asciiTheme="majorHAnsi" w:hAnsiTheme="majorHAnsi"/>
         </w:rPr>
-        <w:t xml:space="preserve">This component allows the user to generate applicable schedules that meet the requirements automatically, based on the scenes remaining to be filmed and the availabilities of the </w:t>
-      </w:r>
-      <w:r>
-        <w:rPr>
-          <w:rFonts w:asciiTheme="majorHAnsi" w:hAnsiTheme="majorHAnsi"/>
-        </w:rPr>
-        <w:t>volunteers/equipment required by those scenes. This section will also provide facilities to manage cases where such a schedule cannot be found from the current system state, by allowing the user to send emails to users to inform them that they may be requi</w:t>
-      </w:r>
-      <w:r>
-        <w:rPr>
-          <w:rFonts w:asciiTheme="majorHAnsi" w:hAnsiTheme="majorHAnsi"/>
-        </w:rPr>
-        <w:t>red to alter their availabilities.</w:t>
+        <w:t xml:space="preserve">This component allows the user to generate applicable schedules that meet </w:t>
+      </w:r>
+      <w:r>
+        <w:rPr>
+          <w:rFonts w:asciiTheme="majorHAnsi" w:hAnsiTheme="majorHAnsi"/>
+        </w:rPr>
+        <w:t xml:space="preserve">the requirements automatically,. This automatic scheduling is </w:t>
+      </w:r>
+      <w:r>
+        <w:rPr>
+          <w:rFonts w:asciiTheme="majorHAnsi" w:hAnsiTheme="majorHAnsi"/>
+        </w:rPr>
+        <w:t>based on the scenes remaining to be filmed and the availabilities of the volunteers/equipment required by those scenes. This section will also provide f</w:t>
+      </w:r>
+      <w:r>
+        <w:rPr>
+          <w:rFonts w:asciiTheme="majorHAnsi" w:hAnsiTheme="majorHAnsi"/>
+        </w:rPr>
+        <w:t xml:space="preserve">acilities to manage cases in which </w:t>
+      </w:r>
+      <w:r>
+        <w:rPr>
+          <w:rFonts w:asciiTheme="majorHAnsi" w:hAnsiTheme="majorHAnsi"/>
+        </w:rPr>
+        <w:t xml:space="preserve">such a schedule cannot be </w:t>
+      </w:r>
+      <w:r>
+        <w:rPr>
+          <w:rFonts w:asciiTheme="majorHAnsi" w:hAnsiTheme="majorHAnsi"/>
+        </w:rPr>
+        <w:t>made from the current system state,</w:t>
+      </w:r>
+      <w:r>
+        <w:rPr>
+          <w:rFonts w:asciiTheme="majorHAnsi" w:hAnsiTheme="majorHAnsi"/>
+        </w:rPr>
+        <w:t xml:space="preserve"> by allowing the user to send emails to </w:t>
+      </w:r>
+      <w:r>
+        <w:rPr>
+          <w:rFonts w:asciiTheme="majorHAnsi" w:hAnsiTheme="majorHAnsi"/>
+        </w:rPr>
+        <w:t>volunteers and equipment lenders</w:t>
+      </w:r>
+      <w:r>
+        <w:rPr>
+          <w:rFonts w:asciiTheme="majorHAnsi" w:hAnsiTheme="majorHAnsi"/>
+        </w:rPr>
+        <w:t xml:space="preserve"> </w:t>
+      </w:r>
+      <w:r>
+        <w:rPr>
+          <w:rFonts w:asciiTheme="majorHAnsi" w:hAnsiTheme="majorHAnsi"/>
+        </w:rPr>
+        <w:t xml:space="preserve">in order to negotiate rescheduling. </w:t>
       </w:r>
     </w:p>
     <w:p>
@@ -1031,93 +1213,186 @@
           <w:rFonts w:asciiTheme="majorHAnsi" w:hAnsiTheme="majorHAnsi"/>
         </w:rPr>
       </w:pPr>
-      <w:bookmarkStart w:id="1" w:name="__DdeLink__1_2087141343"/>
+      <w:bookmarkStart w:id="0" w:name="__DdeLink__1_2087141343"/>
+      <w:bookmarkEnd w:id="0"/>
+      <w:r>
+        <w:rPr>
+          <w:rFonts w:asciiTheme="majorHAnsi" w:hAnsiTheme="majorHAnsi"/>
+          <w:b/>
+        </w:rPr>
+        <w:t>Work Unit Name:</w:t>
+      </w:r>
+      <w:r>
+        <w:rPr>
+          <w:rFonts w:asciiTheme="majorHAnsi" w:hAnsiTheme="majorHAnsi"/>
+        </w:rPr>
+        <w:t xml:space="preserve"> </w:t>
+      </w:r>
+      <w:r>
+        <w:rPr>
+          <w:rStyle w:val="Heading4Char"/>
+        </w:rPr>
+        <w:t>Volunteer Information</w:t>
+      </w:r>
+      <w:r>
+        <w:rPr>
+          <w:rStyle w:val="Heading4Char"/>
+        </w:rPr>
+        <w:t xml:space="preserve"> Web</w:t>
+      </w:r>
+      <w:r>
+        <w:rPr>
+          <w:rStyle w:val="Heading4Char"/>
+        </w:rPr>
+        <w:t xml:space="preserve"> Applet</w:t>
+      </w:r>
+    </w:p>
+    <w:p>
+      <w:pPr>
+        <w:rPr>
+          <w:rFonts w:asciiTheme="majorHAnsi" w:hAnsiTheme="majorHAnsi"/>
+        </w:rPr>
+      </w:pPr>
+      <w:r>
+        <w:rPr>
+          <w:rFonts w:asciiTheme="majorHAnsi" w:hAnsiTheme="majorHAnsi"/>
+          <w:b/>
+        </w:rPr>
+        <w:t>Assigned to:</w:t>
+      </w:r>
+      <w:r>
+        <w:rPr>
+          <w:rFonts w:asciiTheme="majorHAnsi" w:hAnsiTheme="majorHAnsi"/>
+        </w:rPr>
+        <w:t xml:space="preserve"> </w:t>
+      </w:r>
+      <w:r>
+        <w:rPr>
+          <w:rFonts w:asciiTheme="majorHAnsi" w:hAnsiTheme="majorHAnsi"/>
+        </w:rPr>
+        <w:t>Matthew Galbraith (mpg317)</w:t>
+      </w:r>
+    </w:p>
+    <w:p>
+      <w:pPr>
+        <w:rPr>
+          <w:rFonts w:asciiTheme="majorHAnsi" w:hAnsiTheme="majorHAnsi"/>
+          <w:b/>
+        </w:rPr>
+      </w:pPr>
+      <w:r>
+        <w:rPr>
+          <w:rFonts w:asciiTheme="majorHAnsi" w:hAnsiTheme="majorHAnsi"/>
+          <w:b/>
+        </w:rPr>
+        <w:t>Work Unit Goal:</w:t>
+      </w:r>
+    </w:p>
+    <w:p>
+      <w:pPr>
+        <w:rPr>
+          <w:rFonts w:asciiTheme="majorHAnsi" w:hAnsiTheme="majorHAnsi"/>
+        </w:rPr>
+      </w:pPr>
+      <w:r>
+        <w:rPr>
+          <w:rFonts w:asciiTheme="majorHAnsi" w:hAnsiTheme="majorHAnsi"/>
+          <w:shd w:val="clear" w:color="auto" w:fill="FFFFFF"/>
+        </w:rPr>
+        <w:t>This section i</w:t>
+      </w:r>
+      <w:r>
+        <w:rPr>
+          <w:rFonts w:asciiTheme="majorHAnsi" w:hAnsiTheme="majorHAnsi"/>
+          <w:shd w:val="clear" w:color="auto" w:fill="FFFFFF"/>
+        </w:rPr>
+        <w:t xml:space="preserve">ncludes an accessible web applet that allows volunteer cast and crew </w:t>
+      </w:r>
+      <w:r>
+        <w:rPr>
+          <w:rFonts w:asciiTheme="majorHAnsi" w:hAnsiTheme="majorHAnsi"/>
+          <w:shd w:val="clear" w:color="auto" w:fill="FFFFFF"/>
+        </w:rPr>
+        <w:t xml:space="preserve">members to edit and update </w:t>
+      </w:r>
+      <w:r>
+        <w:rPr>
+          <w:rFonts w:asciiTheme="majorHAnsi" w:hAnsiTheme="majorHAnsi"/>
+          <w:shd w:val="clear" w:color="auto" w:fill="FFFFFF"/>
+        </w:rPr>
+        <w:t xml:space="preserve">their contact </w:t>
+      </w:r>
+      <w:r>
+        <w:rPr>
+          <w:rFonts w:asciiTheme="majorHAnsi" w:hAnsiTheme="majorHAnsi"/>
+          <w:shd w:val="clear" w:color="auto" w:fill="FFFFFF"/>
+        </w:rPr>
+        <w:t>information, relevant s</w:t>
+      </w:r>
+      <w:r>
+        <w:rPr>
+          <w:rFonts w:asciiTheme="majorHAnsi" w:hAnsiTheme="majorHAnsi"/>
+          <w:shd w:val="clear" w:color="auto" w:fill="FFFFFF"/>
+        </w:rPr>
+        <w:t>kills information</w:t>
+      </w:r>
+      <w:r>
+        <w:rPr>
+          <w:rFonts w:asciiTheme="majorHAnsi" w:hAnsiTheme="majorHAnsi"/>
+          <w:shd w:val="clear" w:color="auto" w:fill="FFFFFF"/>
+        </w:rPr>
+        <w:t>, and the hours</w:t>
+      </w:r>
+      <w:r>
+        <w:rPr>
+          <w:rFonts w:asciiTheme="majorHAnsi" w:hAnsiTheme="majorHAnsi"/>
+          <w:shd w:val="clear" w:color="auto" w:fill="FFFFFF"/>
+        </w:rPr>
+        <w:t xml:space="preserve"> that they a</w:t>
+      </w:r>
+      <w:r>
+        <w:rPr>
+          <w:rFonts w:asciiTheme="majorHAnsi" w:hAnsiTheme="majorHAnsi"/>
+          <w:shd w:val="clear" w:color="auto" w:fill="FFFFFF"/>
+        </w:rPr>
+        <w:t xml:space="preserve">re available to work on scenes. </w:t>
+      </w:r>
+      <w:r>
+        <w:rPr>
+          <w:rFonts w:asciiTheme="majorHAnsi" w:hAnsiTheme="majorHAnsi"/>
+          <w:shd w:val="clear" w:color="auto" w:fill="FFFFFF"/>
+        </w:rPr>
+        <w:t>It will</w:t>
+      </w:r>
+      <w:r>
+        <w:rPr>
+          <w:rFonts w:asciiTheme="majorHAnsi" w:hAnsiTheme="majorHAnsi"/>
+          <w:shd w:val="clear" w:color="auto" w:fill="FFFFFF"/>
+        </w:rPr>
+        <w:t xml:space="preserve"> also</w:t>
+      </w:r>
+      <w:r>
+        <w:rPr>
+          <w:rFonts w:asciiTheme="majorHAnsi" w:hAnsiTheme="majorHAnsi"/>
+          <w:shd w:val="clear" w:color="auto" w:fill="FFFFFF"/>
+        </w:rPr>
+        <w:t xml:space="preserve"> have a connection with the main application's database that will propagate changes in availability to the schedule. This will make resolving conflicts much quicker and easier </w:t>
+      </w:r>
+      <w:r>
+        <w:rPr>
+          <w:rFonts w:asciiTheme="majorHAnsi" w:hAnsiTheme="majorHAnsi"/>
+          <w:shd w:val="clear" w:color="auto" w:fill="FFFFFF"/>
+        </w:rPr>
+        <w:t xml:space="preserve">for </w:t>
+      </w:r>
+      <w:bookmarkStart w:id="1" w:name="_GoBack"/>
       <w:bookmarkEnd w:id="1"/>
       <w:r>
         <w:rPr>
           <w:rFonts w:asciiTheme="majorHAnsi" w:hAnsiTheme="majorHAnsi"/>
-          <w:b/>
-        </w:rPr>
-        <w:t>Work Unit Name:</w:t>
-      </w:r>
-      <w:r>
-        <w:rPr>
-          <w:rFonts w:asciiTheme="majorHAnsi" w:hAnsiTheme="majorHAnsi"/>
-        </w:rPr>
-        <w:t xml:space="preserve"> </w:t>
-      </w:r>
-      <w:r>
-        <w:rPr>
-          <w:rStyle w:val="Heading4Char"/>
-        </w:rPr>
-        <w:t>Volunteer Information</w:t>
-      </w:r>
-      <w:r>
-        <w:rPr>
-          <w:rStyle w:val="Heading4Char"/>
-        </w:rPr>
-        <w:t xml:space="preserve"> Web</w:t>
-      </w:r>
-      <w:r>
-        <w:rPr>
-          <w:rStyle w:val="Heading4Char"/>
-        </w:rPr>
-        <w:t xml:space="preserve"> Applet</w:t>
-      </w:r>
-    </w:p>
-    <w:p>
-      <w:pPr>
-        <w:rPr>
-          <w:rFonts w:asciiTheme="majorHAnsi" w:hAnsiTheme="majorHAnsi"/>
-        </w:rPr>
-      </w:pPr>
-      <w:r>
-        <w:rPr>
-          <w:rFonts w:asciiTheme="majorHAnsi" w:hAnsiTheme="majorHAnsi"/>
-          <w:b/>
-        </w:rPr>
-        <w:t>Assigned to:</w:t>
-      </w:r>
-      <w:r>
-        <w:rPr>
-          <w:rFonts w:asciiTheme="majorHAnsi" w:hAnsiTheme="majorHAnsi"/>
-        </w:rPr>
-        <w:t xml:space="preserve"> </w:t>
-      </w:r>
-      <w:r>
-        <w:rPr>
-          <w:rFonts w:asciiTheme="majorHAnsi" w:hAnsiTheme="majorHAnsi"/>
-        </w:rPr>
-        <w:t>Matthew Galbraith (mpg317)</w:t>
-      </w:r>
-    </w:p>
-    <w:p>
-      <w:pPr>
-        <w:rPr>
-          <w:rFonts w:asciiTheme="majorHAnsi" w:hAnsiTheme="majorHAnsi"/>
-          <w:b/>
-        </w:rPr>
-      </w:pPr>
-      <w:r>
-        <w:rPr>
-          <w:rFonts w:asciiTheme="majorHAnsi" w:hAnsiTheme="majorHAnsi"/>
-          <w:b/>
-        </w:rPr>
-        <w:t>Work Unit Goal:</w:t>
-      </w:r>
-    </w:p>
-    <w:p>
-      <w:pPr>
-        <w:rPr>
-          <w:rFonts w:asciiTheme="majorHAnsi" w:hAnsiTheme="majorHAnsi"/>
-        </w:rPr>
-      </w:pPr>
-      <w:r>
-        <w:rPr>
-          <w:rFonts w:asciiTheme="majorHAnsi" w:hAnsiTheme="majorHAnsi"/>
           <w:shd w:val="clear" w:color="auto" w:fill="FFFFFF"/>
         </w:rPr>
-        <w:t>Includes an accessible web applet that allows volunteer cast and crew the ability to edit and change their contact and skills information as well as the times that they are available to work on scenes. It will have a connection with the main application's database that will propagate changes in availability to the schedule. This will make resolving conflicts much quicker and easier on the end of the producer.</w:t>
+        <w:t>the producer.</w:t>
       </w:r>
     </w:p>
     <w:p>
@@ -1323,6 +1598,7 @@
               <w:dataBinding w:prefixMappings="xmlns:ns0='http://purl.org/dc/elements/1.1/' xmlns:ns1='http://schemas.openxmlformats.org/package/2006/metadata/core-properties' " w:xpath="/ns1:coreProperties[1]/ns0:title[1]" w:storeItemID="{6C3C8BC8-F283-45AE-878A-BAB7291924A1}"/>
               <w:text/>
             </w:sdtPr>
+            <w:sdtEndPr/>
             <w:sdtContent>
               <w:r>
                 <w:rPr>
@@ -1360,6 +1636,7 @@
             <w:dataBinding w:prefixMappings="xmlns:ns0='http://purl.org/dc/elements/1.1/' xmlns:ns1='http://schemas.openxmlformats.org/package/2006/metadata/core-properties' " w:xpath="/ns1:coreProperties[1]/ns0:creator[1]" w:storeItemID="{6C3C8BC8-F283-45AE-878A-BAB7291924A1}"/>
             <w:text/>
           </w:sdtPr>
+          <w:sdtEndPr/>
           <w:sdtContent>
             <w:p>
               <w:pPr>
@@ -1444,104 +1721,347 @@
           <w:docPartUnique/>
         </w:docPartObj>
       </w:sdtPr>
+      <w:sdtEndPr/>
       <w:sdtContent>
         <w:r>
           <w:rPr>
             <w:noProof/>
-            <w:lang w:val="en-US" w:eastAsia="en-US"/>
+            <w:lang w:eastAsia="en-CA" w:bidi="ar-SA"/>
           </w:rPr>
-          <w:pict>
-            <v:rect id="_x0000_s2057" style="position:absolute;left:0;text-align:left;margin-left:43.15pt;margin-top:0;width:64.5pt;height:34.15pt;z-index:251661312;visibility:visible;mso-wrap-style:square;mso-width-percent:900;mso-height-percent:0;mso-top-percent:100;mso-wrap-distance-left:9pt;mso-wrap-distance-top:0;mso-wrap-distance-right:9pt;mso-wrap-distance-bottom:0;mso-position-horizontal:right;mso-position-horizontal-relative:right-margin-area;mso-position-vertical-relative:margin;mso-width-percent:900;mso-height-percent:0;mso-top-percent:100;mso-width-relative:right-margin-area;mso-height-relative:page;v-text-anchor:top" o:gfxdata="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" o:allowincell="f" stroked="f">
-              <v:textbox style="mso-fit-shape-to-text:t" inset="0,,0">
-                <w:txbxContent>
-                  <w:p>
-                    <w:pPr>
-                      <w:pBdr>
-                        <w:top w:val="single" w:sz="4" w:space="1" w:color="D8D8D8" w:themeColor="background1" w:themeShade="D8"/>
-                      </w:pBdr>
-                    </w:pPr>
-                    <w:r>
-                      <w:t xml:space="preserve">Page | </w:t>
-                    </w:r>
-                    <w:r>
-                      <w:fldChar w:fldCharType="begin"/>
-                    </w:r>
-                    <w:r>
-                      <w:instrText xml:space="preserve"> PAGE   \* MERGEFORMAT </w:instrText>
-                    </w:r>
-                    <w:r>
-                      <w:fldChar w:fldCharType="separate"/>
-                    </w:r>
-                    <w:r>
-                      <w:rPr>
-                        <w:noProof/>
-                      </w:rPr>
-                      <w:t>3</w:t>
-                    </w:r>
-                    <w:r>
-                      <w:rPr>
-                        <w:noProof/>
-                      </w:rPr>
-                      <w:fldChar w:fldCharType="end"/>
-                    </w:r>
-                  </w:p>
-                </w:txbxContent>
-              </v:textbox>
-              <w10:wrap anchorx="margin" anchory="margin"/>
-            </v:rect>
-          </w:pict>
+          <mc:AlternateContent>
+            <mc:Choice Requires="wps">
+              <w:drawing>
+                <wp:anchor distT="0" distB="0" distL="114300" distR="114300" simplePos="0" relativeHeight="251661312" behindDoc="0" locked="0" layoutInCell="0" allowOverlap="1">
+                  <wp:simplePos x="0" y="0"/>
+                  <wp:positionH relativeFrom="rightMargin">
+                    <wp:align>right</wp:align>
+                  </wp:positionH>
+                  <mc:AlternateContent>
+                    <mc:Choice Requires="wp14">
+                      <wp:positionV relativeFrom="margin">
+                        <wp14:pctPosVOffset>10000</wp14:pctPosVOffset>
+                      </wp:positionV>
+                    </mc:Choice>
+                    <mc:Fallback>
+                      <wp:positionV relativeFrom="page">
+                        <wp:posOffset>1581785</wp:posOffset>
+                      </wp:positionV>
+                    </mc:Fallback>
+                  </mc:AlternateContent>
+                  <wp:extent cx="643890" cy="423545"/>
+                  <wp:effectExtent l="0" t="0" r="4445" b="4445"/>
+                  <wp:wrapNone/>
+                  <wp:docPr id="1" name="Rectangle 9"/>
+                  <wp:cNvGraphicFramePr>
+                    <a:graphicFrameLocks xmlns:a="http://schemas.openxmlformats.org/drawingml/2006/main"/>
+                  </wp:cNvGraphicFramePr>
+                  <a:graphic xmlns:a="http://schemas.openxmlformats.org/drawingml/2006/main">
+                    <a:graphicData uri="http://schemas.microsoft.com/office/word/2010/wordprocessingShape">
+                      <wps:wsp>
+                        <wps:cNvSpPr>
+                          <a:spLocks noChangeArrowheads="1"/>
+                        </wps:cNvSpPr>
+                        <wps:spPr bwMode="auto">
+                          <a:xfrm>
+                            <a:off x="0" y="0"/>
+                            <a:ext cx="643890" cy="423545"/>
+                          </a:xfrm>
+                          <a:prstGeom prst="rect">
+                            <a:avLst/>
+                          </a:prstGeom>
+                          <a:solidFill>
+                            <a:srgbClr val="FFFFFF"/>
+                          </a:solidFill>
+                          <a:ln>
+                            <a:noFill/>
+                          </a:ln>
+                          <a:extLst>
+                            <a:ext uri="{91240B29-F687-4F45-9708-019B960494DF}">
+                              <a14:hiddenLine xmlns:a14="http://schemas.microsoft.com/office/drawing/2010/main" w="9525">
+                                <a:solidFill>
+                                  <a:srgbClr val="000000"/>
+                                </a:solidFill>
+                                <a:miter lim="800000"/>
+                                <a:headEnd/>
+                                <a:tailEnd/>
+                              </a14:hiddenLine>
+                            </a:ext>
+                          </a:extLst>
+                        </wps:spPr>
+                        <wps:txbx>
+                          <w:txbxContent>
+                            <w:p>
+                              <w:pPr>
+                                <w:pBdr>
+                                  <w:top w:val="single" w:sz="4" w:space="1" w:color="D8D8D8" w:themeColor="background1" w:themeShade="D8"/>
+                                </w:pBdr>
+                              </w:pPr>
+                              <w:r>
+                                <w:t xml:space="preserve">Page | </w:t>
+                              </w:r>
+                              <w:r>
+                                <w:fldChar w:fldCharType="begin"/>
+                              </w:r>
+                              <w:r>
+                                <w:instrText xml:space="preserve"> PAGE   \* MERGEFORMAT </w:instrText>
+                              </w:r>
+                              <w:r>
+                                <w:fldChar w:fldCharType="separate"/>
+                              </w:r>
+                              <w:r>
+                                <w:rPr>
+                                  <w:noProof/>
+                                </w:rPr>
+                                <w:t>1</w:t>
+                              </w:r>
+                              <w:r>
+                                <w:rPr>
+                                  <w:noProof/>
+                                </w:rPr>
+                                <w:fldChar w:fldCharType="end"/>
+                              </w:r>
+                            </w:p>
+                          </w:txbxContent>
+                        </wps:txbx>
+                        <wps:bodyPr rot="0" vert="horz" wrap="square" lIns="0" tIns="45720" rIns="0" bIns="45720" anchor="t" anchorCtr="0" upright="1">
+                          <a:spAutoFit/>
+                        </wps:bodyPr>
+                      </wps:wsp>
+                    </a:graphicData>
+                  </a:graphic>
+                  <wp14:sizeRelH relativeFrom="rightMargin">
+                    <wp14:pctWidth>90000</wp14:pctWidth>
+                  </wp14:sizeRelH>
+                  <wp14:sizeRelV relativeFrom="page">
+                    <wp14:pctHeight>0</wp14:pctHeight>
+                  </wp14:sizeRelV>
+                </wp:anchor>
+              </w:drawing>
+            </mc:Choice>
+            <mc:Fallback>
+              <w:pict>
+                <v:rect id="Rectangle 9" o:spid="_x0000_s1026" style="position:absolute;left:0;text-align:left;margin-left:-.5pt;margin-top:0;width:50.7pt;height:33.35pt;z-index:251661312;visibility:visible;mso-wrap-style:square;mso-width-percent:900;mso-height-percent:0;mso-top-percent:100;mso-wrap-distance-left:9pt;mso-wrap-distance-top:0;mso-wrap-distance-right:9pt;mso-wrap-distance-bottom:0;mso-position-horizontal:right;mso-position-horizontal-relative:right-margin-area;mso-position-vertical-relative:margin;mso-width-percent:900;mso-height-percent:0;mso-top-percent:100;mso-width-relative:right-margin-area;mso-height-relative:page;v-text-anchor:top" o:gfxdata="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" o:allowincell="f" stroked="f">
+                  <v:textbox style="mso-fit-shape-to-text:t" inset="0,,0">
+                    <w:txbxContent>
+                      <w:p>
+                        <w:pPr>
+                          <w:pBdr>
+                            <w:top w:val="single" w:sz="4" w:space="1" w:color="D8D8D8" w:themeColor="background1" w:themeShade="D8"/>
+                          </w:pBdr>
+                        </w:pPr>
+                        <w:r>
+                          <w:t xml:space="preserve">Page | </w:t>
+                        </w:r>
+                        <w:r>
+                          <w:fldChar w:fldCharType="begin"/>
+                        </w:r>
+                        <w:r>
+                          <w:instrText xml:space="preserve"> PAGE   \* MERGEFORMAT </w:instrText>
+                        </w:r>
+                        <w:r>
+                          <w:fldChar w:fldCharType="separate"/>
+                        </w:r>
+                        <w:r>
+                          <w:rPr>
+                            <w:noProof/>
+                          </w:rPr>
+                          <w:t>1</w:t>
+                        </w:r>
+                        <w:r>
+                          <w:rPr>
+                            <w:noProof/>
+                          </w:rPr>
+                          <w:fldChar w:fldCharType="end"/>
+                        </w:r>
+                      </w:p>
+                    </w:txbxContent>
+                  </v:textbox>
+                  <w10:wrap anchorx="margin" anchory="margin"/>
+                </v:rect>
+              </w:pict>
+            </mc:Fallback>
+          </mc:AlternateContent>
         </w:r>
       </w:sdtContent>
     </w:sdt>
     <w:r>
       <w:rPr>
         <w:noProof/>
-      </w:rPr>
-      <w:pict>
-        <v:rect id="Rectangle 197" o:spid="_x0000_s2056" style="position:absolute;left:0;text-align:left;margin-left:0;margin-top:0;width:468.5pt;height:21.3pt;z-index:-251657216;visibility:visible;mso-wrap-style:square;mso-width-percent:1000;mso-height-percent:27;mso-top-percent:45;mso-wrap-distance-left:9.35pt;mso-wrap-distance-top:0;mso-wrap-distance-right:9.35pt;mso-wrap-distance-bottom:0;mso-position-horizontal:center;mso-position-horizontal-relative:margin;mso-position-vertical-relative:page;mso-width-percent:1000;mso-height-percent:27;mso-top-percent:45;mso-width-relative:margin;mso-height-relative:page;v-text-anchor:middle" o:gfxdata="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" o:allowoverlap="f" fillcolor="#5b9bd5 [3204]" stroked="f" strokeweight="1pt">
-          <v:textbox style="mso-next-textbox:#Rectangle 197;mso-fit-shape-to-text:t">
-            <w:txbxContent>
-              <w:sdt>
-                <w:sdtPr>
-                  <w:rPr>
-                    <w:caps/>
-                    <w:color w:val="FFFFFF" w:themeColor="background1"/>
-                  </w:rPr>
-                  <w:alias w:val="Title"/>
-                  <w:tag w:val=""/>
-                  <w:id w:val="547486789"/>
-                  <w:dataBinding w:prefixMappings="xmlns:ns0='http://purl.org/dc/elements/1.1/' xmlns:ns1='http://schemas.openxmlformats.org/package/2006/metadata/core-properties' " w:xpath="/ns1:coreProperties[1]/ns0:title[1]" w:storeItemID="{6C3C8BC8-F283-45AE-878A-BAB7291924A1}"/>
-                  <w:text/>
-                </w:sdtPr>
-                <w:sdtContent>
-                  <w:p>
-                    <w:pPr>
-                      <w:pStyle w:val="Header"/>
-                      <w:tabs>
-                        <w:tab w:val="clear" w:pos="4680"/>
-                        <w:tab w:val="clear" w:pos="9360"/>
-                      </w:tabs>
-                      <w:jc w:val="center"/>
+        <w:lang w:eastAsia="en-CA" w:bidi="ar-SA"/>
+      </w:rPr>
+      <mc:AlternateContent>
+        <mc:Choice Requires="wps">
+          <w:drawing>
+            <wp:anchor distT="0" distB="0" distL="118745" distR="118745" simplePos="0" relativeHeight="251659264" behindDoc="1" locked="0" layoutInCell="1" allowOverlap="0">
+              <wp:simplePos x="0" y="0"/>
+              <wp:positionH relativeFrom="margin">
+                <wp:align>center</wp:align>
+              </wp:positionH>
+              <mc:AlternateContent>
+                <mc:Choice Requires="wp14">
+                  <wp:positionV relativeFrom="page">
+                    <wp14:pctPosVOffset>4500</wp14:pctPosVOffset>
+                  </wp:positionV>
+                </mc:Choice>
+                <mc:Fallback>
+                  <wp:positionV relativeFrom="page">
+                    <wp:posOffset>452120</wp:posOffset>
+                  </wp:positionV>
+                </mc:Fallback>
+              </mc:AlternateContent>
+              <wp:extent cx="6329045" cy="254000"/>
+              <wp:effectExtent l="0" t="0" r="0" b="0"/>
+              <wp:wrapSquare wrapText="bothSides"/>
+              <wp:docPr id="197" name="Rectangle 197"/>
+              <wp:cNvGraphicFramePr>
+                <a:graphicFrameLocks xmlns:a="http://schemas.openxmlformats.org/drawingml/2006/main"/>
+              </wp:cNvGraphicFramePr>
+              <a:graphic xmlns:a="http://schemas.openxmlformats.org/drawingml/2006/main">
+                <a:graphicData uri="http://schemas.microsoft.com/office/word/2010/wordprocessingShape">
+                  <wps:wsp>
+                    <wps:cNvSpPr>
+                      <a:spLocks/>
+                    </wps:cNvSpPr>
+                    <wps:spPr>
+                      <a:xfrm>
+                        <a:off x="0" y="0"/>
+                        <a:ext cx="6329045" cy="254000"/>
+                      </a:xfrm>
+                      <a:prstGeom prst="rect">
+                        <a:avLst/>
+                      </a:prstGeom>
+                      <a:solidFill>
+                        <a:schemeClr val="accent1"/>
+                      </a:solidFill>
+                      <a:ln>
+                        <a:noFill/>
+                      </a:ln>
+                    </wps:spPr>
+                    <wps:style>
+                      <a:lnRef idx="2">
+                        <a:schemeClr val="accent1">
+                          <a:shade val="50000"/>
+                        </a:schemeClr>
+                      </a:lnRef>
+                      <a:fillRef idx="1">
+                        <a:schemeClr val="accent1"/>
+                      </a:fillRef>
+                      <a:effectRef idx="0">
+                        <a:schemeClr val="accent1"/>
+                      </a:effectRef>
+                      <a:fontRef idx="minor">
+                        <a:schemeClr val="lt1"/>
+                      </a:fontRef>
+                    </wps:style>
+                    <wps:txbx>
+                      <w:txbxContent>
+                        <w:sdt>
+                          <w:sdtPr>
+                            <w:rPr>
+                              <w:caps/>
+                              <w:color w:val="FFFFFF" w:themeColor="background1"/>
+                            </w:rPr>
+                            <w:alias w:val="Title"/>
+                            <w:tag w:val=""/>
+                            <w:id w:val="547486789"/>
+                            <w:dataBinding w:prefixMappings="xmlns:ns0='http://purl.org/dc/elements/1.1/' xmlns:ns1='http://schemas.openxmlformats.org/package/2006/metadata/core-properties' " w:xpath="/ns1:coreProperties[1]/ns0:title[1]" w:storeItemID="{6C3C8BC8-F283-45AE-878A-BAB7291924A1}"/>
+                            <w:text/>
+                          </w:sdtPr>
+                          <w:sdtEndPr/>
+                          <w:sdtContent>
+                            <w:p>
+                              <w:pPr>
+                                <w:pStyle w:val="Header"/>
+                                <w:tabs>
+                                  <w:tab w:val="clear" w:pos="4680"/>
+                                  <w:tab w:val="clear" w:pos="9360"/>
+                                </w:tabs>
+                                <w:jc w:val="center"/>
+                                <w:rPr>
+                                  <w:caps/>
+                                  <w:color w:val="FFFFFF" w:themeColor="background1"/>
+                                </w:rPr>
+                              </w:pPr>
+                              <w:r>
+                                <w:rPr>
+                                  <w:caps/>
+                                  <w:color w:val="FFFFFF" w:themeColor="background1"/>
+                                </w:rPr>
+                                <w:t>Achievatron Unlimited</w:t>
+                              </w:r>
+                            </w:p>
+                          </w:sdtContent>
+                        </w:sdt>
+                      </w:txbxContent>
+                    </wps:txbx>
+                    <wps:bodyPr rot="0" spcFirstLastPara="0" vertOverflow="overflow" horzOverflow="overflow" vert="horz" wrap="square" lIns="91440" tIns="45720" rIns="91440" bIns="45720" numCol="1" spcCol="0" rtlCol="0" fromWordArt="0" anchor="ctr" anchorCtr="0" forceAA="0" compatLnSpc="1">
+                      <a:prstTxWarp prst="textNoShape">
+                        <a:avLst/>
+                      </a:prstTxWarp>
+                      <a:spAutoFit/>
+                    </wps:bodyPr>
+                  </wps:wsp>
+                </a:graphicData>
+              </a:graphic>
+              <wp14:sizeRelH relativeFrom="margin">
+                <wp14:pctWidth>100000</wp14:pctWidth>
+              </wp14:sizeRelH>
+              <wp14:sizeRelV relativeFrom="page">
+                <wp14:pctHeight>2700</wp14:pctHeight>
+              </wp14:sizeRelV>
+            </wp:anchor>
+          </w:drawing>
+        </mc:Choice>
+        <mc:Fallback>
+          <w:pict>
+            <v:rect id="Rectangle 197" o:spid="_x0000_s1027" style="position:absolute;left:0;text-align:left;margin-left:0;margin-top:0;width:498.35pt;height:20pt;z-index:-251657216;visibility:visible;mso-wrap-style:square;mso-width-percent:1000;mso-height-percent:27;mso-top-percent:45;mso-wrap-distance-left:9.35pt;mso-wrap-distance-top:0;mso-wrap-distance-right:9.35pt;mso-wrap-distance-bottom:0;mso-position-horizontal:center;mso-position-horizontal-relative:margin;mso-position-vertical-relative:page;mso-width-percent:1000;mso-height-percent:27;mso-top-percent:45;mso-width-relative:margin;mso-height-relative:page;v-text-anchor:middle" o:gfxdata="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" o:allowoverlap="f" fillcolor="#5b9bd5 [3204]" stroked="f" strokeweight="1pt">
+              <v:path arrowok="t"/>
+              <v:textbox style="mso-fit-shape-to-text:t">
+                <w:txbxContent>
+                  <w:sdt>
+                    <w:sdtPr>
                       <w:rPr>
                         <w:caps/>
                         <w:color w:val="FFFFFF" w:themeColor="background1"/>
                       </w:rPr>
-                    </w:pPr>
-                    <w:r>
-                      <w:rPr>
-                        <w:caps/>
-                        <w:color w:val="FFFFFF" w:themeColor="background1"/>
-                      </w:rPr>
-                      <w:t>Achievatron Unlimited</w:t>
-                    </w:r>
-                  </w:p>
-                </w:sdtContent>
-              </w:sdt>
-            </w:txbxContent>
-          </v:textbox>
-          <w10:wrap type="square" anchorx="margin" anchory="page"/>
-        </v:rect>
-      </w:pict>
+                      <w:alias w:val="Title"/>
+                      <w:tag w:val=""/>
+                      <w:id w:val="547486789"/>
+                      <w:dataBinding w:prefixMappings="xmlns:ns0='http://purl.org/dc/elements/1.1/' xmlns:ns1='http://schemas.openxmlformats.org/package/2006/metadata/core-properties' " w:xpath="/ns1:coreProperties[1]/ns0:title[1]" w:storeItemID="{6C3C8BC8-F283-45AE-878A-BAB7291924A1}"/>
+                      <w:text/>
+                    </w:sdtPr>
+                    <w:sdtEndPr/>
+                    <w:sdtContent>
+                      <w:p>
+                        <w:pPr>
+                          <w:pStyle w:val="Header"/>
+                          <w:tabs>
+                            <w:tab w:val="clear" w:pos="4680"/>
+                            <w:tab w:val="clear" w:pos="9360"/>
+                          </w:tabs>
+                          <w:jc w:val="center"/>
+                          <w:rPr>
+                            <w:caps/>
+                            <w:color w:val="FFFFFF" w:themeColor="background1"/>
+                          </w:rPr>
+                        </w:pPr>
+                        <w:r>
+                          <w:rPr>
+                            <w:caps/>
+                            <w:color w:val="FFFFFF" w:themeColor="background1"/>
+                          </w:rPr>
+                          <w:t>Achievatron Unlimited</w:t>
+                        </w:r>
+                      </w:p>
+                    </w:sdtContent>
+                  </w:sdt>
+                </w:txbxContent>
+              </v:textbox>
+              <w10:wrap type="square" anchorx="margin" anchory="page"/>
+            </v:rect>
+          </w:pict>
+        </mc:Fallback>
+      </mc:AlternateContent>
     </w:r>
   </w:p>
 </w:hdr>
@@ -3957,7 +4477,7 @@
     <w:charset w:val="00"/>
     <w:family w:val="roman"/>
     <w:pitch w:val="variable"/>
-    <w:sig w:usb0="E0002EFF" w:usb1="C0007843" w:usb2="00000009" w:usb3="00000000" w:csb0="000001FF" w:csb1="00000000"/>
+    <w:sig w:usb0="E0002AFF" w:usb1="C0007841" w:usb2="00000009" w:usb3="00000000" w:csb0="000001FF" w:csb1="00000000"/>
   </w:font>
   <w:font w:name="Courier New">
     <w:panose1 w:val="02070309020205020404"/>
@@ -4009,11 +4529,12 @@
     <w:pitch w:val="default"/>
   </w:font>
   <w:font w:name="Mangal">
-    <w:panose1 w:val="02040503050203030202"/>
-    <w:charset w:val="00"/>
+    <w:panose1 w:val="00000400000000000000"/>
+    <w:charset w:val="01"/>
     <w:family w:val="roman"/>
+    <w:notTrueType/>
     <w:pitch w:val="variable"/>
-    <w:sig w:usb0="00008003" w:usb1="00000000" w:usb2="00000000" w:usb3="00000000" w:csb0="00000001" w:csb1="00000000"/>
+    <w:sig w:usb0="00002000" w:usb1="00000000" w:usb2="00000000" w:usb3="00000000" w:csb0="00000000" w:csb1="00000000"/>
   </w:font>
   <w:font w:name="Calibri Light">
     <w:panose1 w:val="020F0302020204030204"/>
@@ -4042,6 +4563,8 @@
     <w:rsidRoot w:val="000B33B4"/>
     <w:rsid w:val="000B33B4"/>
     <w:rsid w:val="001927BB"/>
+    <w:rsid w:val="005E71FA"/>
+    <w:rsid w:val="00654112"/>
   </w:rsids>
   <m:mathPr>
     <m:mathFont m:val="Cambria Math"/>

</xml_diff>

<commit_message>
added the scope document
if you would rather i turned it into a more convincing pitch type
paragraph i would be happy to, i created it in point format so the
marker would know i have at least 10 points for 10 marks, cheers :)
</commit_message>
<xml_diff>
--- a/Documentation/Milestone2.docx
+++ b/Documentation/Milestone2.docx
@@ -1,6 +1,6 @@
 
 <file path=word/document.xml><?xml version="1.0" encoding="utf-8"?>
-<w:document xmlns:wpc="http://schemas.microsoft.com/office/word/2010/wordprocessingCanvas" xmlns:mc="http://schemas.openxmlformats.org/markup-compatibility/2006" xmlns:o="urn:schemas-microsoft-com:office:office" xmlns:r="http://schemas.openxmlformats.org/officeDocument/2006/relationships" xmlns:m="http://schemas.openxmlformats.org/officeDocument/2006/math" xmlns:v="urn:schemas-microsoft-com:vml" xmlns:wp14="http://schemas.microsoft.com/office/word/2010/wordprocessingDrawing" xmlns:wp="http://schemas.openxmlformats.org/drawingml/2006/wordprocessingDrawing" xmlns:w10="urn:schemas-microsoft-com:office:word" xmlns:w="http://schemas.openxmlformats.org/wordprocessingml/2006/main" xmlns:w14="http://schemas.microsoft.com/office/word/2010/wordml" xmlns:w15="http://schemas.microsoft.com/office/word/2012/wordml" xmlns:wpg="http://schemas.microsoft.com/office/word/2010/wordprocessingGroup" xmlns:wpi="http://schemas.microsoft.com/office/word/2010/wordprocessingInk" xmlns:wne="http://schemas.microsoft.com/office/word/2006/wordml" xmlns:wps="http://schemas.microsoft.com/office/word/2010/wordprocessingShape" mc:Ignorable="w14 w15 wp14">
+<w:document xmlns:wpc="http://schemas.microsoft.com/office/word/2010/wordprocessingCanvas" xmlns:mo="http://schemas.microsoft.com/office/mac/office/2008/main" xmlns:mc="http://schemas.openxmlformats.org/markup-compatibility/2006" xmlns:mv="urn:schemas-microsoft-com:mac:vml" xmlns:o="urn:schemas-microsoft-com:office:office" xmlns:r="http://schemas.openxmlformats.org/officeDocument/2006/relationships" xmlns:m="http://schemas.openxmlformats.org/officeDocument/2006/math" xmlns:v="urn:schemas-microsoft-com:vml" xmlns:wp14="http://schemas.microsoft.com/office/word/2010/wordprocessingDrawing" xmlns:wp="http://schemas.openxmlformats.org/drawingml/2006/wordprocessingDrawing" xmlns:w10="urn:schemas-microsoft-com:office:word" xmlns:w="http://schemas.openxmlformats.org/wordprocessingml/2006/main" xmlns:w14="http://schemas.microsoft.com/office/word/2010/wordml" xmlns:wpg="http://schemas.microsoft.com/office/word/2010/wordprocessingGroup" xmlns:wpi="http://schemas.microsoft.com/office/word/2010/wordprocessingInk" xmlns:wne="http://schemas.microsoft.com/office/word/2006/wordml" xmlns:wps="http://schemas.microsoft.com/office/word/2010/wordprocessingShape" mc:Ignorable="w14 wp14">
   <w:body>
     <w:p>
       <w:pPr>
@@ -34,7 +34,15 @@
         <w:pStyle w:val="Quote"/>
       </w:pPr>
       <w:r>
-        <w:t xml:space="preserve">Our company, Achievatron Unlimited, will create a piece of software designed to assist the Producer of </w:t>
+        <w:t xml:space="preserve">Our company, </w:t>
+      </w:r>
+      <w:proofErr w:type="spellStart"/>
+      <w:r>
+        <w:t>Achievatron</w:t>
+      </w:r>
+      <w:proofErr w:type="spellEnd"/>
+      <w:r>
+        <w:t xml:space="preserve"> Unlimited, will create a piece of software designed to assist the Producer of </w:t>
       </w:r>
       <w:r>
         <w:t xml:space="preserve">a </w:t>
@@ -46,7 +54,15 @@
         <w:t>-scale film production company</w:t>
       </w:r>
       <w:r>
-        <w:t>. These companies rely heavily on volunteer cast or crew members as well as volunteered equipment in order to film the scenes. Producers of such companies are expected to efficiently schedule filming around the time constraints of the available volunteers and equipment</w:t>
+        <w:t xml:space="preserve">. These companies rely heavily on volunteer cast or </w:t>
+      </w:r>
+      <w:proofErr w:type="gramStart"/>
+      <w:r>
+        <w:t>crew members</w:t>
+      </w:r>
+      <w:proofErr w:type="gramEnd"/>
+      <w:r>
+        <w:t xml:space="preserve"> as well as volunteered equipment in order to film the scenes. Producers of such companies are expected to efficiently schedule filming around the time constraints of the available volunteers and equipment</w:t>
       </w:r>
       <w:r>
         <w:t xml:space="preserve"> in order to produce the film</w:t>
@@ -445,7 +461,21 @@
         <w:rPr>
           <w:rFonts w:asciiTheme="majorHAnsi" w:hAnsiTheme="majorHAnsi"/>
         </w:rPr>
-        <w:t>: Ryan LaForge (ral362)</w:t>
+        <w:t xml:space="preserve">: Ryan </w:t>
+      </w:r>
+      <w:proofErr w:type="spellStart"/>
+      <w:r>
+        <w:rPr>
+          <w:rFonts w:asciiTheme="majorHAnsi" w:hAnsiTheme="majorHAnsi"/>
+        </w:rPr>
+        <w:t>LaForge</w:t>
+      </w:r>
+      <w:proofErr w:type="spellEnd"/>
+      <w:r>
+        <w:rPr>
+          <w:rFonts w:asciiTheme="majorHAnsi" w:hAnsiTheme="majorHAnsi"/>
+        </w:rPr>
+        <w:t xml:space="preserve"> (ral362)</w:t>
       </w:r>
     </w:p>
     <w:p>
@@ -825,7 +855,14 @@
         <w:rPr>
           <w:rFonts w:asciiTheme="majorHAnsi" w:hAnsiTheme="majorHAnsi"/>
         </w:rPr>
-        <w:t xml:space="preserve">each day, </w:t>
+        <w:t>each day</w:t>
+      </w:r>
+      <w:proofErr w:type="gramStart"/>
+      <w:r>
+        <w:rPr>
+          <w:rFonts w:asciiTheme="majorHAnsi" w:hAnsiTheme="majorHAnsi"/>
+        </w:rPr>
+        <w:t xml:space="preserve">, </w:t>
       </w:r>
       <w:r>
         <w:rPr>
@@ -837,7 +874,14 @@
         <w:rPr>
           <w:rFonts w:asciiTheme="majorHAnsi" w:hAnsiTheme="majorHAnsi"/>
         </w:rPr>
-        <w:t xml:space="preserve">allows the user to </w:t>
+        <w:t>allows</w:t>
+      </w:r>
+      <w:proofErr w:type="gramEnd"/>
+      <w:r>
+        <w:rPr>
+          <w:rFonts w:asciiTheme="majorHAnsi" w:hAnsiTheme="majorHAnsi"/>
+        </w:rPr>
+        <w:t xml:space="preserve"> the user to </w:t>
       </w:r>
       <w:r>
         <w:rPr>
@@ -1053,7 +1097,21 @@
         <w:rPr>
           <w:rFonts w:asciiTheme="majorHAnsi" w:hAnsiTheme="majorHAnsi"/>
         </w:rPr>
-        <w:t xml:space="preserve">the requirements automatically,. This automatic scheduling is </w:t>
+        <w:t>the requirements automatically</w:t>
+      </w:r>
+      <w:proofErr w:type="gramStart"/>
+      <w:r>
+        <w:rPr>
+          <w:rFonts w:asciiTheme="majorHAnsi" w:hAnsiTheme="majorHAnsi"/>
+        </w:rPr>
+        <w:t>,.</w:t>
+      </w:r>
+      <w:proofErr w:type="gramEnd"/>
+      <w:r>
+        <w:rPr>
+          <w:rFonts w:asciiTheme="majorHAnsi" w:hAnsiTheme="majorHAnsi"/>
+        </w:rPr>
+        <w:t xml:space="preserve"> This automatic scheduling is </w:t>
       </w:r>
       <w:r>
         <w:rPr>
@@ -1306,20 +1364,36 @@
           <w:rFonts w:asciiTheme="majorHAnsi" w:hAnsiTheme="majorHAnsi"/>
           <w:shd w:val="clear" w:color="auto" w:fill="FFFFFF"/>
         </w:rPr>
-        <w:t xml:space="preserve">ncludes an accessible web applet that allows volunteer cast and crew </w:t>
-      </w:r>
+        <w:t xml:space="preserve">ncludes an accessible web applet that allows volunteer cast and </w:t>
+      </w:r>
+      <w:proofErr w:type="gramStart"/>
       <w:r>
         <w:rPr>
           <w:rFonts w:asciiTheme="majorHAnsi" w:hAnsiTheme="majorHAnsi"/>
           <w:shd w:val="clear" w:color="auto" w:fill="FFFFFF"/>
         </w:rPr>
-        <w:t xml:space="preserve">members to edit and update </w:t>
+        <w:t xml:space="preserve">crew </w:t>
       </w:r>
       <w:r>
         <w:rPr>
           <w:rFonts w:asciiTheme="majorHAnsi" w:hAnsiTheme="majorHAnsi"/>
           <w:shd w:val="clear" w:color="auto" w:fill="FFFFFF"/>
         </w:rPr>
+        <w:t>members</w:t>
+      </w:r>
+      <w:proofErr w:type="gramEnd"/>
+      <w:r>
+        <w:rPr>
+          <w:rFonts w:asciiTheme="majorHAnsi" w:hAnsiTheme="majorHAnsi"/>
+          <w:shd w:val="clear" w:color="auto" w:fill="FFFFFF"/>
+        </w:rPr>
+        <w:t xml:space="preserve"> to edit and update </w:t>
+      </w:r>
+      <w:r>
+        <w:rPr>
+          <w:rFonts w:asciiTheme="majorHAnsi" w:hAnsiTheme="majorHAnsi"/>
+          <w:shd w:val="clear" w:color="auto" w:fill="FFFFFF"/>
+        </w:rPr>
         <w:t xml:space="preserve">their contact </w:t>
       </w:r>
       <w:r>
@@ -1385,8 +1459,6 @@
         </w:rPr>
         <w:t xml:space="preserve">for </w:t>
       </w:r>
-      <w:bookmarkStart w:id="1" w:name="_GoBack"/>
-      <w:bookmarkEnd w:id="1"/>
       <w:r>
         <w:rPr>
           <w:rFonts w:asciiTheme="majorHAnsi" w:hAnsiTheme="majorHAnsi"/>
@@ -1496,17 +1568,12 @@
         </w:rPr>
         <w:tab/>
       </w:r>
-    </w:p>
-    <w:p>
-      <w:pPr>
-        <w:rPr>
-          <w:rFonts w:asciiTheme="majorHAnsi" w:hAnsiTheme="majorHAnsi"/>
-        </w:rPr>
-      </w:pPr>
+      <w:bookmarkStart w:id="1" w:name="_GoBack"/>
+      <w:bookmarkEnd w:id="1"/>
     </w:p>
     <w:sectPr>
-      <w:headerReference w:type="default" r:id="rId7"/>
-      <w:footerReference w:type="default" r:id="rId8"/>
+      <w:headerReference w:type="default" r:id="rId8"/>
+      <w:footerReference w:type="default" r:id="rId9"/>
       <w:pgSz w:w="12240" w:h="15840"/>
       <w:pgMar w:top="1134" w:right="1134" w:bottom="1134" w:left="1134" w:header="0" w:footer="0" w:gutter="0"/>
       <w:cols w:space="720"/>
@@ -1518,7 +1585,7 @@
 </file>
 
 <file path=word/endnotes.xml><?xml version="1.0" encoding="utf-8"?>
-<w:endnotes xmlns:wpc="http://schemas.microsoft.com/office/word/2010/wordprocessingCanvas" xmlns:mc="http://schemas.openxmlformats.org/markup-compatibility/2006" xmlns:o="urn:schemas-microsoft-com:office:office" xmlns:r="http://schemas.openxmlformats.org/officeDocument/2006/relationships" xmlns:m="http://schemas.openxmlformats.org/officeDocument/2006/math" xmlns:v="urn:schemas-microsoft-com:vml" xmlns:wp14="http://schemas.microsoft.com/office/word/2010/wordprocessingDrawing" xmlns:wp="http://schemas.openxmlformats.org/drawingml/2006/wordprocessingDrawing" xmlns:w10="urn:schemas-microsoft-com:office:word" xmlns:w="http://schemas.openxmlformats.org/wordprocessingml/2006/main" xmlns:w14="http://schemas.microsoft.com/office/word/2010/wordml" xmlns:w15="http://schemas.microsoft.com/office/word/2012/wordml" xmlns:wpg="http://schemas.microsoft.com/office/word/2010/wordprocessingGroup" xmlns:wpi="http://schemas.microsoft.com/office/word/2010/wordprocessingInk" xmlns:wne="http://schemas.microsoft.com/office/word/2006/wordml" xmlns:wps="http://schemas.microsoft.com/office/word/2010/wordprocessingShape" mc:Ignorable="w14 w15 wp14">
+<w:endnotes xmlns:wpc="http://schemas.microsoft.com/office/word/2010/wordprocessingCanvas" xmlns:mo="http://schemas.microsoft.com/office/mac/office/2008/main" xmlns:mc="http://schemas.openxmlformats.org/markup-compatibility/2006" xmlns:mv="urn:schemas-microsoft-com:mac:vml" xmlns:o="urn:schemas-microsoft-com:office:office" xmlns:r="http://schemas.openxmlformats.org/officeDocument/2006/relationships" xmlns:m="http://schemas.openxmlformats.org/officeDocument/2006/math" xmlns:v="urn:schemas-microsoft-com:vml" xmlns:wp14="http://schemas.microsoft.com/office/word/2010/wordprocessingDrawing" xmlns:wp="http://schemas.openxmlformats.org/drawingml/2006/wordprocessingDrawing" xmlns:w10="urn:schemas-microsoft-com:office:word" xmlns:w="http://schemas.openxmlformats.org/wordprocessingml/2006/main" xmlns:w14="http://schemas.microsoft.com/office/word/2010/wordml" xmlns:wpg="http://schemas.microsoft.com/office/word/2010/wordprocessingGroup" xmlns:wpi="http://schemas.microsoft.com/office/word/2010/wordprocessingInk" xmlns:wne="http://schemas.microsoft.com/office/word/2006/wordml" xmlns:wps="http://schemas.microsoft.com/office/word/2010/wordprocessingShape" mc:Ignorable="w14 wp14">
   <w:endnote w:type="separator" w:id="-1">
     <w:p>
       <w:pPr>
@@ -1543,7 +1610,7 @@
 </file>
 
 <file path=word/footer1.xml><?xml version="1.0" encoding="utf-8"?>
-<w:ftr xmlns:wpc="http://schemas.microsoft.com/office/word/2010/wordprocessingCanvas" xmlns:mc="http://schemas.openxmlformats.org/markup-compatibility/2006" xmlns:o="urn:schemas-microsoft-com:office:office" xmlns:r="http://schemas.openxmlformats.org/officeDocument/2006/relationships" xmlns:m="http://schemas.openxmlformats.org/officeDocument/2006/math" xmlns:v="urn:schemas-microsoft-com:vml" xmlns:wp14="http://schemas.microsoft.com/office/word/2010/wordprocessingDrawing" xmlns:wp="http://schemas.openxmlformats.org/drawingml/2006/wordprocessingDrawing" xmlns:w10="urn:schemas-microsoft-com:office:word" xmlns:w="http://schemas.openxmlformats.org/wordprocessingml/2006/main" xmlns:w14="http://schemas.microsoft.com/office/word/2010/wordml" xmlns:w15="http://schemas.microsoft.com/office/word/2012/wordml" xmlns:wpg="http://schemas.microsoft.com/office/word/2010/wordprocessingGroup" xmlns:wpi="http://schemas.microsoft.com/office/word/2010/wordprocessingInk" xmlns:wne="http://schemas.microsoft.com/office/word/2006/wordml" xmlns:wps="http://schemas.microsoft.com/office/word/2010/wordprocessingShape" mc:Ignorable="w14 w15 wp14">
+<w:ftr xmlns:wpc="http://schemas.microsoft.com/office/word/2010/wordprocessingCanvas" xmlns:mo="http://schemas.microsoft.com/office/mac/office/2008/main" xmlns:mc="http://schemas.openxmlformats.org/markup-compatibility/2006" xmlns:mv="urn:schemas-microsoft-com:mac:vml" xmlns:o="urn:schemas-microsoft-com:office:office" xmlns:r="http://schemas.openxmlformats.org/officeDocument/2006/relationships" xmlns:m="http://schemas.openxmlformats.org/officeDocument/2006/math" xmlns:v="urn:schemas-microsoft-com:vml" xmlns:wp14="http://schemas.microsoft.com/office/word/2010/wordprocessingDrawing" xmlns:wp="http://schemas.openxmlformats.org/drawingml/2006/wordprocessingDrawing" xmlns:w10="urn:schemas-microsoft-com:office:word" xmlns:w="http://schemas.openxmlformats.org/wordprocessingml/2006/main" xmlns:w14="http://schemas.microsoft.com/office/word/2010/wordml" xmlns:wpg="http://schemas.microsoft.com/office/word/2010/wordprocessingGroup" xmlns:wpi="http://schemas.microsoft.com/office/word/2010/wordprocessingInk" xmlns:wne="http://schemas.microsoft.com/office/word/2006/wordml" xmlns:wps="http://schemas.microsoft.com/office/word/2010/wordprocessingShape" mc:Ignorable="w14 wp14">
   <w:tbl>
     <w:tblPr>
       <w:tblW w:w="5000" w:type="pct"/>
@@ -1678,7 +1745,7 @@
 </file>
 
 <file path=word/footnotes.xml><?xml version="1.0" encoding="utf-8"?>
-<w:footnotes xmlns:wpc="http://schemas.microsoft.com/office/word/2010/wordprocessingCanvas" xmlns:mc="http://schemas.openxmlformats.org/markup-compatibility/2006" xmlns:o="urn:schemas-microsoft-com:office:office" xmlns:r="http://schemas.openxmlformats.org/officeDocument/2006/relationships" xmlns:m="http://schemas.openxmlformats.org/officeDocument/2006/math" xmlns:v="urn:schemas-microsoft-com:vml" xmlns:wp14="http://schemas.microsoft.com/office/word/2010/wordprocessingDrawing" xmlns:wp="http://schemas.openxmlformats.org/drawingml/2006/wordprocessingDrawing" xmlns:w10="urn:schemas-microsoft-com:office:word" xmlns:w="http://schemas.openxmlformats.org/wordprocessingml/2006/main" xmlns:w14="http://schemas.microsoft.com/office/word/2010/wordml" xmlns:w15="http://schemas.microsoft.com/office/word/2012/wordml" xmlns:wpg="http://schemas.microsoft.com/office/word/2010/wordprocessingGroup" xmlns:wpi="http://schemas.microsoft.com/office/word/2010/wordprocessingInk" xmlns:wne="http://schemas.microsoft.com/office/word/2006/wordml" xmlns:wps="http://schemas.microsoft.com/office/word/2010/wordprocessingShape" mc:Ignorable="w14 w15 wp14">
+<w:footnotes xmlns:wpc="http://schemas.microsoft.com/office/word/2010/wordprocessingCanvas" xmlns:mo="http://schemas.microsoft.com/office/mac/office/2008/main" xmlns:mc="http://schemas.openxmlformats.org/markup-compatibility/2006" xmlns:mv="urn:schemas-microsoft-com:mac:vml" xmlns:o="urn:schemas-microsoft-com:office:office" xmlns:r="http://schemas.openxmlformats.org/officeDocument/2006/relationships" xmlns:m="http://schemas.openxmlformats.org/officeDocument/2006/math" xmlns:v="urn:schemas-microsoft-com:vml" xmlns:wp14="http://schemas.microsoft.com/office/word/2010/wordprocessingDrawing" xmlns:wp="http://schemas.openxmlformats.org/drawingml/2006/wordprocessingDrawing" xmlns:w10="urn:schemas-microsoft-com:office:word" xmlns:w="http://schemas.openxmlformats.org/wordprocessingml/2006/main" xmlns:w14="http://schemas.microsoft.com/office/word/2010/wordml" xmlns:wpg="http://schemas.microsoft.com/office/word/2010/wordprocessingGroup" xmlns:wpi="http://schemas.microsoft.com/office/word/2010/wordprocessingInk" xmlns:wne="http://schemas.microsoft.com/office/word/2006/wordml" xmlns:wps="http://schemas.microsoft.com/office/word/2010/wordprocessingShape" mc:Ignorable="w14 wp14">
   <w:footnote w:type="separator" w:id="-1">
     <w:p>
       <w:pPr>
@@ -1703,7 +1770,7 @@
 </file>
 
 <file path=word/header1.xml><?xml version="1.0" encoding="utf-8"?>
-<w:hdr xmlns:wpc="http://schemas.microsoft.com/office/word/2010/wordprocessingCanvas" xmlns:mc="http://schemas.openxmlformats.org/markup-compatibility/2006" xmlns:o="urn:schemas-microsoft-com:office:office" xmlns:r="http://schemas.openxmlformats.org/officeDocument/2006/relationships" xmlns:m="http://schemas.openxmlformats.org/officeDocument/2006/math" xmlns:v="urn:schemas-microsoft-com:vml" xmlns:wp14="http://schemas.microsoft.com/office/word/2010/wordprocessingDrawing" xmlns:wp="http://schemas.openxmlformats.org/drawingml/2006/wordprocessingDrawing" xmlns:w10="urn:schemas-microsoft-com:office:word" xmlns:w="http://schemas.openxmlformats.org/wordprocessingml/2006/main" xmlns:w14="http://schemas.microsoft.com/office/word/2010/wordml" xmlns:w15="http://schemas.microsoft.com/office/word/2012/wordml" xmlns:wpg="http://schemas.microsoft.com/office/word/2010/wordprocessingGroup" xmlns:wpi="http://schemas.microsoft.com/office/word/2010/wordprocessingInk" xmlns:wne="http://schemas.microsoft.com/office/word/2006/wordml" xmlns:wps="http://schemas.microsoft.com/office/word/2010/wordprocessingShape" mc:Ignorable="w14 w15 wp14">
+<w:hdr xmlns:wpc="http://schemas.microsoft.com/office/word/2010/wordprocessingCanvas" xmlns:mo="http://schemas.microsoft.com/office/mac/office/2008/main" xmlns:mc="http://schemas.openxmlformats.org/markup-compatibility/2006" xmlns:mv="urn:schemas-microsoft-com:mac:vml" xmlns:o="urn:schemas-microsoft-com:office:office" xmlns:r="http://schemas.openxmlformats.org/officeDocument/2006/relationships" xmlns:m="http://schemas.openxmlformats.org/officeDocument/2006/math" xmlns:v="urn:schemas-microsoft-com:vml" xmlns:wp14="http://schemas.microsoft.com/office/word/2010/wordprocessingDrawing" xmlns:wp="http://schemas.openxmlformats.org/drawingml/2006/wordprocessingDrawing" xmlns:w10="urn:schemas-microsoft-com:office:word" xmlns:w="http://schemas.openxmlformats.org/wordprocessingml/2006/main" xmlns:w14="http://schemas.microsoft.com/office/word/2010/wordml" xmlns:wpg="http://schemas.microsoft.com/office/word/2010/wordprocessingGroup" xmlns:wpi="http://schemas.microsoft.com/office/word/2010/wordprocessingInk" xmlns:wne="http://schemas.microsoft.com/office/word/2006/wordml" xmlns:wps="http://schemas.microsoft.com/office/word/2010/wordprocessingShape" mc:Ignorable="w14 wp14">
   <w:p>
     <w:pPr>
       <w:pStyle w:val="Header"/>
@@ -1726,12 +1793,12 @@
         <w:r>
           <w:rPr>
             <w:noProof/>
-            <w:lang w:eastAsia="en-CA" w:bidi="ar-SA"/>
+            <w:lang w:val="en-US" w:eastAsia="en-US" w:bidi="ar-SA"/>
           </w:rPr>
           <mc:AlternateContent>
             <mc:Choice Requires="wps">
               <w:drawing>
-                <wp:anchor distT="0" distB="0" distL="114300" distR="114300" simplePos="0" relativeHeight="251661312" behindDoc="0" locked="0" layoutInCell="0" allowOverlap="1">
+                <wp:anchor distT="0" distB="0" distL="114300" distR="114300" simplePos="0" relativeHeight="251661312" behindDoc="0" locked="0" layoutInCell="0" allowOverlap="1" wp14:anchorId="777DDB01" wp14:editId="32479AF8">
                   <wp:simplePos x="0" y="0"/>
                   <wp:positionH relativeFrom="rightMargin">
                     <wp:align>right</wp:align>
@@ -1776,7 +1843,7 @@
                             <a:noFill/>
                           </a:ln>
                           <a:extLst>
-                            <a:ext uri="{91240B29-F687-4F45-9708-019B960494DF}">
+                            <a:ext uri="{91240B29-F687-4f45-9708-019B960494DF}">
                               <a14:hiddenLine xmlns:a14="http://schemas.microsoft.com/office/drawing/2010/main" w="9525">
                                 <a:solidFill>
                                   <a:srgbClr val="000000"/>
@@ -1812,7 +1879,7 @@
                                 <w:rPr>
                                   <w:noProof/>
                                 </w:rPr>
-                                <w:t>1</w:t>
+                                <w:t>3</w:t>
                               </w:r>
                               <w:r>
                                 <w:rPr>
@@ -1838,7 +1905,7 @@
                 </wp:anchor>
               </w:drawing>
             </mc:Choice>
-            <mc:Fallback>
+            <mc:Fallback xmlns:w15="http://schemas.microsoft.com/office/word/2012/wordml">
               <w:pict>
                 <v:rect id="Rectangle 9" o:spid="_x0000_s1026" style="position:absolute;left:0;text-align:left;margin-left:-.5pt;margin-top:0;width:50.7pt;height:33.35pt;z-index:251661312;visibility:visible;mso-wrap-style:square;mso-width-percent:900;mso-height-percent:0;mso-top-percent:100;mso-wrap-distance-left:9pt;mso-wrap-distance-top:0;mso-wrap-distance-right:9pt;mso-wrap-distance-bottom:0;mso-position-horizontal:right;mso-position-horizontal-relative:right-margin-area;mso-position-vertical-relative:margin;mso-width-percent:900;mso-height-percent:0;mso-top-percent:100;mso-width-relative:right-margin-area;mso-height-relative:page;v-text-anchor:top" o:gfxdata="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" o:allowincell="f" stroked="f">
                   <v:textbox style="mso-fit-shape-to-text:t" inset="0,,0">
@@ -1887,12 +1954,12 @@
     <w:r>
       <w:rPr>
         <w:noProof/>
-        <w:lang w:eastAsia="en-CA" w:bidi="ar-SA"/>
+        <w:lang w:val="en-US" w:eastAsia="en-US" w:bidi="ar-SA"/>
       </w:rPr>
       <mc:AlternateContent>
         <mc:Choice Requires="wps">
           <w:drawing>
-            <wp:anchor distT="0" distB="0" distL="118745" distR="118745" simplePos="0" relativeHeight="251659264" behindDoc="1" locked="0" layoutInCell="1" allowOverlap="0">
+            <wp:anchor distT="0" distB="0" distL="118745" distR="118745" simplePos="0" relativeHeight="251659264" behindDoc="1" locked="0" layoutInCell="1" allowOverlap="0" wp14:anchorId="0010DB43" wp14:editId="21B8518A">
               <wp:simplePos x="0" y="0"/>
               <wp:positionH relativeFrom="margin">
                 <wp:align>center</wp:align>
@@ -1909,7 +1976,7 @@
                   </wp:positionV>
                 </mc:Fallback>
               </mc:AlternateContent>
-              <wp:extent cx="6329045" cy="254000"/>
+              <wp:extent cx="6332220" cy="266700"/>
               <wp:effectExtent l="0" t="0" r="0" b="0"/>
               <wp:wrapSquare wrapText="bothSides"/>
               <wp:docPr id="197" name="Rectangle 197"/>
@@ -1925,7 +1992,7 @@
                     <wps:spPr>
                       <a:xfrm>
                         <a:off x="0" y="0"/>
-                        <a:ext cx="6329045" cy="254000"/>
+                        <a:ext cx="6332220" cy="266700"/>
                       </a:xfrm>
                       <a:prstGeom prst="rect">
                         <a:avLst/>
@@ -2012,7 +2079,7 @@
             </wp:anchor>
           </w:drawing>
         </mc:Choice>
-        <mc:Fallback>
+        <mc:Fallback xmlns:w15="http://schemas.microsoft.com/office/word/2012/wordml">
           <w:pict>
             <v:rect id="Rectangle 197" o:spid="_x0000_s1027" style="position:absolute;left:0;text-align:left;margin-left:0;margin-top:0;width:498.35pt;height:20pt;z-index:-251657216;visibility:visible;mso-wrap-style:square;mso-width-percent:1000;mso-height-percent:27;mso-top-percent:45;mso-wrap-distance-left:9.35pt;mso-wrap-distance-top:0;mso-wrap-distance-right:9.35pt;mso-wrap-distance-bottom:0;mso-position-horizontal:center;mso-position-horizontal-relative:margin;mso-position-vertical-relative:page;mso-width-percent:1000;mso-height-percent:27;mso-top-percent:45;mso-width-relative:margin;mso-height-relative:page;v-text-anchor:middle" o:gfxdata="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" o:allowoverlap="f" fillcolor="#5b9bd5 [3204]" stroked="f" strokeweight="1pt">
               <v:path arrowok="t"/>
@@ -2068,7 +2135,7 @@
 </file>
 
 <file path=word/numbering.xml><?xml version="1.0" encoding="utf-8"?>
-<w:numbering xmlns:wpc="http://schemas.microsoft.com/office/word/2010/wordprocessingCanvas" xmlns:mc="http://schemas.openxmlformats.org/markup-compatibility/2006" xmlns:o="urn:schemas-microsoft-com:office:office" xmlns:r="http://schemas.openxmlformats.org/officeDocument/2006/relationships" xmlns:m="http://schemas.openxmlformats.org/officeDocument/2006/math" xmlns:v="urn:schemas-microsoft-com:vml" xmlns:wp14="http://schemas.microsoft.com/office/word/2010/wordprocessingDrawing" xmlns:wp="http://schemas.openxmlformats.org/drawingml/2006/wordprocessingDrawing" xmlns:w10="urn:schemas-microsoft-com:office:word" xmlns:w="http://schemas.openxmlformats.org/wordprocessingml/2006/main" xmlns:w14="http://schemas.microsoft.com/office/word/2010/wordml" xmlns:w15="http://schemas.microsoft.com/office/word/2012/wordml" xmlns:wpg="http://schemas.microsoft.com/office/word/2010/wordprocessingGroup" xmlns:wpi="http://schemas.microsoft.com/office/word/2010/wordprocessingInk" xmlns:wne="http://schemas.microsoft.com/office/word/2006/wordml" xmlns:wps="http://schemas.microsoft.com/office/word/2010/wordprocessingShape" mc:Ignorable="w14 w15 wp14">
+<w:numbering xmlns:wpc="http://schemas.microsoft.com/office/word/2010/wordprocessingCanvas" xmlns:mo="http://schemas.microsoft.com/office/mac/office/2008/main" xmlns:mc="http://schemas.openxmlformats.org/markup-compatibility/2006" xmlns:mv="urn:schemas-microsoft-com:mac:vml" xmlns:o="urn:schemas-microsoft-com:office:office" xmlns:r="http://schemas.openxmlformats.org/officeDocument/2006/relationships" xmlns:m="http://schemas.openxmlformats.org/officeDocument/2006/math" xmlns:v="urn:schemas-microsoft-com:vml" xmlns:wp14="http://schemas.microsoft.com/office/word/2010/wordprocessingDrawing" xmlns:wp="http://schemas.openxmlformats.org/drawingml/2006/wordprocessingDrawing" xmlns:w10="urn:schemas-microsoft-com:office:word" xmlns:w="http://schemas.openxmlformats.org/wordprocessingml/2006/main" xmlns:w14="http://schemas.microsoft.com/office/word/2010/wordml" xmlns:wpg="http://schemas.microsoft.com/office/word/2010/wordprocessingGroup" xmlns:wpi="http://schemas.microsoft.com/office/word/2010/wordprocessingInk" xmlns:wne="http://schemas.microsoft.com/office/word/2006/wordml" xmlns:wps="http://schemas.microsoft.com/office/word/2010/wordprocessingShape" mc:Ignorable="w14 wp14">
   <w:abstractNum w:abstractNumId="0">
     <w:nsid w:val="1AF67EB1"/>
     <w:multiLevelType w:val="hybridMultilevel"/>
@@ -3233,7 +3300,7 @@
 </file>
 
 <file path=word/styles.xml><?xml version="1.0" encoding="utf-8"?>
-<w:styles xmlns:mc="http://schemas.openxmlformats.org/markup-compatibility/2006" xmlns:r="http://schemas.openxmlformats.org/officeDocument/2006/relationships" xmlns:w="http://schemas.openxmlformats.org/wordprocessingml/2006/main" xmlns:w14="http://schemas.microsoft.com/office/word/2010/wordml" xmlns:w15="http://schemas.microsoft.com/office/word/2012/wordml" mc:Ignorable="w14 w15">
+<w:styles xmlns:mc="http://schemas.openxmlformats.org/markup-compatibility/2006" xmlns:r="http://schemas.openxmlformats.org/officeDocument/2006/relationships" xmlns:w="http://schemas.openxmlformats.org/wordprocessingml/2006/main" xmlns:w14="http://schemas.microsoft.com/office/word/2010/wordml" mc:Ignorable="w14">
   <w:docDefaults>
     <w:rPrDefault>
       <w:rPr>
@@ -3249,378 +3316,153 @@
       </w:pPr>
     </w:pPrDefault>
   </w:docDefaults>
-  <w:latentStyles w:defLockedState="0" w:defUIPriority="99" w:defSemiHidden="0" w:defUnhideWhenUsed="0" w:defQFormat="0" w:count="371">
-    <w:lsdException w:name="Normal" w:uiPriority="0" w:qFormat="1"/>
-    <w:lsdException w:name="heading 1" w:uiPriority="9" w:qFormat="1"/>
-    <w:lsdException w:name="heading 2" w:semiHidden="1" w:uiPriority="9" w:unhideWhenUsed="1" w:qFormat="1"/>
-    <w:lsdException w:name="heading 3" w:semiHidden="1" w:uiPriority="9" w:unhideWhenUsed="1" w:qFormat="1"/>
-    <w:lsdException w:name="heading 4" w:semiHidden="1" w:uiPriority="9" w:unhideWhenUsed="1" w:qFormat="1"/>
-    <w:lsdException w:name="heading 5" w:semiHidden="1" w:uiPriority="9" w:unhideWhenUsed="1" w:qFormat="1"/>
-    <w:lsdException w:name="heading 6" w:semiHidden="1" w:uiPriority="9" w:unhideWhenUsed="1" w:qFormat="1"/>
-    <w:lsdException w:name="heading 7" w:semiHidden="1" w:uiPriority="9" w:unhideWhenUsed="1" w:qFormat="1"/>
-    <w:lsdException w:name="heading 8" w:semiHidden="1" w:uiPriority="9" w:unhideWhenUsed="1" w:qFormat="1"/>
-    <w:lsdException w:name="heading 9" w:semiHidden="1" w:uiPriority="9" w:unhideWhenUsed="1" w:qFormat="1"/>
-    <w:lsdException w:name="index 1" w:semiHidden="1" w:unhideWhenUsed="1"/>
-    <w:lsdException w:name="index 2" w:semiHidden="1" w:unhideWhenUsed="1"/>
-    <w:lsdException w:name="index 3" w:semiHidden="1" w:unhideWhenUsed="1"/>
-    <w:lsdException w:name="index 4" w:semiHidden="1" w:unhideWhenUsed="1"/>
-    <w:lsdException w:name="index 5" w:semiHidden="1" w:unhideWhenUsed="1"/>
-    <w:lsdException w:name="index 6" w:semiHidden="1" w:unhideWhenUsed="1"/>
-    <w:lsdException w:name="index 7" w:semiHidden="1" w:unhideWhenUsed="1"/>
-    <w:lsdException w:name="index 8" w:semiHidden="1" w:unhideWhenUsed="1"/>
-    <w:lsdException w:name="index 9" w:semiHidden="1" w:unhideWhenUsed="1"/>
-    <w:lsdException w:name="toc 1" w:semiHidden="1" w:uiPriority="39" w:unhideWhenUsed="1"/>
-    <w:lsdException w:name="toc 2" w:semiHidden="1" w:uiPriority="39" w:unhideWhenUsed="1"/>
-    <w:lsdException w:name="toc 3" w:semiHidden="1" w:uiPriority="39" w:unhideWhenUsed="1"/>
-    <w:lsdException w:name="toc 4" w:semiHidden="1" w:uiPriority="39" w:unhideWhenUsed="1"/>
-    <w:lsdException w:name="toc 5" w:semiHidden="1" w:uiPriority="39" w:unhideWhenUsed="1"/>
-    <w:lsdException w:name="toc 6" w:semiHidden="1" w:uiPriority="39" w:unhideWhenUsed="1"/>
-    <w:lsdException w:name="toc 7" w:semiHidden="1" w:uiPriority="39" w:unhideWhenUsed="1"/>
-    <w:lsdException w:name="toc 8" w:semiHidden="1" w:uiPriority="39" w:unhideWhenUsed="1"/>
-    <w:lsdException w:name="toc 9" w:semiHidden="1" w:uiPriority="39" w:unhideWhenUsed="1"/>
-    <w:lsdException w:name="Normal Indent" w:semiHidden="1" w:unhideWhenUsed="1"/>
-    <w:lsdException w:name="footnote text" w:semiHidden="1" w:unhideWhenUsed="1"/>
-    <w:lsdException w:name="annotation text" w:semiHidden="1" w:unhideWhenUsed="1"/>
-    <w:lsdException w:name="header" w:semiHidden="1" w:unhideWhenUsed="1"/>
-    <w:lsdException w:name="footer" w:semiHidden="1" w:unhideWhenUsed="1"/>
-    <w:lsdException w:name="index heading" w:semiHidden="1" w:unhideWhenUsed="1"/>
-    <w:lsdException w:name="caption" w:semiHidden="1" w:uiPriority="35" w:unhideWhenUsed="1" w:qFormat="1"/>
-    <w:lsdException w:name="table of figures" w:semiHidden="1" w:unhideWhenUsed="1"/>
-    <w:lsdException w:name="envelope address" w:semiHidden="1" w:unhideWhenUsed="1"/>
-    <w:lsdException w:name="envelope return" w:semiHidden="1" w:unhideWhenUsed="1"/>
-    <w:lsdException w:name="footnote reference" w:semiHidden="1" w:unhideWhenUsed="1"/>
-    <w:lsdException w:name="annotation reference" w:semiHidden="1" w:unhideWhenUsed="1"/>
-    <w:lsdException w:name="line number" w:semiHidden="1" w:unhideWhenUsed="1"/>
-    <w:lsdException w:name="page number" w:semiHidden="1" w:unhideWhenUsed="1"/>
-    <w:lsdException w:name="endnote reference" w:semiHidden="1" w:unhideWhenUsed="1"/>
-    <w:lsdException w:name="endnote text" w:semiHidden="1" w:unhideWhenUsed="1"/>
-    <w:lsdException w:name="table of authorities" w:semiHidden="1" w:unhideWhenUsed="1"/>
-    <w:lsdException w:name="macro" w:semiHidden="1" w:unhideWhenUsed="1"/>
-    <w:lsdException w:name="toa heading" w:semiHidden="1" w:unhideWhenUsed="1"/>
-    <w:lsdException w:name="List" w:semiHidden="1" w:unhideWhenUsed="1"/>
-    <w:lsdException w:name="List Bullet" w:semiHidden="1" w:unhideWhenUsed="1"/>
-    <w:lsdException w:name="List Number" w:semiHidden="1" w:unhideWhenUsed="1"/>
-    <w:lsdException w:name="List 2" w:semiHidden="1" w:unhideWhenUsed="1"/>
-    <w:lsdException w:name="List 3" w:semiHidden="1" w:unhideWhenUsed="1"/>
-    <w:lsdException w:name="List 4" w:semiHidden="1" w:unhideWhenUsed="1"/>
-    <w:lsdException w:name="List 5" w:semiHidden="1" w:unhideWhenUsed="1"/>
-    <w:lsdException w:name="List Bullet 2" w:semiHidden="1" w:unhideWhenUsed="1"/>
-    <w:lsdException w:name="List Bullet 3" w:semiHidden="1" w:unhideWhenUsed="1"/>
-    <w:lsdException w:name="List Bullet 4" w:semiHidden="1" w:unhideWhenUsed="1"/>
-    <w:lsdException w:name="List Bullet 5" w:semiHidden="1" w:unhideWhenUsed="1"/>
-    <w:lsdException w:name="List Number 2" w:semiHidden="1" w:unhideWhenUsed="1"/>
-    <w:lsdException w:name="List Number 3" w:semiHidden="1" w:unhideWhenUsed="1"/>
-    <w:lsdException w:name="List Number 4" w:semiHidden="1" w:unhideWhenUsed="1"/>
-    <w:lsdException w:name="List Number 5" w:semiHidden="1" w:unhideWhenUsed="1"/>
-    <w:lsdException w:name="Title" w:uiPriority="10" w:qFormat="1"/>
-    <w:lsdException w:name="Closing" w:semiHidden="1" w:unhideWhenUsed="1"/>
-    <w:lsdException w:name="Signature" w:semiHidden="1" w:unhideWhenUsed="1"/>
-    <w:lsdException w:name="Default Paragraph Font" w:semiHidden="1" w:uiPriority="1" w:unhideWhenUsed="1"/>
-    <w:lsdException w:name="Body Text" w:semiHidden="1" w:unhideWhenUsed="1"/>
-    <w:lsdException w:name="Body Text Indent" w:semiHidden="1" w:unhideWhenUsed="1"/>
-    <w:lsdException w:name="List Continue" w:semiHidden="1" w:unhideWhenUsed="1"/>
-    <w:lsdException w:name="List Continue 2" w:semiHidden="1" w:unhideWhenUsed="1"/>
-    <w:lsdException w:name="List Continue 3" w:semiHidden="1" w:unhideWhenUsed="1"/>
-    <w:lsdException w:name="List Continue 4" w:semiHidden="1" w:unhideWhenUsed="1"/>
-    <w:lsdException w:name="List Continue 5" w:semiHidden="1" w:unhideWhenUsed="1"/>
-    <w:lsdException w:name="Message Header" w:semiHidden="1" w:unhideWhenUsed="1"/>
-    <w:lsdException w:name="Subtitle" w:uiPriority="11" w:qFormat="1"/>
-    <w:lsdException w:name="Salutation" w:semiHidden="1" w:unhideWhenUsed="1"/>
-    <w:lsdException w:name="Date" w:semiHidden="1" w:unhideWhenUsed="1"/>
-    <w:lsdException w:name="Body Text First Indent" w:semiHidden="1" w:unhideWhenUsed="1"/>
-    <w:lsdException w:name="Body Text First Indent 2" w:semiHidden="1" w:unhideWhenUsed="1"/>
-    <w:lsdException w:name="Note Heading" w:semiHidden="1" w:unhideWhenUsed="1"/>
-    <w:lsdException w:name="Body Text 2" w:semiHidden="1" w:unhideWhenUsed="1"/>
-    <w:lsdException w:name="Body Text 3" w:semiHidden="1" w:unhideWhenUsed="1"/>
-    <w:lsdException w:name="Body Text Indent 2" w:semiHidden="1" w:unhideWhenUsed="1"/>
-    <w:lsdException w:name="Body Text Indent 3" w:semiHidden="1" w:unhideWhenUsed="1"/>
-    <w:lsdException w:name="Block Text" w:semiHidden="1" w:unhideWhenUsed="1"/>
-    <w:lsdException w:name="Hyperlink" w:semiHidden="1" w:unhideWhenUsed="1"/>
-    <w:lsdException w:name="FollowedHyperlink" w:semiHidden="1" w:unhideWhenUsed="1"/>
-    <w:lsdException w:name="Strong" w:uiPriority="22" w:qFormat="1"/>
-    <w:lsdException w:name="Emphasis" w:uiPriority="20" w:qFormat="1"/>
-    <w:lsdException w:name="Document Map" w:semiHidden="1" w:unhideWhenUsed="1"/>
-    <w:lsdException w:name="Plain Text" w:semiHidden="1" w:unhideWhenUsed="1"/>
-    <w:lsdException w:name="E-mail Signature" w:semiHidden="1" w:unhideWhenUsed="1"/>
-    <w:lsdException w:name="HTML Top of Form" w:semiHidden="1" w:unhideWhenUsed="1"/>
-    <w:lsdException w:name="HTML Bottom of Form" w:semiHidden="1" w:unhideWhenUsed="1"/>
-    <w:lsdException w:name="Normal (Web)" w:semiHidden="1" w:unhideWhenUsed="1"/>
-    <w:lsdException w:name="HTML Acronym" w:semiHidden="1" w:unhideWhenUsed="1"/>
-    <w:lsdException w:name="HTML Address" w:semiHidden="1" w:unhideWhenUsed="1"/>
-    <w:lsdException w:name="HTML Cite" w:semiHidden="1" w:unhideWhenUsed="1"/>
-    <w:lsdException w:name="HTML Code" w:semiHidden="1" w:unhideWhenUsed="1"/>
-    <w:lsdException w:name="HTML Definition" w:semiHidden="1" w:unhideWhenUsed="1"/>
-    <w:lsdException w:name="HTML Keyboard" w:semiHidden="1" w:unhideWhenUsed="1"/>
-    <w:lsdException w:name="HTML Preformatted" w:semiHidden="1" w:unhideWhenUsed="1"/>
-    <w:lsdException w:name="HTML Sample" w:semiHidden="1" w:unhideWhenUsed="1"/>
-    <w:lsdException w:name="HTML Typewriter" w:semiHidden="1" w:unhideWhenUsed="1"/>
-    <w:lsdException w:name="HTML Variable" w:semiHidden="1" w:unhideWhenUsed="1"/>
-    <w:lsdException w:name="Normal Table" w:semiHidden="1" w:unhideWhenUsed="1"/>
-    <w:lsdException w:name="annotation subject" w:semiHidden="1" w:unhideWhenUsed="1"/>
-    <w:lsdException w:name="No List" w:semiHidden="1" w:unhideWhenUsed="1"/>
-    <w:lsdException w:name="Outline List 1" w:semiHidden="1" w:unhideWhenUsed="1"/>
-    <w:lsdException w:name="Outline List 2" w:semiHidden="1" w:unhideWhenUsed="1"/>
-    <w:lsdException w:name="Outline List 3" w:semiHidden="1" w:unhideWhenUsed="1"/>
-    <w:lsdException w:name="Table Simple 1" w:semiHidden="1" w:unhideWhenUsed="1"/>
-    <w:lsdException w:name="Table Simple 2" w:semiHidden="1" w:unhideWhenUsed="1"/>
-    <w:lsdException w:name="Table Simple 3" w:semiHidden="1" w:unhideWhenUsed="1"/>
-    <w:lsdException w:name="Table Classic 1" w:semiHidden="1" w:unhideWhenUsed="1"/>
-    <w:lsdException w:name="Table Classic 2" w:semiHidden="1" w:unhideWhenUsed="1"/>
-    <w:lsdException w:name="Table Classic 3" w:semiHidden="1" w:unhideWhenUsed="1"/>
-    <w:lsdException w:name="Table Classic 4" w:semiHidden="1" w:unhideWhenUsed="1"/>
-    <w:lsdException w:name="Table Colorful 1" w:semiHidden="1" w:unhideWhenUsed="1"/>
-    <w:lsdException w:name="Table Colorful 2" w:semiHidden="1" w:unhideWhenUsed="1"/>
-    <w:lsdException w:name="Table Colorful 3" w:semiHidden="1" w:unhideWhenUsed="1"/>
-    <w:lsdException w:name="Table Columns 1" w:semiHidden="1" w:unhideWhenUsed="1"/>
-    <w:lsdException w:name="Table Columns 2" w:semiHidden="1" w:unhideWhenUsed="1"/>
-    <w:lsdException w:name="Table Columns 3" w:semiHidden="1" w:unhideWhenUsed="1"/>
-    <w:lsdException w:name="Table Columns 4" w:semiHidden="1" w:unhideWhenUsed="1"/>
-    <w:lsdException w:name="Table Columns 5" w:semiHidden="1" w:unhideWhenUsed="1"/>
-    <w:lsdException w:name="Table Grid 1" w:semiHidden="1" w:unhideWhenUsed="1"/>
-    <w:lsdException w:name="Table Grid 2" w:semiHidden="1" w:unhideWhenUsed="1"/>
-    <w:lsdException w:name="Table Grid 3" w:semiHidden="1" w:unhideWhenUsed="1"/>
-    <w:lsdException w:name="Table Grid 4" w:semiHidden="1" w:unhideWhenUsed="1"/>
-    <w:lsdException w:name="Table Grid 5" w:semiHidden="1" w:unhideWhenUsed="1"/>
-    <w:lsdException w:name="Table Grid 6" w:semiHidden="1" w:unhideWhenUsed="1"/>
-    <w:lsdException w:name="Table Grid 7" w:semiHidden="1" w:unhideWhenUsed="1"/>
-    <w:lsdException w:name="Table Grid 8" w:semiHidden="1" w:unhideWhenUsed="1"/>
-    <w:lsdException w:name="Table List 1" w:semiHidden="1" w:unhideWhenUsed="1"/>
-    <w:lsdException w:name="Table List 2" w:semiHidden="1" w:unhideWhenUsed="1"/>
-    <w:lsdException w:name="Table List 3" w:semiHidden="1" w:unhideWhenUsed="1"/>
-    <w:lsdException w:name="Table List 4" w:semiHidden="1" w:unhideWhenUsed="1"/>
-    <w:lsdException w:name="Table List 5" w:semiHidden="1" w:unhideWhenUsed="1"/>
-    <w:lsdException w:name="Table List 6" w:semiHidden="1" w:unhideWhenUsed="1"/>
-    <w:lsdException w:name="Table List 7" w:semiHidden="1" w:unhideWhenUsed="1"/>
-    <w:lsdException w:name="Table List 8" w:semiHidden="1" w:unhideWhenUsed="1"/>
-    <w:lsdException w:name="Table 3D effects 1" w:semiHidden="1" w:unhideWhenUsed="1"/>
-    <w:lsdException w:name="Table 3D effects 2" w:semiHidden="1" w:unhideWhenUsed="1"/>
-    <w:lsdException w:name="Table 3D effects 3" w:semiHidden="1" w:unhideWhenUsed="1"/>
-    <w:lsdException w:name="Table Contemporary" w:semiHidden="1" w:unhideWhenUsed="1"/>
-    <w:lsdException w:name="Table Elegant" w:semiHidden="1" w:unhideWhenUsed="1"/>
-    <w:lsdException w:name="Table Professional" w:semiHidden="1" w:unhideWhenUsed="1"/>
-    <w:lsdException w:name="Table Subtle 1" w:semiHidden="1" w:unhideWhenUsed="1"/>
-    <w:lsdException w:name="Table Subtle 2" w:semiHidden="1" w:unhideWhenUsed="1"/>
-    <w:lsdException w:name="Table Web 1" w:semiHidden="1" w:unhideWhenUsed="1"/>
-    <w:lsdException w:name="Table Web 2" w:semiHidden="1" w:unhideWhenUsed="1"/>
-    <w:lsdException w:name="Table Web 3" w:semiHidden="1" w:unhideWhenUsed="1"/>
-    <w:lsdException w:name="Balloon Text" w:semiHidden="1" w:unhideWhenUsed="1"/>
-    <w:lsdException w:name="Table Grid" w:uiPriority="39"/>
-    <w:lsdException w:name="Table Theme" w:semiHidden="1" w:unhideWhenUsed="1"/>
-    <w:lsdException w:name="Placeholder Text" w:semiHidden="1"/>
-    <w:lsdException w:name="No Spacing" w:uiPriority="1" w:qFormat="1"/>
-    <w:lsdException w:name="Light Shading" w:uiPriority="60"/>
-    <w:lsdException w:name="Light List" w:uiPriority="61"/>
-    <w:lsdException w:name="Light Grid" w:uiPriority="62"/>
-    <w:lsdException w:name="Medium Shading 1" w:uiPriority="63"/>
-    <w:lsdException w:name="Medium Shading 2" w:uiPriority="64"/>
-    <w:lsdException w:name="Medium List 1" w:uiPriority="65"/>
-    <w:lsdException w:name="Medium List 2" w:uiPriority="66"/>
-    <w:lsdException w:name="Medium Grid 1" w:uiPriority="67"/>
-    <w:lsdException w:name="Medium Grid 2" w:uiPriority="68"/>
-    <w:lsdException w:name="Medium Grid 3" w:uiPriority="69"/>
-    <w:lsdException w:name="Dark List" w:uiPriority="70"/>
-    <w:lsdException w:name="Colorful Shading" w:uiPriority="71"/>
-    <w:lsdException w:name="Colorful List" w:uiPriority="72"/>
-    <w:lsdException w:name="Colorful Grid" w:uiPriority="73"/>
-    <w:lsdException w:name="Light Shading Accent 1" w:uiPriority="60"/>
-    <w:lsdException w:name="Light List Accent 1" w:uiPriority="61"/>
-    <w:lsdException w:name="Light Grid Accent 1" w:uiPriority="62"/>
-    <w:lsdException w:name="Medium Shading 1 Accent 1" w:uiPriority="63"/>
-    <w:lsdException w:name="Medium Shading 2 Accent 1" w:uiPriority="64"/>
-    <w:lsdException w:name="Medium List 1 Accent 1" w:uiPriority="65"/>
-    <w:lsdException w:name="Revision" w:semiHidden="1"/>
-    <w:lsdException w:name="List Paragraph" w:uiPriority="34" w:qFormat="1"/>
-    <w:lsdException w:name="Quote" w:uiPriority="29" w:qFormat="1"/>
-    <w:lsdException w:name="Intense Quote" w:uiPriority="30" w:qFormat="1"/>
-    <w:lsdException w:name="Medium List 2 Accent 1" w:uiPriority="66"/>
-    <w:lsdException w:name="Medium Grid 1 Accent 1" w:uiPriority="67"/>
-    <w:lsdException w:name="Medium Grid 2 Accent 1" w:uiPriority="68"/>
-    <w:lsdException w:name="Medium Grid 3 Accent 1" w:uiPriority="69"/>
-    <w:lsdException w:name="Dark List Accent 1" w:uiPriority="70"/>
-    <w:lsdException w:name="Colorful Shading Accent 1" w:uiPriority="71"/>
-    <w:lsdException w:name="Colorful List Accent 1" w:uiPriority="72"/>
-    <w:lsdException w:name="Colorful Grid Accent 1" w:uiPriority="73"/>
-    <w:lsdException w:name="Light Shading Accent 2" w:uiPriority="60"/>
-    <w:lsdException w:name="Light List Accent 2" w:uiPriority="61"/>
-    <w:lsdException w:name="Light Grid Accent 2" w:uiPriority="62"/>
-    <w:lsdException w:name="Medium Shading 1 Accent 2" w:uiPriority="63"/>
-    <w:lsdException w:name="Medium Shading 2 Accent 2" w:uiPriority="64"/>
-    <w:lsdException w:name="Medium List 1 Accent 2" w:uiPriority="65"/>
-    <w:lsdException w:name="Medium List 2 Accent 2" w:uiPriority="66"/>
-    <w:lsdException w:name="Medium Grid 1 Accent 2" w:uiPriority="67"/>
-    <w:lsdException w:name="Medium Grid 2 Accent 2" w:uiPriority="68"/>
-    <w:lsdException w:name="Medium Grid 3 Accent 2" w:uiPriority="69"/>
-    <w:lsdException w:name="Dark List Accent 2" w:uiPriority="70"/>
-    <w:lsdException w:name="Colorful Shading Accent 2" w:uiPriority="71"/>
-    <w:lsdException w:name="Colorful List Accent 2" w:uiPriority="72"/>
-    <w:lsdException w:name="Colorful Grid Accent 2" w:uiPriority="73"/>
-    <w:lsdException w:name="Light Shading Accent 3" w:uiPriority="60"/>
-    <w:lsdException w:name="Light List Accent 3" w:uiPriority="61"/>
-    <w:lsdException w:name="Light Grid Accent 3" w:uiPriority="62"/>
-    <w:lsdException w:name="Medium Shading 1 Accent 3" w:uiPriority="63"/>
-    <w:lsdException w:name="Medium Shading 2 Accent 3" w:uiPriority="64"/>
-    <w:lsdException w:name="Medium List 1 Accent 3" w:uiPriority="65"/>
-    <w:lsdException w:name="Medium List 2 Accent 3" w:uiPriority="66"/>
-    <w:lsdException w:name="Medium Grid 1 Accent 3" w:uiPriority="67"/>
-    <w:lsdException w:name="Medium Grid 2 Accent 3" w:uiPriority="68"/>
-    <w:lsdException w:name="Medium Grid 3 Accent 3" w:uiPriority="69"/>
-    <w:lsdException w:name="Dark List Accent 3" w:uiPriority="70"/>
-    <w:lsdException w:name="Colorful Shading Accent 3" w:uiPriority="71"/>
-    <w:lsdException w:name="Colorful List Accent 3" w:uiPriority="72"/>
-    <w:lsdException w:name="Colorful Grid Accent 3" w:uiPriority="73"/>
-    <w:lsdException w:name="Light Shading Accent 4" w:uiPriority="60"/>
-    <w:lsdException w:name="Light List Accent 4" w:uiPriority="61"/>
-    <w:lsdException w:name="Light Grid Accent 4" w:uiPriority="62"/>
-    <w:lsdException w:name="Medium Shading 1 Accent 4" w:uiPriority="63"/>
-    <w:lsdException w:name="Medium Shading 2 Accent 4" w:uiPriority="64"/>
-    <w:lsdException w:name="Medium List 1 Accent 4" w:uiPriority="65"/>
-    <w:lsdException w:name="Medium List 2 Accent 4" w:uiPriority="66"/>
-    <w:lsdException w:name="Medium Grid 1 Accent 4" w:uiPriority="67"/>
-    <w:lsdException w:name="Medium Grid 2 Accent 4" w:uiPriority="68"/>
-    <w:lsdException w:name="Medium Grid 3 Accent 4" w:uiPriority="69"/>
-    <w:lsdException w:name="Dark List Accent 4" w:uiPriority="70"/>
-    <w:lsdException w:name="Colorful Shading Accent 4" w:uiPriority="71"/>
-    <w:lsdException w:name="Colorful List Accent 4" w:uiPriority="72"/>
-    <w:lsdException w:name="Colorful Grid Accent 4" w:uiPriority="73"/>
-    <w:lsdException w:name="Light Shading Accent 5" w:uiPriority="60"/>
-    <w:lsdException w:name="Light List Accent 5" w:uiPriority="61"/>
-    <w:lsdException w:name="Light Grid Accent 5" w:uiPriority="62"/>
-    <w:lsdException w:name="Medium Shading 1 Accent 5" w:uiPriority="63"/>
-    <w:lsdException w:name="Medium Shading 2 Accent 5" w:uiPriority="64"/>
-    <w:lsdException w:name="Medium List 1 Accent 5" w:uiPriority="65"/>
-    <w:lsdException w:name="Medium List 2 Accent 5" w:uiPriority="66"/>
-    <w:lsdException w:name="Medium Grid 1 Accent 5" w:uiPriority="67"/>
-    <w:lsdException w:name="Medium Grid 2 Accent 5" w:uiPriority="68"/>
-    <w:lsdException w:name="Medium Grid 3 Accent 5" w:uiPriority="69"/>
-    <w:lsdException w:name="Dark List Accent 5" w:uiPriority="70"/>
-    <w:lsdException w:name="Colorful Shading Accent 5" w:uiPriority="71"/>
-    <w:lsdException w:name="Colorful List Accent 5" w:uiPriority="72"/>
-    <w:lsdException w:name="Colorful Grid Accent 5" w:uiPriority="73"/>
-    <w:lsdException w:name="Light Shading Accent 6" w:uiPriority="60"/>
-    <w:lsdException w:name="Light List Accent 6" w:uiPriority="61"/>
-    <w:lsdException w:name="Light Grid Accent 6" w:uiPriority="62"/>
-    <w:lsdException w:name="Medium Shading 1 Accent 6" w:uiPriority="63"/>
-    <w:lsdException w:name="Medium Shading 2 Accent 6" w:uiPriority="64"/>
-    <w:lsdException w:name="Medium List 1 Accent 6" w:uiPriority="65"/>
-    <w:lsdException w:name="Medium List 2 Accent 6" w:uiPriority="66"/>
-    <w:lsdException w:name="Medium Grid 1 Accent 6" w:uiPriority="67"/>
-    <w:lsdException w:name="Medium Grid 2 Accent 6" w:uiPriority="68"/>
-    <w:lsdException w:name="Medium Grid 3 Accent 6" w:uiPriority="69"/>
-    <w:lsdException w:name="Dark List Accent 6" w:uiPriority="70"/>
-    <w:lsdException w:name="Colorful Shading Accent 6" w:uiPriority="71"/>
-    <w:lsdException w:name="Colorful List Accent 6" w:uiPriority="72"/>
-    <w:lsdException w:name="Colorful Grid Accent 6" w:uiPriority="73"/>
-    <w:lsdException w:name="Subtle Emphasis" w:uiPriority="19" w:qFormat="1"/>
-    <w:lsdException w:name="Intense Emphasis" w:uiPriority="21" w:qFormat="1"/>
-    <w:lsdException w:name="Subtle Reference" w:uiPriority="31" w:qFormat="1"/>
-    <w:lsdException w:name="Intense Reference" w:uiPriority="32" w:qFormat="1"/>
-    <w:lsdException w:name="Book Title" w:uiPriority="33" w:qFormat="1"/>
-    <w:lsdException w:name="Bibliography" w:semiHidden="1" w:uiPriority="37" w:unhideWhenUsed="1"/>
-    <w:lsdException w:name="TOC Heading" w:semiHidden="1" w:uiPriority="39" w:unhideWhenUsed="1" w:qFormat="1"/>
-    <w:lsdException w:name="Plain Table 1" w:uiPriority="41"/>
-    <w:lsdException w:name="Plain Table 2" w:uiPriority="42"/>
-    <w:lsdException w:name="Plain Table 3" w:uiPriority="43"/>
-    <w:lsdException w:name="Plain Table 4" w:uiPriority="44"/>
-    <w:lsdException w:name="Plain Table 5" w:uiPriority="45"/>
-    <w:lsdException w:name="Grid Table Light" w:uiPriority="40"/>
-    <w:lsdException w:name="Grid Table 1 Light" w:uiPriority="46"/>
-    <w:lsdException w:name="Grid Table 2" w:uiPriority="47"/>
-    <w:lsdException w:name="Grid Table 3" w:uiPriority="48"/>
-    <w:lsdException w:name="Grid Table 4" w:uiPriority="49"/>
-    <w:lsdException w:name="Grid Table 5 Dark" w:uiPriority="50"/>
-    <w:lsdException w:name="Grid Table 6 Colorful" w:uiPriority="51"/>
-    <w:lsdException w:name="Grid Table 7 Colorful" w:uiPriority="52"/>
-    <w:lsdException w:name="Grid Table 1 Light Accent 1" w:uiPriority="46"/>
-    <w:lsdException w:name="Grid Table 2 Accent 1" w:uiPriority="47"/>
-    <w:lsdException w:name="Grid Table 3 Accent 1" w:uiPriority="48"/>
-    <w:lsdException w:name="Grid Table 4 Accent 1" w:uiPriority="49"/>
-    <w:lsdException w:name="Grid Table 5 Dark Accent 1" w:uiPriority="50"/>
-    <w:lsdException w:name="Grid Table 6 Colorful Accent 1" w:uiPriority="51"/>
-    <w:lsdException w:name="Grid Table 7 Colorful Accent 1" w:uiPriority="52"/>
-    <w:lsdException w:name="Grid Table 1 Light Accent 2" w:uiPriority="46"/>
-    <w:lsdException w:name="Grid Table 2 Accent 2" w:uiPriority="47"/>
-    <w:lsdException w:name="Grid Table 3 Accent 2" w:uiPriority="48"/>
-    <w:lsdException w:name="Grid Table 4 Accent 2" w:uiPriority="49"/>
-    <w:lsdException w:name="Grid Table 5 Dark Accent 2" w:uiPriority="50"/>
-    <w:lsdException w:name="Grid Table 6 Colorful Accent 2" w:uiPriority="51"/>
-    <w:lsdException w:name="Grid Table 7 Colorful Accent 2" w:uiPriority="52"/>
-    <w:lsdException w:name="Grid Table 1 Light Accent 3" w:uiPriority="46"/>
-    <w:lsdException w:name="Grid Table 2 Accent 3" w:uiPriority="47"/>
-    <w:lsdException w:name="Grid Table 3 Accent 3" w:uiPriority="48"/>
-    <w:lsdException w:name="Grid Table 4 Accent 3" w:uiPriority="49"/>
-    <w:lsdException w:name="Grid Table 5 Dark Accent 3" w:uiPriority="50"/>
-    <w:lsdException w:name="Grid Table 6 Colorful Accent 3" w:uiPriority="51"/>
-    <w:lsdException w:name="Grid Table 7 Colorful Accent 3" w:uiPriority="52"/>
-    <w:lsdException w:name="Grid Table 1 Light Accent 4" w:uiPriority="46"/>
-    <w:lsdException w:name="Grid Table 2 Accent 4" w:uiPriority="47"/>
-    <w:lsdException w:name="Grid Table 3 Accent 4" w:uiPriority="48"/>
-    <w:lsdException w:name="Grid Table 4 Accent 4" w:uiPriority="49"/>
-    <w:lsdException w:name="Grid Table 5 Dark Accent 4" w:uiPriority="50"/>
-    <w:lsdException w:name="Grid Table 6 Colorful Accent 4" w:uiPriority="51"/>
-    <w:lsdException w:name="Grid Table 7 Colorful Accent 4" w:uiPriority="52"/>
-    <w:lsdException w:name="Grid Table 1 Light Accent 5" w:uiPriority="46"/>
-    <w:lsdException w:name="Grid Table 2 Accent 5" w:uiPriority="47"/>
-    <w:lsdException w:name="Grid Table 3 Accent 5" w:uiPriority="48"/>
-    <w:lsdException w:name="Grid Table 4 Accent 5" w:uiPriority="49"/>
-    <w:lsdException w:name="Grid Table 5 Dark Accent 5" w:uiPriority="50"/>
-    <w:lsdException w:name="Grid Table 6 Colorful Accent 5" w:uiPriority="51"/>
-    <w:lsdException w:name="Grid Table 7 Colorful Accent 5" w:uiPriority="52"/>
-    <w:lsdException w:name="Grid Table 1 Light Accent 6" w:uiPriority="46"/>
-    <w:lsdException w:name="Grid Table 2 Accent 6" w:uiPriority="47"/>
-    <w:lsdException w:name="Grid Table 3 Accent 6" w:uiPriority="48"/>
-    <w:lsdException w:name="Grid Table 4 Accent 6" w:uiPriority="49"/>
-    <w:lsdException w:name="Grid Table 5 Dark Accent 6" w:uiPriority="50"/>
-    <w:lsdException w:name="Grid Table 6 Colorful Accent 6" w:uiPriority="51"/>
-    <w:lsdException w:name="Grid Table 7 Colorful Accent 6" w:uiPriority="52"/>
-    <w:lsdException w:name="List Table 1 Light" w:uiPriority="46"/>
-    <w:lsdException w:name="List Table 2" w:uiPriority="47"/>
-    <w:lsdException w:name="List Table 3" w:uiPriority="48"/>
-    <w:lsdException w:name="List Table 4" w:uiPriority="49"/>
-    <w:lsdException w:name="List Table 5 Dark" w:uiPriority="50"/>
-    <w:lsdException w:name="List Table 6 Colorful" w:uiPriority="51"/>
-    <w:lsdException w:name="List Table 7 Colorful" w:uiPriority="52"/>
-    <w:lsdException w:name="List Table 1 Light Accent 1" w:uiPriority="46"/>
-    <w:lsdException w:name="List Table 2 Accent 1" w:uiPriority="47"/>
-    <w:lsdException w:name="List Table 3 Accent 1" w:uiPriority="48"/>
-    <w:lsdException w:name="List Table 4 Accent 1" w:uiPriority="49"/>
-    <w:lsdException w:name="List Table 5 Dark Accent 1" w:uiPriority="50"/>
-    <w:lsdException w:name="List Table 6 Colorful Accent 1" w:uiPriority="51"/>
-    <w:lsdException w:name="List Table 7 Colorful Accent 1" w:uiPriority="52"/>
-    <w:lsdException w:name="List Table 1 Light Accent 2" w:uiPriority="46"/>
-    <w:lsdException w:name="List Table 2 Accent 2" w:uiPriority="47"/>
-    <w:lsdException w:name="List Table 3 Accent 2" w:uiPriority="48"/>
-    <w:lsdException w:name="List Table 4 Accent 2" w:uiPriority="49"/>
-    <w:lsdException w:name="List Table 5 Dark Accent 2" w:uiPriority="50"/>
-    <w:lsdException w:name="List Table 6 Colorful Accent 2" w:uiPriority="51"/>
-    <w:lsdException w:name="List Table 7 Colorful Accent 2" w:uiPriority="52"/>
-    <w:lsdException w:name="List Table 1 Light Accent 3" w:uiPriority="46"/>
-    <w:lsdException w:name="List Table 2 Accent 3" w:uiPriority="47"/>
-    <w:lsdException w:name="List Table 3 Accent 3" w:uiPriority="48"/>
-    <w:lsdException w:name="List Table 4 Accent 3" w:uiPriority="49"/>
-    <w:lsdException w:name="List Table 5 Dark Accent 3" w:uiPriority="50"/>
-    <w:lsdException w:name="List Table 6 Colorful Accent 3" w:uiPriority="51"/>
-    <w:lsdException w:name="List Table 7 Colorful Accent 3" w:uiPriority="52"/>
-    <w:lsdException w:name="List Table 1 Light Accent 4" w:uiPriority="46"/>
-    <w:lsdException w:name="List Table 2 Accent 4" w:uiPriority="47"/>
-    <w:lsdException w:name="List Table 3 Accent 4" w:uiPriority="48"/>
-    <w:lsdException w:name="List Table 4 Accent 4" w:uiPriority="49"/>
-    <w:lsdException w:name="List Table 5 Dark Accent 4" w:uiPriority="50"/>
-    <w:lsdException w:name="List Table 6 Colorful Accent 4" w:uiPriority="51"/>
-    <w:lsdException w:name="List Table 7 Colorful Accent 4" w:uiPriority="52"/>
-    <w:lsdException w:name="List Table 1 Light Accent 5" w:uiPriority="46"/>
-    <w:lsdException w:name="List Table 2 Accent 5" w:uiPriority="47"/>
-    <w:lsdException w:name="List Table 3 Accent 5" w:uiPriority="48"/>
-    <w:lsdException w:name="List Table 4 Accent 5" w:uiPriority="49"/>
-    <w:lsdException w:name="List Table 5 Dark Accent 5" w:uiPriority="50"/>
-    <w:lsdException w:name="List Table 6 Colorful Accent 5" w:uiPriority="51"/>
-    <w:lsdException w:name="List Table 7 Colorful Accent 5" w:uiPriority="52"/>
-    <w:lsdException w:name="List Table 1 Light Accent 6" w:uiPriority="46"/>
-    <w:lsdException w:name="List Table 2 Accent 6" w:uiPriority="47"/>
-    <w:lsdException w:name="List Table 3 Accent 6" w:uiPriority="48"/>
-    <w:lsdException w:name="List Table 4 Accent 6" w:uiPriority="49"/>
-    <w:lsdException w:name="List Table 5 Dark Accent 6" w:uiPriority="50"/>
-    <w:lsdException w:name="List Table 6 Colorful Accent 6" w:uiPriority="51"/>
-    <w:lsdException w:name="List Table 7 Colorful Accent 6" w:uiPriority="52"/>
+  <w:latentStyles w:defLockedState="0" w:defUIPriority="99" w:defSemiHidden="1" w:defUnhideWhenUsed="1" w:defQFormat="0" w:count="276">
+    <w:lsdException w:name="Normal" w:semiHidden="0" w:uiPriority="0" w:unhideWhenUsed="0" w:qFormat="1"/>
+    <w:lsdException w:name="heading 1" w:semiHidden="0" w:uiPriority="9" w:unhideWhenUsed="0" w:qFormat="1"/>
+    <w:lsdException w:name="heading 2" w:uiPriority="9" w:qFormat="1"/>
+    <w:lsdException w:name="heading 3" w:uiPriority="9" w:qFormat="1"/>
+    <w:lsdException w:name="heading 4" w:uiPriority="9" w:qFormat="1"/>
+    <w:lsdException w:name="heading 5" w:uiPriority="9" w:qFormat="1"/>
+    <w:lsdException w:name="heading 6" w:uiPriority="9" w:qFormat="1"/>
+    <w:lsdException w:name="heading 7" w:uiPriority="9" w:qFormat="1"/>
+    <w:lsdException w:name="heading 8" w:uiPriority="9" w:qFormat="1"/>
+    <w:lsdException w:name="heading 9" w:uiPriority="9" w:qFormat="1"/>
+    <w:lsdException w:name="toc 1" w:uiPriority="39"/>
+    <w:lsdException w:name="toc 2" w:uiPriority="39"/>
+    <w:lsdException w:name="toc 3" w:uiPriority="39"/>
+    <w:lsdException w:name="toc 4" w:uiPriority="39"/>
+    <w:lsdException w:name="toc 5" w:uiPriority="39"/>
+    <w:lsdException w:name="toc 6" w:uiPriority="39"/>
+    <w:lsdException w:name="toc 7" w:uiPriority="39"/>
+    <w:lsdException w:name="toc 8" w:uiPriority="39"/>
+    <w:lsdException w:name="toc 9" w:uiPriority="39"/>
+    <w:lsdException w:name="caption" w:uiPriority="35" w:qFormat="1"/>
+    <w:lsdException w:name="Title" w:semiHidden="0" w:uiPriority="10" w:unhideWhenUsed="0" w:qFormat="1"/>
+    <w:lsdException w:name="Default Paragraph Font" w:uiPriority="1"/>
+    <w:lsdException w:name="Subtitle" w:semiHidden="0" w:uiPriority="11" w:unhideWhenUsed="0" w:qFormat="1"/>
+    <w:lsdException w:name="Strong" w:semiHidden="0" w:uiPriority="22" w:unhideWhenUsed="0" w:qFormat="1"/>
+    <w:lsdException w:name="Emphasis" w:semiHidden="0" w:uiPriority="20" w:unhideWhenUsed="0" w:qFormat="1"/>
+    <w:lsdException w:name="Table Grid" w:semiHidden="0" w:uiPriority="39" w:unhideWhenUsed="0"/>
+    <w:lsdException w:name="Note Level 1" w:semiHidden="0" w:unhideWhenUsed="0"/>
+    <w:lsdException w:name="Note Level 2" w:semiHidden="0" w:unhideWhenUsed="0"/>
+    <w:lsdException w:name="Note Level 3" w:semiHidden="0" w:unhideWhenUsed="0"/>
+    <w:lsdException w:name="Note Level 4" w:semiHidden="0" w:unhideWhenUsed="0"/>
+    <w:lsdException w:name="Note Level 5" w:semiHidden="0" w:unhideWhenUsed="0"/>
+    <w:lsdException w:name="Note Level 6" w:semiHidden="0" w:unhideWhenUsed="0"/>
+    <w:lsdException w:name="Note Level 7" w:semiHidden="0" w:unhideWhenUsed="0"/>
+    <w:lsdException w:name="Note Level 8" w:semiHidden="0" w:unhideWhenUsed="0"/>
+    <w:lsdException w:name="Note Level 9" w:semiHidden="0" w:unhideWhenUsed="0"/>
+    <w:lsdException w:name="Placeholder Text" w:unhideWhenUsed="0"/>
+    <w:lsdException w:name="No Spacing" w:semiHidden="0" w:uiPriority="1" w:unhideWhenUsed="0" w:qFormat="1"/>
+    <w:lsdException w:name="Light Shading" w:semiHidden="0" w:uiPriority="60" w:unhideWhenUsed="0"/>
+    <w:lsdException w:name="Light List" w:semiHidden="0" w:uiPriority="61" w:unhideWhenUsed="0"/>
+    <w:lsdException w:name="Light Grid" w:semiHidden="0" w:uiPriority="62" w:unhideWhenUsed="0"/>
+    <w:lsdException w:name="Medium Shading 1" w:semiHidden="0" w:uiPriority="63" w:unhideWhenUsed="0"/>
+    <w:lsdException w:name="Medium Shading 2" w:semiHidden="0" w:uiPriority="64" w:unhideWhenUsed="0"/>
+    <w:lsdException w:name="Medium List 1" w:semiHidden="0" w:uiPriority="65" w:unhideWhenUsed="0"/>
+    <w:lsdException w:name="Medium List 2" w:semiHidden="0" w:uiPriority="66" w:unhideWhenUsed="0"/>
+    <w:lsdException w:name="Medium Grid 1" w:semiHidden="0" w:uiPriority="67" w:unhideWhenUsed="0"/>
+    <w:lsdException w:name="Medium Grid 2" w:semiHidden="0" w:uiPriority="68" w:unhideWhenUsed="0"/>
+    <w:lsdException w:name="Medium Grid 3" w:semiHidden="0" w:uiPriority="69" w:unhideWhenUsed="0"/>
+    <w:lsdException w:name="Dark List" w:semiHidden="0" w:uiPriority="70" w:unhideWhenUsed="0"/>
+    <w:lsdException w:name="Colorful Shading" w:semiHidden="0" w:uiPriority="71" w:unhideWhenUsed="0"/>
+    <w:lsdException w:name="Colorful List" w:semiHidden="0" w:uiPriority="72" w:unhideWhenUsed="0"/>
+    <w:lsdException w:name="Colorful Grid" w:semiHidden="0" w:uiPriority="73" w:unhideWhenUsed="0"/>
+    <w:lsdException w:name="Light Shading Accent 1" w:semiHidden="0" w:uiPriority="60" w:unhideWhenUsed="0"/>
+    <w:lsdException w:name="Light List Accent 1" w:semiHidden="0" w:uiPriority="61" w:unhideWhenUsed="0"/>
+    <w:lsdException w:name="Light Grid Accent 1" w:semiHidden="0" w:uiPriority="62" w:unhideWhenUsed="0"/>
+    <w:lsdException w:name="Medium Shading 1 Accent 1" w:semiHidden="0" w:uiPriority="63" w:unhideWhenUsed="0"/>
+    <w:lsdException w:name="Medium Shading 2 Accent 1" w:semiHidden="0" w:uiPriority="64" w:unhideWhenUsed="0"/>
+    <w:lsdException w:name="Medium List 1 Accent 1" w:semiHidden="0" w:uiPriority="65" w:unhideWhenUsed="0"/>
+    <w:lsdException w:name="Revision" w:unhideWhenUsed="0"/>
+    <w:lsdException w:name="List Paragraph" w:semiHidden="0" w:uiPriority="34" w:unhideWhenUsed="0" w:qFormat="1"/>
+    <w:lsdException w:name="Quote" w:semiHidden="0" w:uiPriority="29" w:unhideWhenUsed="0" w:qFormat="1"/>
+    <w:lsdException w:name="Intense Quote" w:semiHidden="0" w:uiPriority="30" w:unhideWhenUsed="0" w:qFormat="1"/>
+    <w:lsdException w:name="Medium List 2 Accent 1" w:semiHidden="0" w:uiPriority="66" w:unhideWhenUsed="0"/>
+    <w:lsdException w:name="Medium Grid 1 Accent 1" w:semiHidden="0" w:uiPriority="67" w:unhideWhenUsed="0"/>
+    <w:lsdException w:name="Medium Grid 2 Accent 1" w:semiHidden="0" w:uiPriority="68" w:unhideWhenUsed="0"/>
+    <w:lsdException w:name="Medium Grid 3 Accent 1" w:semiHidden="0" w:uiPriority="69" w:unhideWhenUsed="0"/>
+    <w:lsdException w:name="Dark List Accent 1" w:semiHidden="0" w:uiPriority="70" w:unhideWhenUsed="0"/>
+    <w:lsdException w:name="Colorful Shading Accent 1" w:semiHidden="0" w:uiPriority="71" w:unhideWhenUsed="0"/>
+    <w:lsdException w:name="Colorful List Accent 1" w:semiHidden="0" w:uiPriority="72" w:unhideWhenUsed="0"/>
+    <w:lsdException w:name="Colorful Grid Accent 1" w:semiHidden="0" w:uiPriority="73" w:unhideWhenUsed="0"/>
+    <w:lsdException w:name="Light Shading Accent 2" w:semiHidden="0" w:uiPriority="60" w:unhideWhenUsed="0"/>
+    <w:lsdException w:name="Light List Accent 2" w:semiHidden="0" w:uiPriority="61" w:unhideWhenUsed="0"/>
+    <w:lsdException w:name="Light Grid Accent 2" w:semiHidden="0" w:uiPriority="62" w:unhideWhenUsed="0"/>
+    <w:lsdException w:name="Medium Shading 1 Accent 2" w:semiHidden="0" w:uiPriority="63" w:unhideWhenUsed="0"/>
+    <w:lsdException w:name="Medium Shading 2 Accent 2" w:semiHidden="0" w:uiPriority="64" w:unhideWhenUsed="0"/>
+    <w:lsdException w:name="Medium List 1 Accent 2" w:semiHidden="0" w:uiPriority="65" w:unhideWhenUsed="0"/>
+    <w:lsdException w:name="Medium List 2 Accent 2" w:semiHidden="0" w:uiPriority="66" w:unhideWhenUsed="0"/>
+    <w:lsdException w:name="Medium Grid 1 Accent 2" w:semiHidden="0" w:uiPriority="67" w:unhideWhenUsed="0"/>
+    <w:lsdException w:name="Medium Grid 2 Accent 2" w:semiHidden="0" w:uiPriority="68" w:unhideWhenUsed="0"/>
+    <w:lsdException w:name="Medium Grid 3 Accent 2" w:semiHidden="0" w:uiPriority="69" w:unhideWhenUsed="0"/>
+    <w:lsdException w:name="Dark List Accent 2" w:semiHidden="0" w:uiPriority="70" w:unhideWhenUsed="0"/>
+    <w:lsdException w:name="Colorful Shading Accent 2" w:semiHidden="0" w:uiPriority="71" w:unhideWhenUsed="0"/>
+    <w:lsdException w:name="Colorful List Accent 2" w:semiHidden="0" w:uiPriority="72" w:unhideWhenUsed="0"/>
+    <w:lsdException w:name="Colorful Grid Accent 2" w:semiHidden="0" w:uiPriority="73" w:unhideWhenUsed="0"/>
+    <w:lsdException w:name="Light Shading Accent 3" w:semiHidden="0" w:uiPriority="60" w:unhideWhenUsed="0"/>
+    <w:lsdException w:name="Light List Accent 3" w:semiHidden="0" w:uiPriority="61" w:unhideWhenUsed="0"/>
+    <w:lsdException w:name="Light Grid Accent 3" w:semiHidden="0" w:uiPriority="62" w:unhideWhenUsed="0"/>
+    <w:lsdException w:name="Medium Shading 1 Accent 3" w:semiHidden="0" w:uiPriority="63" w:unhideWhenUsed="0"/>
+    <w:lsdException w:name="Medium Shading 2 Accent 3" w:semiHidden="0" w:uiPriority="64" w:unhideWhenUsed="0"/>
+    <w:lsdException w:name="Medium List 1 Accent 3" w:semiHidden="0" w:uiPriority="65" w:unhideWhenUsed="0"/>
+    <w:lsdException w:name="Medium List 2 Accent 3" w:semiHidden="0" w:uiPriority="66" w:unhideWhenUsed="0"/>
+    <w:lsdException w:name="Medium Grid 1 Accent 3" w:semiHidden="0" w:uiPriority="67" w:unhideWhenUsed="0"/>
+    <w:lsdException w:name="Medium Grid 2 Accent 3" w:semiHidden="0" w:uiPriority="68" w:unhideWhenUsed="0"/>
+    <w:lsdException w:name="Medium Grid 3 Accent 3" w:semiHidden="0" w:uiPriority="69" w:unhideWhenUsed="0"/>
+    <w:lsdException w:name="Dark List Accent 3" w:semiHidden="0" w:uiPriority="70" w:unhideWhenUsed="0"/>
+    <w:lsdException w:name="Colorful Shading Accent 3" w:semiHidden="0" w:uiPriority="71" w:unhideWhenUsed="0"/>
+    <w:lsdException w:name="Colorful List Accent 3" w:semiHidden="0" w:uiPriority="72" w:unhideWhenUsed="0"/>
+    <w:lsdException w:name="Colorful Grid Accent 3" w:semiHidden="0" w:uiPriority="73" w:unhideWhenUsed="0"/>
+    <w:lsdException w:name="Light Shading Accent 4" w:semiHidden="0" w:uiPriority="60" w:unhideWhenUsed="0"/>
+    <w:lsdException w:name="Light List Accent 4" w:semiHidden="0" w:uiPriority="61" w:unhideWhenUsed="0"/>
+    <w:lsdException w:name="Light Grid Accent 4" w:semiHidden="0" w:uiPriority="62" w:unhideWhenUsed="0"/>
+    <w:lsdException w:name="Medium Shading 1 Accent 4" w:semiHidden="0" w:uiPriority="63" w:unhideWhenUsed="0"/>
+    <w:lsdException w:name="Medium Shading 2 Accent 4" w:semiHidden="0" w:uiPriority="64" w:unhideWhenUsed="0"/>
+    <w:lsdException w:name="Medium List 1 Accent 4" w:semiHidden="0" w:uiPriority="65" w:unhideWhenUsed="0"/>
+    <w:lsdException w:name="Medium List 2 Accent 4" w:semiHidden="0" w:uiPriority="66" w:unhideWhenUsed="0"/>
+    <w:lsdException w:name="Medium Grid 1 Accent 4" w:semiHidden="0" w:uiPriority="67" w:unhideWhenUsed="0"/>
+    <w:lsdException w:name="Medium Grid 2 Accent 4" w:semiHidden="0" w:uiPriority="68" w:unhideWhenUsed="0"/>
+    <w:lsdException w:name="Medium Grid 3 Accent 4" w:semiHidden="0" w:uiPriority="69" w:unhideWhenUsed="0"/>
+    <w:lsdException w:name="Dark List Accent 4" w:semiHidden="0" w:uiPriority="70" w:unhideWhenUsed="0"/>
+    <w:lsdException w:name="Colorful Shading Accent 4" w:semiHidden="0" w:uiPriority="71" w:unhideWhenUsed="0"/>
+    <w:lsdException w:name="Colorful List Accent 4" w:semiHidden="0" w:uiPriority="72" w:unhideWhenUsed="0"/>
+    <w:lsdException w:name="Colorful Grid Accent 4" w:semiHidden="0" w:uiPriority="73" w:unhideWhenUsed="0"/>
+    <w:lsdException w:name="Light Shading Accent 5" w:semiHidden="0" w:uiPriority="60" w:unhideWhenUsed="0"/>
+    <w:lsdException w:name="Light List Accent 5" w:semiHidden="0" w:uiPriority="61" w:unhideWhenUsed="0"/>
+    <w:lsdException w:name="Light Grid Accent 5" w:semiHidden="0" w:uiPriority="62" w:unhideWhenUsed="0"/>
+    <w:lsdException w:name="Medium Shading 1 Accent 5" w:semiHidden="0" w:uiPriority="63" w:unhideWhenUsed="0"/>
+    <w:lsdException w:name="Medium Shading 2 Accent 5" w:semiHidden="0" w:uiPriority="64" w:unhideWhenUsed="0"/>
+    <w:lsdException w:name="Medium List 1 Accent 5" w:semiHidden="0" w:uiPriority="65" w:unhideWhenUsed="0"/>
+    <w:lsdException w:name="Medium List 2 Accent 5" w:semiHidden="0" w:uiPriority="66" w:unhideWhenUsed="0"/>
+    <w:lsdException w:name="Medium Grid 1 Accent 5" w:semiHidden="0" w:uiPriority="67" w:unhideWhenUsed="0"/>
+    <w:lsdException w:name="Medium Grid 2 Accent 5" w:semiHidden="0" w:uiPriority="68" w:unhideWhenUsed="0"/>
+    <w:lsdException w:name="Medium Grid 3 Accent 5" w:semiHidden="0" w:uiPriority="69" w:unhideWhenUsed="0"/>
+    <w:lsdException w:name="Dark List Accent 5" w:semiHidden="0" w:uiPriority="70" w:unhideWhenUsed="0"/>
+    <w:lsdException w:name="Colorful Shading Accent 5" w:semiHidden="0" w:uiPriority="71" w:unhideWhenUsed="0"/>
+    <w:lsdException w:name="Colorful List Accent 5" w:semiHidden="0" w:uiPriority="72" w:unhideWhenUsed="0"/>
+    <w:lsdException w:name="Colorful Grid Accent 5" w:semiHidden="0" w:uiPriority="73" w:unhideWhenUsed="0"/>
+    <w:lsdException w:name="Light Shading Accent 6" w:semiHidden="0" w:uiPriority="60" w:unhideWhenUsed="0"/>
+    <w:lsdException w:name="Light List Accent 6" w:semiHidden="0" w:uiPriority="61" w:unhideWhenUsed="0"/>
+    <w:lsdException w:name="Light Grid Accent 6" w:semiHidden="0" w:uiPriority="62" w:unhideWhenUsed="0"/>
+    <w:lsdException w:name="Medium Shading 1 Accent 6" w:semiHidden="0" w:uiPriority="63" w:unhideWhenUsed="0"/>
+    <w:lsdException w:name="Medium Shading 2 Accent 6" w:semiHidden="0" w:uiPriority="64" w:unhideWhenUsed="0"/>
+    <w:lsdException w:name="Medium List 1 Accent 6" w:semiHidden="0" w:uiPriority="65" w:unhideWhenUsed="0"/>
+    <w:lsdException w:name="Medium List 2 Accent 6" w:semiHidden="0" w:uiPriority="66" w:unhideWhenUsed="0"/>
+    <w:lsdException w:name="Medium Grid 1 Accent 6" w:semiHidden="0" w:uiPriority="67" w:unhideWhenUsed="0"/>
+    <w:lsdException w:name="Medium Grid 2 Accent 6" w:semiHidden="0" w:uiPriority="68" w:unhideWhenUsed="0"/>
+    <w:lsdException w:name="Medium Grid 3 Accent 6" w:semiHidden="0" w:uiPriority="69" w:unhideWhenUsed="0"/>
+    <w:lsdException w:name="Dark List Accent 6" w:semiHidden="0" w:uiPriority="70" w:unhideWhenUsed="0"/>
+    <w:lsdException w:name="Colorful Shading Accent 6" w:semiHidden="0" w:uiPriority="71" w:unhideWhenUsed="0"/>
+    <w:lsdException w:name="Colorful List Accent 6" w:semiHidden="0" w:uiPriority="72" w:unhideWhenUsed="0"/>
+    <w:lsdException w:name="Colorful Grid Accent 6" w:semiHidden="0" w:uiPriority="73" w:unhideWhenUsed="0"/>
+    <w:lsdException w:name="Subtle Emphasis" w:semiHidden="0" w:uiPriority="19" w:unhideWhenUsed="0" w:qFormat="1"/>
+    <w:lsdException w:name="Intense Emphasis" w:semiHidden="0" w:uiPriority="21" w:unhideWhenUsed="0" w:qFormat="1"/>
+    <w:lsdException w:name="Subtle Reference" w:semiHidden="0" w:uiPriority="31" w:unhideWhenUsed="0" w:qFormat="1"/>
+    <w:lsdException w:name="Intense Reference" w:semiHidden="0" w:uiPriority="32" w:unhideWhenUsed="0" w:qFormat="1"/>
+    <w:lsdException w:name="Book Title" w:semiHidden="0" w:uiPriority="33" w:unhideWhenUsed="0" w:qFormat="1"/>
+    <w:lsdException w:name="Bibliography" w:uiPriority="37"/>
+    <w:lsdException w:name="TOC Heading" w:uiPriority="39" w:qFormat="1"/>
   </w:latentStyles>
   <w:style w:type="paragraph" w:default="1" w:styleId="Normal">
     <w:name w:val="Normal"/>
@@ -4392,99 +4234,967 @@
 </w:styles>
 </file>
 
+<file path=word/stylesWithEffects.xml><?xml version="1.0" encoding="utf-8"?>
+<w:styles xmlns:wpc="http://schemas.microsoft.com/office/word/2010/wordprocessingCanvas" xmlns:mo="http://schemas.microsoft.com/office/mac/office/2008/main" xmlns:mc="http://schemas.openxmlformats.org/markup-compatibility/2006" xmlns:mv="urn:schemas-microsoft-com:mac:vml" xmlns:o="urn:schemas-microsoft-com:office:office" xmlns:r="http://schemas.openxmlformats.org/officeDocument/2006/relationships" xmlns:m="http://schemas.openxmlformats.org/officeDocument/2006/math" xmlns:v="urn:schemas-microsoft-com:vml" xmlns:wp14="http://schemas.microsoft.com/office/word/2010/wordprocessingDrawing" xmlns:wp="http://schemas.openxmlformats.org/drawingml/2006/wordprocessingDrawing" xmlns:w10="urn:schemas-microsoft-com:office:word" xmlns:w="http://schemas.openxmlformats.org/wordprocessingml/2006/main" xmlns:w14="http://schemas.microsoft.com/office/word/2010/wordml" xmlns:wpg="http://schemas.microsoft.com/office/word/2010/wordprocessingGroup" xmlns:wpi="http://schemas.microsoft.com/office/word/2010/wordprocessingInk" xmlns:wne="http://schemas.microsoft.com/office/word/2006/wordml" xmlns:wps="http://schemas.microsoft.com/office/word/2010/wordprocessingShape" mc:Ignorable="w14 wp14">
+  <w:docDefaults>
+    <w:rPrDefault>
+      <w:rPr>
+        <w:rFonts w:asciiTheme="minorHAnsi" w:eastAsiaTheme="minorEastAsia" w:hAnsiTheme="minorHAnsi" w:cstheme="minorBidi"/>
+        <w:sz w:val="21"/>
+        <w:szCs w:val="21"/>
+        <w:lang w:val="en-CA" w:eastAsia="zh-CN" w:bidi="hi-IN"/>
+      </w:rPr>
+    </w:rPrDefault>
+    <w:pPrDefault>
+      <w:pPr>
+        <w:spacing w:after="160" w:line="312" w:lineRule="auto"/>
+      </w:pPr>
+    </w:pPrDefault>
+  </w:docDefaults>
+  <w:latentStyles w:defLockedState="0" w:defUIPriority="99" w:defSemiHidden="1" w:defUnhideWhenUsed="1" w:defQFormat="0" w:count="276">
+    <w:lsdException w:name="Normal" w:semiHidden="0" w:uiPriority="0" w:unhideWhenUsed="0" w:qFormat="1"/>
+    <w:lsdException w:name="heading 1" w:semiHidden="0" w:uiPriority="9" w:unhideWhenUsed="0" w:qFormat="1"/>
+    <w:lsdException w:name="heading 2" w:uiPriority="9" w:qFormat="1"/>
+    <w:lsdException w:name="heading 3" w:uiPriority="9" w:qFormat="1"/>
+    <w:lsdException w:name="heading 4" w:uiPriority="9" w:qFormat="1"/>
+    <w:lsdException w:name="heading 5" w:uiPriority="9" w:qFormat="1"/>
+    <w:lsdException w:name="heading 6" w:uiPriority="9" w:qFormat="1"/>
+    <w:lsdException w:name="heading 7" w:uiPriority="9" w:qFormat="1"/>
+    <w:lsdException w:name="heading 8" w:uiPriority="9" w:qFormat="1"/>
+    <w:lsdException w:name="heading 9" w:uiPriority="9" w:qFormat="1"/>
+    <w:lsdException w:name="toc 1" w:uiPriority="39"/>
+    <w:lsdException w:name="toc 2" w:uiPriority="39"/>
+    <w:lsdException w:name="toc 3" w:uiPriority="39"/>
+    <w:lsdException w:name="toc 4" w:uiPriority="39"/>
+    <w:lsdException w:name="toc 5" w:uiPriority="39"/>
+    <w:lsdException w:name="toc 6" w:uiPriority="39"/>
+    <w:lsdException w:name="toc 7" w:uiPriority="39"/>
+    <w:lsdException w:name="toc 8" w:uiPriority="39"/>
+    <w:lsdException w:name="toc 9" w:uiPriority="39"/>
+    <w:lsdException w:name="caption" w:uiPriority="35" w:qFormat="1"/>
+    <w:lsdException w:name="Title" w:semiHidden="0" w:uiPriority="10" w:unhideWhenUsed="0" w:qFormat="1"/>
+    <w:lsdException w:name="Default Paragraph Font" w:uiPriority="1"/>
+    <w:lsdException w:name="Subtitle" w:semiHidden="0" w:uiPriority="11" w:unhideWhenUsed="0" w:qFormat="1"/>
+    <w:lsdException w:name="Strong" w:semiHidden="0" w:uiPriority="22" w:unhideWhenUsed="0" w:qFormat="1"/>
+    <w:lsdException w:name="Emphasis" w:semiHidden="0" w:uiPriority="20" w:unhideWhenUsed="0" w:qFormat="1"/>
+    <w:lsdException w:name="Table Grid" w:semiHidden="0" w:uiPriority="39" w:unhideWhenUsed="0"/>
+    <w:lsdException w:name="Note Level 1" w:semiHidden="0" w:unhideWhenUsed="0"/>
+    <w:lsdException w:name="Note Level 2" w:semiHidden="0" w:unhideWhenUsed="0"/>
+    <w:lsdException w:name="Note Level 3" w:semiHidden="0" w:unhideWhenUsed="0"/>
+    <w:lsdException w:name="Note Level 4" w:semiHidden="0" w:unhideWhenUsed="0"/>
+    <w:lsdException w:name="Note Level 5" w:semiHidden="0" w:unhideWhenUsed="0"/>
+    <w:lsdException w:name="Note Level 6" w:semiHidden="0" w:unhideWhenUsed="0"/>
+    <w:lsdException w:name="Note Level 7" w:semiHidden="0" w:unhideWhenUsed="0"/>
+    <w:lsdException w:name="Note Level 8" w:semiHidden="0" w:unhideWhenUsed="0"/>
+    <w:lsdException w:name="Note Level 9" w:semiHidden="0" w:unhideWhenUsed="0"/>
+    <w:lsdException w:name="Placeholder Text" w:unhideWhenUsed="0"/>
+    <w:lsdException w:name="No Spacing" w:semiHidden="0" w:uiPriority="1" w:unhideWhenUsed="0" w:qFormat="1"/>
+    <w:lsdException w:name="Light Shading" w:semiHidden="0" w:uiPriority="60" w:unhideWhenUsed="0"/>
+    <w:lsdException w:name="Light List" w:semiHidden="0" w:uiPriority="61" w:unhideWhenUsed="0"/>
+    <w:lsdException w:name="Light Grid" w:semiHidden="0" w:uiPriority="62" w:unhideWhenUsed="0"/>
+    <w:lsdException w:name="Medium Shading 1" w:semiHidden="0" w:uiPriority="63" w:unhideWhenUsed="0"/>
+    <w:lsdException w:name="Medium Shading 2" w:semiHidden="0" w:uiPriority="64" w:unhideWhenUsed="0"/>
+    <w:lsdException w:name="Medium List 1" w:semiHidden="0" w:uiPriority="65" w:unhideWhenUsed="0"/>
+    <w:lsdException w:name="Medium List 2" w:semiHidden="0" w:uiPriority="66" w:unhideWhenUsed="0"/>
+    <w:lsdException w:name="Medium Grid 1" w:semiHidden="0" w:uiPriority="67" w:unhideWhenUsed="0"/>
+    <w:lsdException w:name="Medium Grid 2" w:semiHidden="0" w:uiPriority="68" w:unhideWhenUsed="0"/>
+    <w:lsdException w:name="Medium Grid 3" w:semiHidden="0" w:uiPriority="69" w:unhideWhenUsed="0"/>
+    <w:lsdException w:name="Dark List" w:semiHidden="0" w:uiPriority="70" w:unhideWhenUsed="0"/>
+    <w:lsdException w:name="Colorful Shading" w:semiHidden="0" w:uiPriority="71" w:unhideWhenUsed="0"/>
+    <w:lsdException w:name="Colorful List" w:semiHidden="0" w:uiPriority="72" w:unhideWhenUsed="0"/>
+    <w:lsdException w:name="Colorful Grid" w:semiHidden="0" w:uiPriority="73" w:unhideWhenUsed="0"/>
+    <w:lsdException w:name="Light Shading Accent 1" w:semiHidden="0" w:uiPriority="60" w:unhideWhenUsed="0"/>
+    <w:lsdException w:name="Light List Accent 1" w:semiHidden="0" w:uiPriority="61" w:unhideWhenUsed="0"/>
+    <w:lsdException w:name="Light Grid Accent 1" w:semiHidden="0" w:uiPriority="62" w:unhideWhenUsed="0"/>
+    <w:lsdException w:name="Medium Shading 1 Accent 1" w:semiHidden="0" w:uiPriority="63" w:unhideWhenUsed="0"/>
+    <w:lsdException w:name="Medium Shading 2 Accent 1" w:semiHidden="0" w:uiPriority="64" w:unhideWhenUsed="0"/>
+    <w:lsdException w:name="Medium List 1 Accent 1" w:semiHidden="0" w:uiPriority="65" w:unhideWhenUsed="0"/>
+    <w:lsdException w:name="Revision" w:unhideWhenUsed="0"/>
+    <w:lsdException w:name="List Paragraph" w:semiHidden="0" w:uiPriority="34" w:unhideWhenUsed="0" w:qFormat="1"/>
+    <w:lsdException w:name="Quote" w:semiHidden="0" w:uiPriority="29" w:unhideWhenUsed="0" w:qFormat="1"/>
+    <w:lsdException w:name="Intense Quote" w:semiHidden="0" w:uiPriority="30" w:unhideWhenUsed="0" w:qFormat="1"/>
+    <w:lsdException w:name="Medium List 2 Accent 1" w:semiHidden="0" w:uiPriority="66" w:unhideWhenUsed="0"/>
+    <w:lsdException w:name="Medium Grid 1 Accent 1" w:semiHidden="0" w:uiPriority="67" w:unhideWhenUsed="0"/>
+    <w:lsdException w:name="Medium Grid 2 Accent 1" w:semiHidden="0" w:uiPriority="68" w:unhideWhenUsed="0"/>
+    <w:lsdException w:name="Medium Grid 3 Accent 1" w:semiHidden="0" w:uiPriority="69" w:unhideWhenUsed="0"/>
+    <w:lsdException w:name="Dark List Accent 1" w:semiHidden="0" w:uiPriority="70" w:unhideWhenUsed="0"/>
+    <w:lsdException w:name="Colorful Shading Accent 1" w:semiHidden="0" w:uiPriority="71" w:unhideWhenUsed="0"/>
+    <w:lsdException w:name="Colorful List Accent 1" w:semiHidden="0" w:uiPriority="72" w:unhideWhenUsed="0"/>
+    <w:lsdException w:name="Colorful Grid Accent 1" w:semiHidden="0" w:uiPriority="73" w:unhideWhenUsed="0"/>
+    <w:lsdException w:name="Light Shading Accent 2" w:semiHidden="0" w:uiPriority="60" w:unhideWhenUsed="0"/>
+    <w:lsdException w:name="Light List Accent 2" w:semiHidden="0" w:uiPriority="61" w:unhideWhenUsed="0"/>
+    <w:lsdException w:name="Light Grid Accent 2" w:semiHidden="0" w:uiPriority="62" w:unhideWhenUsed="0"/>
+    <w:lsdException w:name="Medium Shading 1 Accent 2" w:semiHidden="0" w:uiPriority="63" w:unhideWhenUsed="0"/>
+    <w:lsdException w:name="Medium Shading 2 Accent 2" w:semiHidden="0" w:uiPriority="64" w:unhideWhenUsed="0"/>
+    <w:lsdException w:name="Medium List 1 Accent 2" w:semiHidden="0" w:uiPriority="65" w:unhideWhenUsed="0"/>
+    <w:lsdException w:name="Medium List 2 Accent 2" w:semiHidden="0" w:uiPriority="66" w:unhideWhenUsed="0"/>
+    <w:lsdException w:name="Medium Grid 1 Accent 2" w:semiHidden="0" w:uiPriority="67" w:unhideWhenUsed="0"/>
+    <w:lsdException w:name="Medium Grid 2 Accent 2" w:semiHidden="0" w:uiPriority="68" w:unhideWhenUsed="0"/>
+    <w:lsdException w:name="Medium Grid 3 Accent 2" w:semiHidden="0" w:uiPriority="69" w:unhideWhenUsed="0"/>
+    <w:lsdException w:name="Dark List Accent 2" w:semiHidden="0" w:uiPriority="70" w:unhideWhenUsed="0"/>
+    <w:lsdException w:name="Colorful Shading Accent 2" w:semiHidden="0" w:uiPriority="71" w:unhideWhenUsed="0"/>
+    <w:lsdException w:name="Colorful List Accent 2" w:semiHidden="0" w:uiPriority="72" w:unhideWhenUsed="0"/>
+    <w:lsdException w:name="Colorful Grid Accent 2" w:semiHidden="0" w:uiPriority="73" w:unhideWhenUsed="0"/>
+    <w:lsdException w:name="Light Shading Accent 3" w:semiHidden="0" w:uiPriority="60" w:unhideWhenUsed="0"/>
+    <w:lsdException w:name="Light List Accent 3" w:semiHidden="0" w:uiPriority="61" w:unhideWhenUsed="0"/>
+    <w:lsdException w:name="Light Grid Accent 3" w:semiHidden="0" w:uiPriority="62" w:unhideWhenUsed="0"/>
+    <w:lsdException w:name="Medium Shading 1 Accent 3" w:semiHidden="0" w:uiPriority="63" w:unhideWhenUsed="0"/>
+    <w:lsdException w:name="Medium Shading 2 Accent 3" w:semiHidden="0" w:uiPriority="64" w:unhideWhenUsed="0"/>
+    <w:lsdException w:name="Medium List 1 Accent 3" w:semiHidden="0" w:uiPriority="65" w:unhideWhenUsed="0"/>
+    <w:lsdException w:name="Medium List 2 Accent 3" w:semiHidden="0" w:uiPriority="66" w:unhideWhenUsed="0"/>
+    <w:lsdException w:name="Medium Grid 1 Accent 3" w:semiHidden="0" w:uiPriority="67" w:unhideWhenUsed="0"/>
+    <w:lsdException w:name="Medium Grid 2 Accent 3" w:semiHidden="0" w:uiPriority="68" w:unhideWhenUsed="0"/>
+    <w:lsdException w:name="Medium Grid 3 Accent 3" w:semiHidden="0" w:uiPriority="69" w:unhideWhenUsed="0"/>
+    <w:lsdException w:name="Dark List Accent 3" w:semiHidden="0" w:uiPriority="70" w:unhideWhenUsed="0"/>
+    <w:lsdException w:name="Colorful Shading Accent 3" w:semiHidden="0" w:uiPriority="71" w:unhideWhenUsed="0"/>
+    <w:lsdException w:name="Colorful List Accent 3" w:semiHidden="0" w:uiPriority="72" w:unhideWhenUsed="0"/>
+    <w:lsdException w:name="Colorful Grid Accent 3" w:semiHidden="0" w:uiPriority="73" w:unhideWhenUsed="0"/>
+    <w:lsdException w:name="Light Shading Accent 4" w:semiHidden="0" w:uiPriority="60" w:unhideWhenUsed="0"/>
+    <w:lsdException w:name="Light List Accent 4" w:semiHidden="0" w:uiPriority="61" w:unhideWhenUsed="0"/>
+    <w:lsdException w:name="Light Grid Accent 4" w:semiHidden="0" w:uiPriority="62" w:unhideWhenUsed="0"/>
+    <w:lsdException w:name="Medium Shading 1 Accent 4" w:semiHidden="0" w:uiPriority="63" w:unhideWhenUsed="0"/>
+    <w:lsdException w:name="Medium Shading 2 Accent 4" w:semiHidden="0" w:uiPriority="64" w:unhideWhenUsed="0"/>
+    <w:lsdException w:name="Medium List 1 Accent 4" w:semiHidden="0" w:uiPriority="65" w:unhideWhenUsed="0"/>
+    <w:lsdException w:name="Medium List 2 Accent 4" w:semiHidden="0" w:uiPriority="66" w:unhideWhenUsed="0"/>
+    <w:lsdException w:name="Medium Grid 1 Accent 4" w:semiHidden="0" w:uiPriority="67" w:unhideWhenUsed="0"/>
+    <w:lsdException w:name="Medium Grid 2 Accent 4" w:semiHidden="0" w:uiPriority="68" w:unhideWhenUsed="0"/>
+    <w:lsdException w:name="Medium Grid 3 Accent 4" w:semiHidden="0" w:uiPriority="69" w:unhideWhenUsed="0"/>
+    <w:lsdException w:name="Dark List Accent 4" w:semiHidden="0" w:uiPriority="70" w:unhideWhenUsed="0"/>
+    <w:lsdException w:name="Colorful Shading Accent 4" w:semiHidden="0" w:uiPriority="71" w:unhideWhenUsed="0"/>
+    <w:lsdException w:name="Colorful List Accent 4" w:semiHidden="0" w:uiPriority="72" w:unhideWhenUsed="0"/>
+    <w:lsdException w:name="Colorful Grid Accent 4" w:semiHidden="0" w:uiPriority="73" w:unhideWhenUsed="0"/>
+    <w:lsdException w:name="Light Shading Accent 5" w:semiHidden="0" w:uiPriority="60" w:unhideWhenUsed="0"/>
+    <w:lsdException w:name="Light List Accent 5" w:semiHidden="0" w:uiPriority="61" w:unhideWhenUsed="0"/>
+    <w:lsdException w:name="Light Grid Accent 5" w:semiHidden="0" w:uiPriority="62" w:unhideWhenUsed="0"/>
+    <w:lsdException w:name="Medium Shading 1 Accent 5" w:semiHidden="0" w:uiPriority="63" w:unhideWhenUsed="0"/>
+    <w:lsdException w:name="Medium Shading 2 Accent 5" w:semiHidden="0" w:uiPriority="64" w:unhideWhenUsed="0"/>
+    <w:lsdException w:name="Medium List 1 Accent 5" w:semiHidden="0" w:uiPriority="65" w:unhideWhenUsed="0"/>
+    <w:lsdException w:name="Medium List 2 Accent 5" w:semiHidden="0" w:uiPriority="66" w:unhideWhenUsed="0"/>
+    <w:lsdException w:name="Medium Grid 1 Accent 5" w:semiHidden="0" w:uiPriority="67" w:unhideWhenUsed="0"/>
+    <w:lsdException w:name="Medium Grid 2 Accent 5" w:semiHidden="0" w:uiPriority="68" w:unhideWhenUsed="0"/>
+    <w:lsdException w:name="Medium Grid 3 Accent 5" w:semiHidden="0" w:uiPriority="69" w:unhideWhenUsed="0"/>
+    <w:lsdException w:name="Dark List Accent 5" w:semiHidden="0" w:uiPriority="70" w:unhideWhenUsed="0"/>
+    <w:lsdException w:name="Colorful Shading Accent 5" w:semiHidden="0" w:uiPriority="71" w:unhideWhenUsed="0"/>
+    <w:lsdException w:name="Colorful List Accent 5" w:semiHidden="0" w:uiPriority="72" w:unhideWhenUsed="0"/>
+    <w:lsdException w:name="Colorful Grid Accent 5" w:semiHidden="0" w:uiPriority="73" w:unhideWhenUsed="0"/>
+    <w:lsdException w:name="Light Shading Accent 6" w:semiHidden="0" w:uiPriority="60" w:unhideWhenUsed="0"/>
+    <w:lsdException w:name="Light List Accent 6" w:semiHidden="0" w:uiPriority="61" w:unhideWhenUsed="0"/>
+    <w:lsdException w:name="Light Grid Accent 6" w:semiHidden="0" w:uiPriority="62" w:unhideWhenUsed="0"/>
+    <w:lsdException w:name="Medium Shading 1 Accent 6" w:semiHidden="0" w:uiPriority="63" w:unhideWhenUsed="0"/>
+    <w:lsdException w:name="Medium Shading 2 Accent 6" w:semiHidden="0" w:uiPriority="64" w:unhideWhenUsed="0"/>
+    <w:lsdException w:name="Medium List 1 Accent 6" w:semiHidden="0" w:uiPriority="65" w:unhideWhenUsed="0"/>
+    <w:lsdException w:name="Medium List 2 Accent 6" w:semiHidden="0" w:uiPriority="66" w:unhideWhenUsed="0"/>
+    <w:lsdException w:name="Medium Grid 1 Accent 6" w:semiHidden="0" w:uiPriority="67" w:unhideWhenUsed="0"/>
+    <w:lsdException w:name="Medium Grid 2 Accent 6" w:semiHidden="0" w:uiPriority="68" w:unhideWhenUsed="0"/>
+    <w:lsdException w:name="Medium Grid 3 Accent 6" w:semiHidden="0" w:uiPriority="69" w:unhideWhenUsed="0"/>
+    <w:lsdException w:name="Dark List Accent 6" w:semiHidden="0" w:uiPriority="70" w:unhideWhenUsed="0"/>
+    <w:lsdException w:name="Colorful Shading Accent 6" w:semiHidden="0" w:uiPriority="71" w:unhideWhenUsed="0"/>
+    <w:lsdException w:name="Colorful List Accent 6" w:semiHidden="0" w:uiPriority="72" w:unhideWhenUsed="0"/>
+    <w:lsdException w:name="Colorful Grid Accent 6" w:semiHidden="0" w:uiPriority="73" w:unhideWhenUsed="0"/>
+    <w:lsdException w:name="Subtle Emphasis" w:semiHidden="0" w:uiPriority="19" w:unhideWhenUsed="0" w:qFormat="1"/>
+    <w:lsdException w:name="Intense Emphasis" w:semiHidden="0" w:uiPriority="21" w:unhideWhenUsed="0" w:qFormat="1"/>
+    <w:lsdException w:name="Subtle Reference" w:semiHidden="0" w:uiPriority="31" w:unhideWhenUsed="0" w:qFormat="1"/>
+    <w:lsdException w:name="Intense Reference" w:semiHidden="0" w:uiPriority="32" w:unhideWhenUsed="0" w:qFormat="1"/>
+    <w:lsdException w:name="Book Title" w:semiHidden="0" w:uiPriority="33" w:unhideWhenUsed="0" w:qFormat="1"/>
+    <w:lsdException w:name="Bibliography" w:uiPriority="37"/>
+    <w:lsdException w:name="TOC Heading" w:uiPriority="39" w:qFormat="1"/>
+  </w:latentStyles>
+  <w:style w:type="paragraph" w:default="1" w:styleId="Normal">
+    <w:name w:val="Normal"/>
+    <w:qFormat/>
+    <w:rsid w:val="00620C61"/>
+  </w:style>
+  <w:style w:type="paragraph" w:styleId="Heading1">
+    <w:name w:val="heading 1"/>
+    <w:basedOn w:val="Normal"/>
+    <w:next w:val="Normal"/>
+    <w:link w:val="Heading1Char"/>
+    <w:uiPriority w:val="9"/>
+    <w:qFormat/>
+    <w:rsid w:val="00620C61"/>
+    <w:pPr>
+      <w:keepNext/>
+      <w:keepLines/>
+      <w:pBdr>
+        <w:left w:val="single" w:sz="12" w:space="12" w:color="ED7D31" w:themeColor="accent2"/>
+      </w:pBdr>
+      <w:spacing w:before="80" w:after="80" w:line="240" w:lineRule="auto"/>
+      <w:outlineLvl w:val="0"/>
+    </w:pPr>
+    <w:rPr>
+      <w:rFonts w:asciiTheme="majorHAnsi" w:eastAsiaTheme="majorEastAsia" w:hAnsiTheme="majorHAnsi" w:cstheme="majorBidi"/>
+      <w:caps/>
+      <w:spacing w:val="10"/>
+      <w:sz w:val="36"/>
+      <w:szCs w:val="36"/>
+    </w:rPr>
+  </w:style>
+  <w:style w:type="paragraph" w:styleId="Heading2">
+    <w:name w:val="heading 2"/>
+    <w:basedOn w:val="Normal"/>
+    <w:next w:val="Normal"/>
+    <w:link w:val="Heading2Char"/>
+    <w:uiPriority w:val="9"/>
+    <w:unhideWhenUsed/>
+    <w:qFormat/>
+    <w:rsid w:val="00620C61"/>
+    <w:pPr>
+      <w:keepNext/>
+      <w:keepLines/>
+      <w:spacing w:before="120" w:after="0" w:line="240" w:lineRule="auto"/>
+      <w:outlineLvl w:val="1"/>
+    </w:pPr>
+    <w:rPr>
+      <w:rFonts w:asciiTheme="majorHAnsi" w:eastAsiaTheme="majorEastAsia" w:hAnsiTheme="majorHAnsi" w:cstheme="majorBidi"/>
+      <w:sz w:val="36"/>
+      <w:szCs w:val="36"/>
+    </w:rPr>
+  </w:style>
+  <w:style w:type="paragraph" w:styleId="Heading3">
+    <w:name w:val="heading 3"/>
+    <w:basedOn w:val="Normal"/>
+    <w:next w:val="Normal"/>
+    <w:link w:val="Heading3Char"/>
+    <w:uiPriority w:val="9"/>
+    <w:unhideWhenUsed/>
+    <w:qFormat/>
+    <w:rsid w:val="00620C61"/>
+    <w:pPr>
+      <w:keepNext/>
+      <w:keepLines/>
+      <w:spacing w:before="80" w:after="0" w:line="240" w:lineRule="auto"/>
+      <w:outlineLvl w:val="2"/>
+    </w:pPr>
+    <w:rPr>
+      <w:rFonts w:asciiTheme="majorHAnsi" w:eastAsiaTheme="majorEastAsia" w:hAnsiTheme="majorHAnsi" w:cstheme="majorBidi"/>
+      <w:caps/>
+      <w:sz w:val="28"/>
+      <w:szCs w:val="28"/>
+    </w:rPr>
+  </w:style>
+  <w:style w:type="paragraph" w:styleId="Heading4">
+    <w:name w:val="heading 4"/>
+    <w:basedOn w:val="Normal"/>
+    <w:next w:val="Normal"/>
+    <w:link w:val="Heading4Char"/>
+    <w:uiPriority w:val="9"/>
+    <w:unhideWhenUsed/>
+    <w:qFormat/>
+    <w:rsid w:val="00620C61"/>
+    <w:pPr>
+      <w:keepNext/>
+      <w:keepLines/>
+      <w:spacing w:before="80" w:after="0" w:line="240" w:lineRule="auto"/>
+      <w:outlineLvl w:val="3"/>
+    </w:pPr>
+    <w:rPr>
+      <w:rFonts w:asciiTheme="majorHAnsi" w:eastAsiaTheme="majorEastAsia" w:hAnsiTheme="majorHAnsi" w:cstheme="majorBidi"/>
+      <w:i/>
+      <w:iCs/>
+      <w:sz w:val="28"/>
+      <w:szCs w:val="28"/>
+    </w:rPr>
+  </w:style>
+  <w:style w:type="paragraph" w:styleId="Heading5">
+    <w:name w:val="heading 5"/>
+    <w:basedOn w:val="Normal"/>
+    <w:next w:val="Normal"/>
+    <w:link w:val="Heading5Char"/>
+    <w:uiPriority w:val="9"/>
+    <w:unhideWhenUsed/>
+    <w:qFormat/>
+    <w:rsid w:val="00620C61"/>
+    <w:pPr>
+      <w:keepNext/>
+      <w:keepLines/>
+      <w:spacing w:before="80" w:after="0" w:line="240" w:lineRule="auto"/>
+      <w:outlineLvl w:val="4"/>
+    </w:pPr>
+    <w:rPr>
+      <w:rFonts w:asciiTheme="majorHAnsi" w:eastAsiaTheme="majorEastAsia" w:hAnsiTheme="majorHAnsi" w:cstheme="majorBidi"/>
+      <w:sz w:val="24"/>
+      <w:szCs w:val="24"/>
+    </w:rPr>
+  </w:style>
+  <w:style w:type="paragraph" w:styleId="Heading6">
+    <w:name w:val="heading 6"/>
+    <w:basedOn w:val="Normal"/>
+    <w:next w:val="Normal"/>
+    <w:link w:val="Heading6Char"/>
+    <w:uiPriority w:val="9"/>
+    <w:semiHidden/>
+    <w:unhideWhenUsed/>
+    <w:qFormat/>
+    <w:rsid w:val="00620C61"/>
+    <w:pPr>
+      <w:keepNext/>
+      <w:keepLines/>
+      <w:spacing w:before="80" w:after="0" w:line="240" w:lineRule="auto"/>
+      <w:outlineLvl w:val="5"/>
+    </w:pPr>
+    <w:rPr>
+      <w:rFonts w:asciiTheme="majorHAnsi" w:eastAsiaTheme="majorEastAsia" w:hAnsiTheme="majorHAnsi" w:cstheme="majorBidi"/>
+      <w:i/>
+      <w:iCs/>
+      <w:sz w:val="24"/>
+      <w:szCs w:val="24"/>
+    </w:rPr>
+  </w:style>
+  <w:style w:type="paragraph" w:styleId="Heading7">
+    <w:name w:val="heading 7"/>
+    <w:basedOn w:val="Normal"/>
+    <w:next w:val="Normal"/>
+    <w:link w:val="Heading7Char"/>
+    <w:uiPriority w:val="9"/>
+    <w:semiHidden/>
+    <w:unhideWhenUsed/>
+    <w:qFormat/>
+    <w:rsid w:val="00620C61"/>
+    <w:pPr>
+      <w:keepNext/>
+      <w:keepLines/>
+      <w:spacing w:before="80" w:after="0" w:line="240" w:lineRule="auto"/>
+      <w:outlineLvl w:val="6"/>
+    </w:pPr>
+    <w:rPr>
+      <w:rFonts w:asciiTheme="majorHAnsi" w:eastAsiaTheme="majorEastAsia" w:hAnsiTheme="majorHAnsi" w:cstheme="majorBidi"/>
+      <w:color w:val="595959" w:themeColor="text1" w:themeTint="A6"/>
+      <w:sz w:val="24"/>
+      <w:szCs w:val="24"/>
+    </w:rPr>
+  </w:style>
+  <w:style w:type="paragraph" w:styleId="Heading8">
+    <w:name w:val="heading 8"/>
+    <w:basedOn w:val="Normal"/>
+    <w:next w:val="Normal"/>
+    <w:link w:val="Heading8Char"/>
+    <w:uiPriority w:val="9"/>
+    <w:semiHidden/>
+    <w:unhideWhenUsed/>
+    <w:qFormat/>
+    <w:rsid w:val="00620C61"/>
+    <w:pPr>
+      <w:keepNext/>
+      <w:keepLines/>
+      <w:spacing w:before="80" w:after="0" w:line="240" w:lineRule="auto"/>
+      <w:outlineLvl w:val="7"/>
+    </w:pPr>
+    <w:rPr>
+      <w:rFonts w:asciiTheme="majorHAnsi" w:eastAsiaTheme="majorEastAsia" w:hAnsiTheme="majorHAnsi" w:cstheme="majorBidi"/>
+      <w:caps/>
+    </w:rPr>
+  </w:style>
+  <w:style w:type="paragraph" w:styleId="Heading9">
+    <w:name w:val="heading 9"/>
+    <w:basedOn w:val="Normal"/>
+    <w:next w:val="Normal"/>
+    <w:link w:val="Heading9Char"/>
+    <w:uiPriority w:val="9"/>
+    <w:semiHidden/>
+    <w:unhideWhenUsed/>
+    <w:qFormat/>
+    <w:rsid w:val="00620C61"/>
+    <w:pPr>
+      <w:keepNext/>
+      <w:keepLines/>
+      <w:spacing w:before="80" w:after="0" w:line="240" w:lineRule="auto"/>
+      <w:outlineLvl w:val="8"/>
+    </w:pPr>
+    <w:rPr>
+      <w:rFonts w:asciiTheme="majorHAnsi" w:eastAsiaTheme="majorEastAsia" w:hAnsiTheme="majorHAnsi" w:cstheme="majorBidi"/>
+      <w:i/>
+      <w:iCs/>
+      <w:caps/>
+    </w:rPr>
+  </w:style>
+  <w:style w:type="character" w:default="1" w:styleId="DefaultParagraphFont">
+    <w:name w:val="Default Paragraph Font"/>
+    <w:uiPriority w:val="1"/>
+    <w:semiHidden/>
+    <w:unhideWhenUsed/>
+  </w:style>
+  <w:style w:type="table" w:default="1" w:styleId="TableNormal">
+    <w:name w:val="Normal Table"/>
+    <w:uiPriority w:val="99"/>
+    <w:semiHidden/>
+    <w:unhideWhenUsed/>
+    <w:tblPr>
+      <w:tblInd w:w="0" w:type="dxa"/>
+      <w:tblCellMar>
+        <w:top w:w="0" w:type="dxa"/>
+        <w:left w:w="108" w:type="dxa"/>
+        <w:bottom w:w="0" w:type="dxa"/>
+        <w:right w:w="108" w:type="dxa"/>
+      </w:tblCellMar>
+    </w:tblPr>
+  </w:style>
+  <w:style w:type="numbering" w:default="1" w:styleId="NoList">
+    <w:name w:val="No List"/>
+    <w:uiPriority w:val="99"/>
+    <w:semiHidden/>
+    <w:unhideWhenUsed/>
+  </w:style>
+  <w:style w:type="paragraph" w:customStyle="1" w:styleId="Heading">
+    <w:name w:val="Heading"/>
+    <w:basedOn w:val="Normal"/>
+    <w:next w:val="TextBody"/>
+    <w:pPr>
+      <w:keepNext/>
+      <w:spacing w:before="240" w:after="120"/>
+    </w:pPr>
+    <w:rPr>
+      <w:rFonts w:ascii="Liberation Sans" w:eastAsia="Droid Sans" w:hAnsi="Liberation Sans" w:cs="FreeSans"/>
+      <w:sz w:val="28"/>
+      <w:szCs w:val="28"/>
+    </w:rPr>
+  </w:style>
+  <w:style w:type="paragraph" w:customStyle="1" w:styleId="TextBody">
+    <w:name w:val="Text Body"/>
+    <w:basedOn w:val="Normal"/>
+    <w:pPr>
+      <w:spacing w:after="140" w:line="288" w:lineRule="auto"/>
+    </w:pPr>
+  </w:style>
+  <w:style w:type="paragraph" w:styleId="List">
+    <w:name w:val="List"/>
+    <w:basedOn w:val="TextBody"/>
+    <w:rPr>
+      <w:rFonts w:cs="FreeSans"/>
+    </w:rPr>
+  </w:style>
+  <w:style w:type="paragraph" w:styleId="Caption">
+    <w:name w:val="caption"/>
+    <w:basedOn w:val="Normal"/>
+    <w:next w:val="Normal"/>
+    <w:uiPriority w:val="35"/>
+    <w:unhideWhenUsed/>
+    <w:qFormat/>
+    <w:rsid w:val="00620C61"/>
+    <w:pPr>
+      <w:spacing w:line="240" w:lineRule="auto"/>
+    </w:pPr>
+    <w:rPr>
+      <w:b/>
+      <w:bCs/>
+      <w:color w:val="ED7D31" w:themeColor="accent2"/>
+      <w:spacing w:val="10"/>
+      <w:sz w:val="16"/>
+      <w:szCs w:val="16"/>
+    </w:rPr>
+  </w:style>
+  <w:style w:type="paragraph" w:customStyle="1" w:styleId="Index">
+    <w:name w:val="Index"/>
+    <w:basedOn w:val="Normal"/>
+    <w:pPr>
+      <w:suppressLineNumbers/>
+    </w:pPr>
+    <w:rPr>
+      <w:rFonts w:cs="FreeSans"/>
+    </w:rPr>
+  </w:style>
+  <w:style w:type="character" w:customStyle="1" w:styleId="Heading1Char">
+    <w:name w:val="Heading 1 Char"/>
+    <w:basedOn w:val="DefaultParagraphFont"/>
+    <w:link w:val="Heading1"/>
+    <w:uiPriority w:val="9"/>
+    <w:rsid w:val="00620C61"/>
+    <w:rPr>
+      <w:rFonts w:asciiTheme="majorHAnsi" w:eastAsiaTheme="majorEastAsia" w:hAnsiTheme="majorHAnsi" w:cstheme="majorBidi"/>
+      <w:caps/>
+      <w:spacing w:val="10"/>
+      <w:sz w:val="36"/>
+      <w:szCs w:val="36"/>
+    </w:rPr>
+  </w:style>
+  <w:style w:type="character" w:customStyle="1" w:styleId="Heading2Char">
+    <w:name w:val="Heading 2 Char"/>
+    <w:basedOn w:val="DefaultParagraphFont"/>
+    <w:link w:val="Heading2"/>
+    <w:uiPriority w:val="9"/>
+    <w:rsid w:val="00620C61"/>
+    <w:rPr>
+      <w:rFonts w:asciiTheme="majorHAnsi" w:eastAsiaTheme="majorEastAsia" w:hAnsiTheme="majorHAnsi" w:cstheme="majorBidi"/>
+      <w:sz w:val="36"/>
+      <w:szCs w:val="36"/>
+    </w:rPr>
+  </w:style>
+  <w:style w:type="character" w:customStyle="1" w:styleId="Heading3Char">
+    <w:name w:val="Heading 3 Char"/>
+    <w:basedOn w:val="DefaultParagraphFont"/>
+    <w:link w:val="Heading3"/>
+    <w:uiPriority w:val="9"/>
+    <w:rsid w:val="00620C61"/>
+    <w:rPr>
+      <w:rFonts w:asciiTheme="majorHAnsi" w:eastAsiaTheme="majorEastAsia" w:hAnsiTheme="majorHAnsi" w:cstheme="majorBidi"/>
+      <w:caps/>
+      <w:sz w:val="28"/>
+      <w:szCs w:val="28"/>
+    </w:rPr>
+  </w:style>
+  <w:style w:type="character" w:customStyle="1" w:styleId="Heading4Char">
+    <w:name w:val="Heading 4 Char"/>
+    <w:basedOn w:val="DefaultParagraphFont"/>
+    <w:link w:val="Heading4"/>
+    <w:uiPriority w:val="9"/>
+    <w:rsid w:val="00620C61"/>
+    <w:rPr>
+      <w:rFonts w:asciiTheme="majorHAnsi" w:eastAsiaTheme="majorEastAsia" w:hAnsiTheme="majorHAnsi" w:cstheme="majorBidi"/>
+      <w:i/>
+      <w:iCs/>
+      <w:sz w:val="28"/>
+      <w:szCs w:val="28"/>
+    </w:rPr>
+  </w:style>
+  <w:style w:type="character" w:customStyle="1" w:styleId="Heading5Char">
+    <w:name w:val="Heading 5 Char"/>
+    <w:basedOn w:val="DefaultParagraphFont"/>
+    <w:link w:val="Heading5"/>
+    <w:uiPriority w:val="9"/>
+    <w:rsid w:val="00620C61"/>
+    <w:rPr>
+      <w:rFonts w:asciiTheme="majorHAnsi" w:eastAsiaTheme="majorEastAsia" w:hAnsiTheme="majorHAnsi" w:cstheme="majorBidi"/>
+      <w:sz w:val="24"/>
+      <w:szCs w:val="24"/>
+    </w:rPr>
+  </w:style>
+  <w:style w:type="character" w:customStyle="1" w:styleId="Heading6Char">
+    <w:name w:val="Heading 6 Char"/>
+    <w:basedOn w:val="DefaultParagraphFont"/>
+    <w:link w:val="Heading6"/>
+    <w:uiPriority w:val="9"/>
+    <w:semiHidden/>
+    <w:rsid w:val="00620C61"/>
+    <w:rPr>
+      <w:rFonts w:asciiTheme="majorHAnsi" w:eastAsiaTheme="majorEastAsia" w:hAnsiTheme="majorHAnsi" w:cstheme="majorBidi"/>
+      <w:i/>
+      <w:iCs/>
+      <w:sz w:val="24"/>
+      <w:szCs w:val="24"/>
+    </w:rPr>
+  </w:style>
+  <w:style w:type="character" w:customStyle="1" w:styleId="Heading7Char">
+    <w:name w:val="Heading 7 Char"/>
+    <w:basedOn w:val="DefaultParagraphFont"/>
+    <w:link w:val="Heading7"/>
+    <w:uiPriority w:val="9"/>
+    <w:semiHidden/>
+    <w:rsid w:val="00620C61"/>
+    <w:rPr>
+      <w:rFonts w:asciiTheme="majorHAnsi" w:eastAsiaTheme="majorEastAsia" w:hAnsiTheme="majorHAnsi" w:cstheme="majorBidi"/>
+      <w:color w:val="595959" w:themeColor="text1" w:themeTint="A6"/>
+      <w:sz w:val="24"/>
+      <w:szCs w:val="24"/>
+    </w:rPr>
+  </w:style>
+  <w:style w:type="character" w:customStyle="1" w:styleId="Heading8Char">
+    <w:name w:val="Heading 8 Char"/>
+    <w:basedOn w:val="DefaultParagraphFont"/>
+    <w:link w:val="Heading8"/>
+    <w:uiPriority w:val="9"/>
+    <w:semiHidden/>
+    <w:rsid w:val="00620C61"/>
+    <w:rPr>
+      <w:rFonts w:asciiTheme="majorHAnsi" w:eastAsiaTheme="majorEastAsia" w:hAnsiTheme="majorHAnsi" w:cstheme="majorBidi"/>
+      <w:caps/>
+    </w:rPr>
+  </w:style>
+  <w:style w:type="character" w:customStyle="1" w:styleId="Heading9Char">
+    <w:name w:val="Heading 9 Char"/>
+    <w:basedOn w:val="DefaultParagraphFont"/>
+    <w:link w:val="Heading9"/>
+    <w:uiPriority w:val="9"/>
+    <w:semiHidden/>
+    <w:rsid w:val="00620C61"/>
+    <w:rPr>
+      <w:rFonts w:asciiTheme="majorHAnsi" w:eastAsiaTheme="majorEastAsia" w:hAnsiTheme="majorHAnsi" w:cstheme="majorBidi"/>
+      <w:i/>
+      <w:iCs/>
+      <w:caps/>
+    </w:rPr>
+  </w:style>
+  <w:style w:type="paragraph" w:styleId="Title">
+    <w:name w:val="Title"/>
+    <w:basedOn w:val="Normal"/>
+    <w:next w:val="Normal"/>
+    <w:link w:val="TitleChar"/>
+    <w:uiPriority w:val="10"/>
+    <w:qFormat/>
+    <w:rsid w:val="00620C61"/>
+    <w:pPr>
+      <w:spacing w:after="0" w:line="240" w:lineRule="auto"/>
+      <w:contextualSpacing/>
+    </w:pPr>
+    <w:rPr>
+      <w:rFonts w:asciiTheme="majorHAnsi" w:eastAsiaTheme="majorEastAsia" w:hAnsiTheme="majorHAnsi" w:cstheme="majorBidi"/>
+      <w:caps/>
+      <w:spacing w:val="40"/>
+      <w:sz w:val="76"/>
+      <w:szCs w:val="76"/>
+    </w:rPr>
+  </w:style>
+  <w:style w:type="character" w:customStyle="1" w:styleId="TitleChar">
+    <w:name w:val="Title Char"/>
+    <w:basedOn w:val="DefaultParagraphFont"/>
+    <w:link w:val="Title"/>
+    <w:uiPriority w:val="10"/>
+    <w:rsid w:val="00620C61"/>
+    <w:rPr>
+      <w:rFonts w:asciiTheme="majorHAnsi" w:eastAsiaTheme="majorEastAsia" w:hAnsiTheme="majorHAnsi" w:cstheme="majorBidi"/>
+      <w:caps/>
+      <w:spacing w:val="40"/>
+      <w:sz w:val="76"/>
+      <w:szCs w:val="76"/>
+    </w:rPr>
+  </w:style>
+  <w:style w:type="paragraph" w:styleId="Subtitle">
+    <w:name w:val="Subtitle"/>
+    <w:basedOn w:val="Normal"/>
+    <w:next w:val="Normal"/>
+    <w:link w:val="SubtitleChar"/>
+    <w:uiPriority w:val="11"/>
+    <w:qFormat/>
+    <w:rsid w:val="00620C61"/>
+    <w:pPr>
+      <w:numPr>
+        <w:ilvl w:val="1"/>
+      </w:numPr>
+      <w:spacing w:after="240"/>
+    </w:pPr>
+    <w:rPr>
+      <w:color w:val="000000" w:themeColor="text1"/>
+      <w:sz w:val="24"/>
+      <w:szCs w:val="24"/>
+    </w:rPr>
+  </w:style>
+  <w:style w:type="character" w:customStyle="1" w:styleId="SubtitleChar">
+    <w:name w:val="Subtitle Char"/>
+    <w:basedOn w:val="DefaultParagraphFont"/>
+    <w:link w:val="Subtitle"/>
+    <w:uiPriority w:val="11"/>
+    <w:rsid w:val="00620C61"/>
+    <w:rPr>
+      <w:color w:val="000000" w:themeColor="text1"/>
+      <w:sz w:val="24"/>
+      <w:szCs w:val="24"/>
+    </w:rPr>
+  </w:style>
+  <w:style w:type="character" w:styleId="Strong">
+    <w:name w:val="Strong"/>
+    <w:basedOn w:val="DefaultParagraphFont"/>
+    <w:uiPriority w:val="22"/>
+    <w:qFormat/>
+    <w:rsid w:val="00620C61"/>
+    <w:rPr>
+      <w:rFonts w:asciiTheme="minorHAnsi" w:eastAsiaTheme="minorEastAsia" w:hAnsiTheme="minorHAnsi" w:cstheme="minorBidi"/>
+      <w:b/>
+      <w:bCs/>
+      <w:spacing w:val="0"/>
+      <w:w w:val="100"/>
+      <w:position w:val="0"/>
+      <w:sz w:val="20"/>
+      <w:szCs w:val="20"/>
+    </w:rPr>
+  </w:style>
+  <w:style w:type="character" w:styleId="Emphasis">
+    <w:name w:val="Emphasis"/>
+    <w:basedOn w:val="DefaultParagraphFont"/>
+    <w:uiPriority w:val="20"/>
+    <w:qFormat/>
+    <w:rsid w:val="00620C61"/>
+    <w:rPr>
+      <w:rFonts w:asciiTheme="minorHAnsi" w:eastAsiaTheme="minorEastAsia" w:hAnsiTheme="minorHAnsi" w:cstheme="minorBidi"/>
+      <w:i/>
+      <w:iCs/>
+      <w:color w:val="C45911" w:themeColor="accent2" w:themeShade="BF"/>
+      <w:sz w:val="20"/>
+      <w:szCs w:val="20"/>
+    </w:rPr>
+  </w:style>
+  <w:style w:type="paragraph" w:styleId="NoSpacing">
+    <w:name w:val="No Spacing"/>
+    <w:uiPriority w:val="1"/>
+    <w:qFormat/>
+    <w:rsid w:val="00620C61"/>
+    <w:pPr>
+      <w:spacing w:after="0" w:line="240" w:lineRule="auto"/>
+    </w:pPr>
+  </w:style>
+  <w:style w:type="paragraph" w:styleId="Quote">
+    <w:name w:val="Quote"/>
+    <w:basedOn w:val="Normal"/>
+    <w:next w:val="Normal"/>
+    <w:link w:val="QuoteChar"/>
+    <w:uiPriority w:val="29"/>
+    <w:qFormat/>
+    <w:rsid w:val="00620C61"/>
+    <w:pPr>
+      <w:spacing w:before="160"/>
+      <w:ind w:left="720"/>
+    </w:pPr>
+    <w:rPr>
+      <w:rFonts w:asciiTheme="majorHAnsi" w:eastAsiaTheme="majorEastAsia" w:hAnsiTheme="majorHAnsi" w:cstheme="majorBidi"/>
+      <w:sz w:val="24"/>
+      <w:szCs w:val="24"/>
+    </w:rPr>
+  </w:style>
+  <w:style w:type="character" w:customStyle="1" w:styleId="QuoteChar">
+    <w:name w:val="Quote Char"/>
+    <w:basedOn w:val="DefaultParagraphFont"/>
+    <w:link w:val="Quote"/>
+    <w:uiPriority w:val="29"/>
+    <w:rsid w:val="00620C61"/>
+    <w:rPr>
+      <w:rFonts w:asciiTheme="majorHAnsi" w:eastAsiaTheme="majorEastAsia" w:hAnsiTheme="majorHAnsi" w:cstheme="majorBidi"/>
+      <w:sz w:val="24"/>
+      <w:szCs w:val="24"/>
+    </w:rPr>
+  </w:style>
+  <w:style w:type="paragraph" w:styleId="IntenseQuote">
+    <w:name w:val="Intense Quote"/>
+    <w:basedOn w:val="Normal"/>
+    <w:next w:val="Normal"/>
+    <w:link w:val="IntenseQuoteChar"/>
+    <w:uiPriority w:val="30"/>
+    <w:qFormat/>
+    <w:rsid w:val="00620C61"/>
+    <w:pPr>
+      <w:spacing w:before="100" w:beforeAutospacing="1" w:after="240"/>
+      <w:ind w:left="936" w:right="936"/>
+      <w:jc w:val="center"/>
+    </w:pPr>
+    <w:rPr>
+      <w:rFonts w:asciiTheme="majorHAnsi" w:eastAsiaTheme="majorEastAsia" w:hAnsiTheme="majorHAnsi" w:cstheme="majorBidi"/>
+      <w:caps/>
+      <w:color w:val="C45911" w:themeColor="accent2" w:themeShade="BF"/>
+      <w:spacing w:val="10"/>
+      <w:sz w:val="28"/>
+      <w:szCs w:val="28"/>
+    </w:rPr>
+  </w:style>
+  <w:style w:type="character" w:customStyle="1" w:styleId="IntenseQuoteChar">
+    <w:name w:val="Intense Quote Char"/>
+    <w:basedOn w:val="DefaultParagraphFont"/>
+    <w:link w:val="IntenseQuote"/>
+    <w:uiPriority w:val="30"/>
+    <w:rsid w:val="00620C61"/>
+    <w:rPr>
+      <w:rFonts w:asciiTheme="majorHAnsi" w:eastAsiaTheme="majorEastAsia" w:hAnsiTheme="majorHAnsi" w:cstheme="majorBidi"/>
+      <w:caps/>
+      <w:color w:val="C45911" w:themeColor="accent2" w:themeShade="BF"/>
+      <w:spacing w:val="10"/>
+      <w:sz w:val="28"/>
+      <w:szCs w:val="28"/>
+    </w:rPr>
+  </w:style>
+  <w:style w:type="character" w:styleId="SubtleEmphasis">
+    <w:name w:val="Subtle Emphasis"/>
+    <w:basedOn w:val="DefaultParagraphFont"/>
+    <w:uiPriority w:val="19"/>
+    <w:qFormat/>
+    <w:rsid w:val="00620C61"/>
+    <w:rPr>
+      <w:i/>
+      <w:iCs/>
+      <w:color w:val="auto"/>
+    </w:rPr>
+  </w:style>
+  <w:style w:type="character" w:styleId="IntenseEmphasis">
+    <w:name w:val="Intense Emphasis"/>
+    <w:basedOn w:val="DefaultParagraphFont"/>
+    <w:uiPriority w:val="21"/>
+    <w:qFormat/>
+    <w:rsid w:val="00620C61"/>
+    <w:rPr>
+      <w:rFonts w:asciiTheme="minorHAnsi" w:eastAsiaTheme="minorEastAsia" w:hAnsiTheme="minorHAnsi" w:cstheme="minorBidi"/>
+      <w:b/>
+      <w:bCs/>
+      <w:i/>
+      <w:iCs/>
+      <w:color w:val="C45911" w:themeColor="accent2" w:themeShade="BF"/>
+      <w:spacing w:val="0"/>
+      <w:w w:val="100"/>
+      <w:position w:val="0"/>
+      <w:sz w:val="20"/>
+      <w:szCs w:val="20"/>
+    </w:rPr>
+  </w:style>
+  <w:style w:type="character" w:styleId="SubtleReference">
+    <w:name w:val="Subtle Reference"/>
+    <w:basedOn w:val="DefaultParagraphFont"/>
+    <w:uiPriority w:val="31"/>
+    <w:qFormat/>
+    <w:rsid w:val="00620C61"/>
+    <w:rPr>
+      <w:rFonts w:asciiTheme="minorHAnsi" w:eastAsiaTheme="minorEastAsia" w:hAnsiTheme="minorHAnsi" w:cstheme="minorBidi"/>
+      <w:caps w:val="0"/>
+      <w:smallCaps/>
+      <w:color w:val="auto"/>
+      <w:spacing w:val="10"/>
+      <w:w w:val="100"/>
+      <w:sz w:val="20"/>
+      <w:szCs w:val="20"/>
+      <w:u w:val="single" w:color="7F7F7F" w:themeColor="text1" w:themeTint="80"/>
+    </w:rPr>
+  </w:style>
+  <w:style w:type="character" w:styleId="IntenseReference">
+    <w:name w:val="Intense Reference"/>
+    <w:basedOn w:val="DefaultParagraphFont"/>
+    <w:uiPriority w:val="32"/>
+    <w:qFormat/>
+    <w:rsid w:val="00620C61"/>
+    <w:rPr>
+      <w:rFonts w:asciiTheme="minorHAnsi" w:eastAsiaTheme="minorEastAsia" w:hAnsiTheme="minorHAnsi" w:cstheme="minorBidi"/>
+      <w:b/>
+      <w:bCs/>
+      <w:caps w:val="0"/>
+      <w:smallCaps/>
+      <w:color w:val="191919" w:themeColor="text1" w:themeTint="E6"/>
+      <w:spacing w:val="10"/>
+      <w:w w:val="100"/>
+      <w:position w:val="0"/>
+      <w:sz w:val="20"/>
+      <w:szCs w:val="20"/>
+      <w:u w:val="single"/>
+    </w:rPr>
+  </w:style>
+  <w:style w:type="character" w:styleId="BookTitle">
+    <w:name w:val="Book Title"/>
+    <w:basedOn w:val="DefaultParagraphFont"/>
+    <w:uiPriority w:val="33"/>
+    <w:qFormat/>
+    <w:rsid w:val="00620C61"/>
+    <w:rPr>
+      <w:rFonts w:asciiTheme="minorHAnsi" w:eastAsiaTheme="minorEastAsia" w:hAnsiTheme="minorHAnsi" w:cstheme="minorBidi"/>
+      <w:b/>
+      <w:bCs/>
+      <w:i/>
+      <w:iCs/>
+      <w:caps w:val="0"/>
+      <w:smallCaps w:val="0"/>
+      <w:color w:val="auto"/>
+      <w:spacing w:val="10"/>
+      <w:w w:val="100"/>
+      <w:sz w:val="20"/>
+      <w:szCs w:val="20"/>
+    </w:rPr>
+  </w:style>
+  <w:style w:type="paragraph" w:styleId="TOCHeading">
+    <w:name w:val="TOC Heading"/>
+    <w:basedOn w:val="Heading1"/>
+    <w:next w:val="Normal"/>
+    <w:uiPriority w:val="39"/>
+    <w:semiHidden/>
+    <w:unhideWhenUsed/>
+    <w:qFormat/>
+    <w:rsid w:val="00620C61"/>
+    <w:pPr>
+      <w:outlineLvl w:val="9"/>
+    </w:pPr>
+  </w:style>
+  <w:style w:type="paragraph" w:styleId="Header">
+    <w:name w:val="header"/>
+    <w:basedOn w:val="Normal"/>
+    <w:link w:val="HeaderChar"/>
+    <w:uiPriority w:val="99"/>
+    <w:unhideWhenUsed/>
+    <w:rsid w:val="00620C61"/>
+    <w:pPr>
+      <w:tabs>
+        <w:tab w:val="center" w:pos="4680"/>
+        <w:tab w:val="right" w:pos="9360"/>
+      </w:tabs>
+      <w:spacing w:after="0" w:line="240" w:lineRule="auto"/>
+    </w:pPr>
+    <w:rPr>
+      <w:rFonts w:cs="Mangal"/>
+      <w:szCs w:val="19"/>
+    </w:rPr>
+  </w:style>
+  <w:style w:type="character" w:customStyle="1" w:styleId="HeaderChar">
+    <w:name w:val="Header Char"/>
+    <w:basedOn w:val="DefaultParagraphFont"/>
+    <w:link w:val="Header"/>
+    <w:uiPriority w:val="99"/>
+    <w:rsid w:val="00620C61"/>
+    <w:rPr>
+      <w:rFonts w:cs="Mangal"/>
+      <w:szCs w:val="19"/>
+    </w:rPr>
+  </w:style>
+  <w:style w:type="paragraph" w:styleId="Footer">
+    <w:name w:val="footer"/>
+    <w:basedOn w:val="Normal"/>
+    <w:link w:val="FooterChar"/>
+    <w:uiPriority w:val="99"/>
+    <w:unhideWhenUsed/>
+    <w:rsid w:val="00620C61"/>
+    <w:pPr>
+      <w:tabs>
+        <w:tab w:val="center" w:pos="4680"/>
+        <w:tab w:val="right" w:pos="9360"/>
+      </w:tabs>
+      <w:spacing w:after="0" w:line="240" w:lineRule="auto"/>
+    </w:pPr>
+    <w:rPr>
+      <w:rFonts w:cs="Mangal"/>
+      <w:szCs w:val="19"/>
+    </w:rPr>
+  </w:style>
+  <w:style w:type="character" w:customStyle="1" w:styleId="FooterChar">
+    <w:name w:val="Footer Char"/>
+    <w:basedOn w:val="DefaultParagraphFont"/>
+    <w:link w:val="Footer"/>
+    <w:uiPriority w:val="99"/>
+    <w:rsid w:val="00620C61"/>
+    <w:rPr>
+      <w:rFonts w:cs="Mangal"/>
+      <w:szCs w:val="19"/>
+    </w:rPr>
+  </w:style>
+  <w:style w:type="paragraph" w:styleId="ListParagraph">
+    <w:name w:val="List Paragraph"/>
+    <w:basedOn w:val="Normal"/>
+    <w:uiPriority w:val="34"/>
+    <w:qFormat/>
+    <w:rsid w:val="006823A3"/>
+    <w:pPr>
+      <w:ind w:left="720"/>
+      <w:contextualSpacing/>
+    </w:pPr>
+    <w:rPr>
+      <w:rFonts w:cs="Mangal"/>
+      <w:szCs w:val="19"/>
+    </w:rPr>
+  </w:style>
+</w:styles>
+</file>
+
 <file path=word/glossary/document.xml><?xml version="1.0" encoding="utf-8"?>
-<w:glossaryDocument xmlns:wpc="http://schemas.microsoft.com/office/word/2010/wordprocessingCanvas" xmlns:mc="http://schemas.openxmlformats.org/markup-compatibility/2006" xmlns:o="urn:schemas-microsoft-com:office:office" xmlns:r="http://schemas.openxmlformats.org/officeDocument/2006/relationships" xmlns:m="http://schemas.openxmlformats.org/officeDocument/2006/math" xmlns:v="urn:schemas-microsoft-com:vml" xmlns:wp14="http://schemas.microsoft.com/office/word/2010/wordprocessingDrawing" xmlns:wp="http://schemas.openxmlformats.org/drawingml/2006/wordprocessingDrawing" xmlns:w10="urn:schemas-microsoft-com:office:word" xmlns:w="http://schemas.openxmlformats.org/wordprocessingml/2006/main" xmlns:w14="http://schemas.microsoft.com/office/word/2010/wordml" xmlns:w15="http://schemas.microsoft.com/office/word/2012/wordml" xmlns:wpg="http://schemas.microsoft.com/office/word/2010/wordprocessingGroup" xmlns:wpi="http://schemas.microsoft.com/office/word/2010/wordprocessingInk" xmlns:wne="http://schemas.microsoft.com/office/word/2006/wordml" xmlns:wps="http://schemas.microsoft.com/office/word/2010/wordprocessingShape" mc:Ignorable="w14 w15 wp14">
-  <w:docParts>
-    <w:docPart>
-      <w:docPartPr>
-        <w:name w:val="78200D7B93BD423596776218FE1761A1"/>
-        <w:category>
-          <w:name w:val="General"/>
-          <w:gallery w:val="placeholder"/>
-        </w:category>
-        <w:types>
-          <w:type w:val="bbPlcHdr"/>
-        </w:types>
-        <w:behaviors>
-          <w:behavior w:val="content"/>
-        </w:behaviors>
-        <w:guid w:val="{7835A003-A250-42CD-9A3F-2A97508CB5DF}"/>
-      </w:docPartPr>
-      <w:docPartBody>
-        <w:p>
-          <w:pPr>
-            <w:pStyle w:val="78200D7B93BD423596776218FE1761A1"/>
-          </w:pPr>
-          <w:r>
-            <w:rPr>
-              <w:caps/>
-              <w:color w:val="FFFFFF" w:themeColor="background1"/>
-              <w:sz w:val="18"/>
-              <w:szCs w:val="18"/>
-            </w:rPr>
-            <w:t>[Document title]</w:t>
-          </w:r>
-        </w:p>
-      </w:docPartBody>
-    </w:docPart>
-    <w:docPart>
-      <w:docPartPr>
-        <w:name w:val="9251D41E30FC4A7F821BA4C3466AC530"/>
-        <w:category>
-          <w:name w:val="General"/>
-          <w:gallery w:val="placeholder"/>
-        </w:category>
-        <w:types>
-          <w:type w:val="bbPlcHdr"/>
-        </w:types>
-        <w:behaviors>
-          <w:behavior w:val="content"/>
-        </w:behaviors>
-        <w:guid w:val="{EE6ADC11-5156-4BFE-824F-6DA37166CB81}"/>
-      </w:docPartPr>
-      <w:docPartBody>
-        <w:p>
-          <w:pPr>
-            <w:pStyle w:val="9251D41E30FC4A7F821BA4C3466AC530"/>
-          </w:pPr>
-          <w:r>
-            <w:rPr>
-              <w:caps/>
-              <w:color w:val="FFFFFF" w:themeColor="background1"/>
-              <w:sz w:val="18"/>
-              <w:szCs w:val="18"/>
-            </w:rPr>
-            <w:t>[Author name]</w:t>
-          </w:r>
-        </w:p>
-      </w:docPartBody>
-    </w:docPart>
-  </w:docParts>
-</w:glossaryDocument>
+<w:glossaryDocument xmlns:wpc="http://schemas.microsoft.com/office/word/2010/wordprocessingCanvas" xmlns:mo="http://schemas.microsoft.com/office/mac/office/2008/main" xmlns:mc="http://schemas.openxmlformats.org/markup-compatibility/2006" xmlns:mv="urn:schemas-microsoft-com:mac:vml" xmlns:o="urn:schemas-microsoft-com:office:office" xmlns:r="http://schemas.openxmlformats.org/officeDocument/2006/relationships" xmlns:m="http://schemas.openxmlformats.org/officeDocument/2006/math" xmlns:v="urn:schemas-microsoft-com:vml" xmlns:wp14="http://schemas.microsoft.com/office/word/2010/wordprocessingDrawing" xmlns:wp="http://schemas.openxmlformats.org/drawingml/2006/wordprocessingDrawing" xmlns:w10="urn:schemas-microsoft-com:office:word" xmlns:w="http://schemas.openxmlformats.org/wordprocessingml/2006/main" xmlns:w14="http://schemas.microsoft.com/office/word/2010/wordml" xmlns:wpg="http://schemas.microsoft.com/office/word/2010/wordprocessingGroup" xmlns:wpi="http://schemas.microsoft.com/office/word/2010/wordprocessingInk" xmlns:wne="http://schemas.microsoft.com/office/word/2006/wordml" xmlns:wps="http://schemas.microsoft.com/office/word/2010/wordprocessingShape" mc:Ignorable="w14 wp14"/>
 </file>
 
 <file path=word/glossary/fontTable.xml><?xml version="1.0" encoding="utf-8"?>
-<w:fonts xmlns:mc="http://schemas.openxmlformats.org/markup-compatibility/2006" xmlns:r="http://schemas.openxmlformats.org/officeDocument/2006/relationships" xmlns:w="http://schemas.openxmlformats.org/wordprocessingml/2006/main" xmlns:w14="http://schemas.microsoft.com/office/word/2010/wordml" xmlns:w15="http://schemas.microsoft.com/office/word/2012/wordml" mc:Ignorable="w14 w15">
+<w:fonts xmlns:mc="http://schemas.openxmlformats.org/markup-compatibility/2006" xmlns:r="http://schemas.openxmlformats.org/officeDocument/2006/relationships" xmlns:w="http://schemas.openxmlformats.org/wordprocessingml/2006/main" xmlns:w14="http://schemas.microsoft.com/office/word/2010/wordml" mc:Ignorable="w14">
   <w:font w:name="Symbol">
-    <w:panose1 w:val="05050102010706020507"/>
+    <w:panose1 w:val="00000000000000000000"/>
     <w:charset w:val="02"/>
-    <w:family w:val="roman"/>
+    <w:family w:val="auto"/>
     <w:pitch w:val="variable"/>
     <w:sig w:usb0="00000000" w:usb1="10000000" w:usb2="00000000" w:usb3="00000000" w:csb0="80000000" w:csb1="00000000"/>
   </w:font>
   <w:font w:name="Times New Roman">
     <w:panose1 w:val="02020603050405020304"/>
     <w:charset w:val="00"/>
-    <w:family w:val="roman"/>
+    <w:family w:val="auto"/>
     <w:pitch w:val="variable"/>
     <w:sig w:usb0="E0002AFF" w:usb1="C0007841" w:usb2="00000009" w:usb3="00000000" w:csb0="000001FF" w:csb1="00000000"/>
   </w:font>
   <w:font w:name="Courier New">
     <w:panose1 w:val="02070309020205020404"/>
     <w:charset w:val="00"/>
-    <w:family w:val="modern"/>
-    <w:pitch w:val="fixed"/>
-    <w:sig w:usb0="E0002AFF" w:usb1="C0007843" w:usb2="00000009" w:usb3="00000000" w:csb0="000001FF" w:csb1="00000000"/>
+    <w:family w:val="auto"/>
+    <w:pitch w:val="variable"/>
+    <w:sig w:usb0="00000003" w:usb1="00000000" w:usb2="00000000" w:usb3="00000000" w:csb0="00000001" w:csb1="00000000"/>
   </w:font>
   <w:font w:name="Wingdings">
     <w:panose1 w:val="05000000000000000000"/>
@@ -4496,14 +5206,21 @@
   <w:font w:name="Calibri">
     <w:panose1 w:val="020F0502020204030204"/>
     <w:charset w:val="00"/>
-    <w:family w:val="swiss"/>
+    <w:family w:val="auto"/>
     <w:pitch w:val="variable"/>
-    <w:sig w:usb0="E00002FF" w:usb1="4000ACFF" w:usb2="00000001" w:usb3="00000000" w:csb0="0000019F" w:csb1="00000000"/>
+    <w:sig w:usb0="E10002FF" w:usb1="4000ACFF" w:usb2="00000009" w:usb3="00000000" w:csb0="0000019F" w:csb1="00000000"/>
+  </w:font>
+  <w:font w:name="ＭＳ Ｐゴシック">
+    <w:panose1 w:val="00000000000000000000"/>
+    <w:charset w:val="80"/>
+    <w:family w:val="roman"/>
+    <w:notTrueType/>
+    <w:pitch w:val="default"/>
   </w:font>
   <w:font w:name="Cambria">
     <w:panose1 w:val="02040503050406030204"/>
     <w:charset w:val="00"/>
-    <w:family w:val="roman"/>
+    <w:family w:val="auto"/>
     <w:pitch w:val="variable"/>
     <w:sig w:usb0="E00002FF" w:usb1="400004FF" w:usb2="00000000" w:usb3="00000000" w:csb0="0000019F" w:csb1="00000000"/>
   </w:font>
@@ -4529,35 +5246,50 @@
     <w:pitch w:val="default"/>
   </w:font>
   <w:font w:name="Mangal">
-    <w:panose1 w:val="00000400000000000000"/>
+    <w:panose1 w:val="00000000000000000000"/>
     <w:charset w:val="01"/>
     <w:family w:val="roman"/>
     <w:notTrueType/>
     <w:pitch w:val="variable"/>
     <w:sig w:usb0="00002000" w:usb1="00000000" w:usb2="00000000" w:usb3="00000000" w:csb0="00000000" w:csb1="00000000"/>
   </w:font>
-  <w:font w:name="Calibri Light">
-    <w:panose1 w:val="020F0302020204030204"/>
+  <w:font w:name="Arial">
+    <w:panose1 w:val="020B0604020202020204"/>
     <w:charset w:val="00"/>
-    <w:family w:val="swiss"/>
+    <w:family w:val="auto"/>
     <w:pitch w:val="variable"/>
-    <w:sig w:usb0="A00002EF" w:usb1="4000207B" w:usb2="00000000" w:usb3="00000000" w:csb0="0000019F" w:csb1="00000000"/>
+    <w:sig w:usb0="E0002AFF" w:usb1="C0007843" w:usb2="00000009" w:usb3="00000000" w:csb0="000001FF" w:csb1="00000000"/>
+  </w:font>
+  <w:font w:name="ＭＳ 明朝">
+    <w:panose1 w:val="00000000000000000000"/>
+    <w:charset w:val="80"/>
+    <w:family w:val="roman"/>
+    <w:notTrueType/>
+    <w:pitch w:val="fixed"/>
+    <w:sig w:usb0="00000001" w:usb1="08070000" w:usb2="00000010" w:usb3="00000000" w:csb0="00020000" w:csb1="00000000"/>
+  </w:font>
+  <w:font w:name="ＭＳ ゴシック">
+    <w:panose1 w:val="00000000000000000000"/>
+    <w:charset w:val="80"/>
+    <w:family w:val="modern"/>
+    <w:notTrueType/>
+    <w:pitch w:val="fixed"/>
+    <w:sig w:usb0="00000001" w:usb1="08070000" w:usb2="00000010" w:usb3="00000000" w:csb0="00020000" w:csb1="00000000"/>
   </w:font>
 </w:fonts>
 </file>
 
 <file path=word/glossary/settings.xml><?xml version="1.0" encoding="utf-8"?>
-<w:settings xmlns:mc="http://schemas.openxmlformats.org/markup-compatibility/2006" xmlns:o="urn:schemas-microsoft-com:office:office" xmlns:r="http://schemas.openxmlformats.org/officeDocument/2006/relationships" xmlns:m="http://schemas.openxmlformats.org/officeDocument/2006/math" xmlns:v="urn:schemas-microsoft-com:vml" xmlns:w10="urn:schemas-microsoft-com:office:word" xmlns:w="http://schemas.openxmlformats.org/wordprocessingml/2006/main" xmlns:w14="http://schemas.microsoft.com/office/word/2010/wordml" xmlns:w15="http://schemas.microsoft.com/office/word/2012/wordml" xmlns:sl="http://schemas.openxmlformats.org/schemaLibrary/2006/main" mc:Ignorable="w14 w15">
+<w:settings xmlns:mc="http://schemas.openxmlformats.org/markup-compatibility/2006" xmlns:o="urn:schemas-microsoft-com:office:office" xmlns:r="http://schemas.openxmlformats.org/officeDocument/2006/relationships" xmlns:m="http://schemas.openxmlformats.org/officeDocument/2006/math" xmlns:v="urn:schemas-microsoft-com:vml" xmlns:w10="urn:schemas-microsoft-com:office:word" xmlns:w="http://schemas.openxmlformats.org/wordprocessingml/2006/main" xmlns:w14="http://schemas.microsoft.com/office/word/2010/wordml" xmlns:sl="http://schemas.openxmlformats.org/schemaLibrary/2006/main" mc:Ignorable="w14">
   <w:view w:val="normal"/>
   <w:defaultTabStop w:val="720"/>
   <w:characterSpacingControl w:val="doNotCompress"/>
   <w:compat>
     <w:useFELayout/>
-    <w:compatSetting w:name="compatibilityMode" w:uri="http://schemas.microsoft.com/office/word" w:val="15"/>
+    <w:compatSetting w:name="compatibilityMode" w:uri="http://schemas.microsoft.com/office/word" w:val="14"/>
     <w:compatSetting w:name="overrideTableStyleFontSizeAndJustification" w:uri="http://schemas.microsoft.com/office/word" w:val="1"/>
     <w:compatSetting w:name="enableOpenTypeFeatures" w:uri="http://schemas.microsoft.com/office/word" w:val="1"/>
     <w:compatSetting w:name="doNotFlipMirrorIndents" w:uri="http://schemas.microsoft.com/office/word" w:val="1"/>
-    <w:compatSetting w:name="differentiateMultirowTableHeaders" w:uri="http://schemas.microsoft.com/office/word" w:val="1"/>
   </w:compat>
   <w:rsids>
     <w:rsidRoot w:val="000B33B4"/>
@@ -4579,16 +5311,16 @@
     <m:intLim m:val="subSup"/>
     <m:naryLim m:val="undOvr"/>
   </m:mathPr>
-  <w:themeFontLang w:val="en-CA"/>
+  <w:themeFontLang w:val="en-CA" w:eastAsia="ja-JP"/>
   <w:clrSchemeMapping w:bg1="light1" w:t1="dark1" w:bg2="light2" w:t2="dark2" w:accent1="accent1" w:accent2="accent2" w:accent3="accent3" w:accent4="accent4" w:accent5="accent5" w:accent6="accent6" w:hyperlink="hyperlink" w:followedHyperlink="followedHyperlink"/>
+  <w:doNotAutoCompressPictures/>
   <w:decimalSymbol w:val="."/>
   <w:listSeparator w:val=","/>
-  <w15:chartTrackingRefBased/>
 </w:settings>
 </file>
 
 <file path=word/glossary/styles.xml><?xml version="1.0" encoding="utf-8"?>
-<w:styles xmlns:mc="http://schemas.openxmlformats.org/markup-compatibility/2006" xmlns:r="http://schemas.openxmlformats.org/officeDocument/2006/relationships" xmlns:w="http://schemas.openxmlformats.org/wordprocessingml/2006/main" xmlns:w14="http://schemas.microsoft.com/office/word/2010/wordml" xmlns:w15="http://schemas.microsoft.com/office/word/2012/wordml" mc:Ignorable="w14 w15">
+<w:styles xmlns:mc="http://schemas.openxmlformats.org/markup-compatibility/2006" xmlns:r="http://schemas.openxmlformats.org/officeDocument/2006/relationships" xmlns:w="http://schemas.openxmlformats.org/wordprocessingml/2006/main" xmlns:w14="http://schemas.microsoft.com/office/word/2010/wordml" mc:Ignorable="w14">
   <w:docDefaults>
     <w:rPrDefault>
       <w:rPr>
@@ -4604,378 +5336,153 @@
       </w:pPr>
     </w:pPrDefault>
   </w:docDefaults>
-  <w:latentStyles w:defLockedState="0" w:defUIPriority="99" w:defSemiHidden="0" w:defUnhideWhenUsed="0" w:defQFormat="0" w:count="371">
-    <w:lsdException w:name="Normal" w:uiPriority="0" w:qFormat="1"/>
-    <w:lsdException w:name="heading 1" w:uiPriority="9" w:qFormat="1"/>
-    <w:lsdException w:name="heading 2" w:semiHidden="1" w:uiPriority="9" w:unhideWhenUsed="1" w:qFormat="1"/>
-    <w:lsdException w:name="heading 3" w:semiHidden="1" w:uiPriority="9" w:unhideWhenUsed="1" w:qFormat="1"/>
-    <w:lsdException w:name="heading 4" w:semiHidden="1" w:uiPriority="9" w:unhideWhenUsed="1" w:qFormat="1"/>
-    <w:lsdException w:name="heading 5" w:semiHidden="1" w:uiPriority="9" w:unhideWhenUsed="1" w:qFormat="1"/>
-    <w:lsdException w:name="heading 6" w:semiHidden="1" w:uiPriority="9" w:unhideWhenUsed="1" w:qFormat="1"/>
-    <w:lsdException w:name="heading 7" w:semiHidden="1" w:uiPriority="9" w:unhideWhenUsed="1" w:qFormat="1"/>
-    <w:lsdException w:name="heading 8" w:semiHidden="1" w:uiPriority="9" w:unhideWhenUsed="1" w:qFormat="1"/>
-    <w:lsdException w:name="heading 9" w:semiHidden="1" w:uiPriority="9" w:unhideWhenUsed="1" w:qFormat="1"/>
-    <w:lsdException w:name="index 1" w:semiHidden="1" w:unhideWhenUsed="1"/>
-    <w:lsdException w:name="index 2" w:semiHidden="1" w:unhideWhenUsed="1"/>
-    <w:lsdException w:name="index 3" w:semiHidden="1" w:unhideWhenUsed="1"/>
-    <w:lsdException w:name="index 4" w:semiHidden="1" w:unhideWhenUsed="1"/>
-    <w:lsdException w:name="index 5" w:semiHidden="1" w:unhideWhenUsed="1"/>
-    <w:lsdException w:name="index 6" w:semiHidden="1" w:unhideWhenUsed="1"/>
-    <w:lsdException w:name="index 7" w:semiHidden="1" w:unhideWhenUsed="1"/>
-    <w:lsdException w:name="index 8" w:semiHidden="1" w:unhideWhenUsed="1"/>
-    <w:lsdException w:name="index 9" w:semiHidden="1" w:unhideWhenUsed="1"/>
-    <w:lsdException w:name="toc 1" w:semiHidden="1" w:uiPriority="39" w:unhideWhenUsed="1"/>
-    <w:lsdException w:name="toc 2" w:semiHidden="1" w:uiPriority="39" w:unhideWhenUsed="1"/>
-    <w:lsdException w:name="toc 3" w:semiHidden="1" w:uiPriority="39" w:unhideWhenUsed="1"/>
-    <w:lsdException w:name="toc 4" w:semiHidden="1" w:uiPriority="39" w:unhideWhenUsed="1"/>
-    <w:lsdException w:name="toc 5" w:semiHidden="1" w:uiPriority="39" w:unhideWhenUsed="1"/>
-    <w:lsdException w:name="toc 6" w:semiHidden="1" w:uiPriority="39" w:unhideWhenUsed="1"/>
-    <w:lsdException w:name="toc 7" w:semiHidden="1" w:uiPriority="39" w:unhideWhenUsed="1"/>
-    <w:lsdException w:name="toc 8" w:semiHidden="1" w:uiPriority="39" w:unhideWhenUsed="1"/>
-    <w:lsdException w:name="toc 9" w:semiHidden="1" w:uiPriority="39" w:unhideWhenUsed="1"/>
-    <w:lsdException w:name="Normal Indent" w:semiHidden="1" w:unhideWhenUsed="1"/>
-    <w:lsdException w:name="footnote text" w:semiHidden="1" w:unhideWhenUsed="1"/>
-    <w:lsdException w:name="annotation text" w:semiHidden="1" w:unhideWhenUsed="1"/>
-    <w:lsdException w:name="header" w:semiHidden="1" w:unhideWhenUsed="1"/>
-    <w:lsdException w:name="footer" w:semiHidden="1" w:unhideWhenUsed="1"/>
-    <w:lsdException w:name="index heading" w:semiHidden="1" w:unhideWhenUsed="1"/>
-    <w:lsdException w:name="caption" w:semiHidden="1" w:uiPriority="35" w:unhideWhenUsed="1" w:qFormat="1"/>
-    <w:lsdException w:name="table of figures" w:semiHidden="1" w:unhideWhenUsed="1"/>
-    <w:lsdException w:name="envelope address" w:semiHidden="1" w:unhideWhenUsed="1"/>
-    <w:lsdException w:name="envelope return" w:semiHidden="1" w:unhideWhenUsed="1"/>
-    <w:lsdException w:name="footnote reference" w:semiHidden="1" w:unhideWhenUsed="1"/>
-    <w:lsdException w:name="annotation reference" w:semiHidden="1" w:unhideWhenUsed="1"/>
-    <w:lsdException w:name="line number" w:semiHidden="1" w:unhideWhenUsed="1"/>
-    <w:lsdException w:name="page number" w:semiHidden="1" w:unhideWhenUsed="1"/>
-    <w:lsdException w:name="endnote reference" w:semiHidden="1" w:unhideWhenUsed="1"/>
-    <w:lsdException w:name="endnote text" w:semiHidden="1" w:unhideWhenUsed="1"/>
-    <w:lsdException w:name="table of authorities" w:semiHidden="1" w:unhideWhenUsed="1"/>
-    <w:lsdException w:name="macro" w:semiHidden="1" w:unhideWhenUsed="1"/>
-    <w:lsdException w:name="toa heading" w:semiHidden="1" w:unhideWhenUsed="1"/>
-    <w:lsdException w:name="List" w:semiHidden="1" w:unhideWhenUsed="1"/>
-    <w:lsdException w:name="List Bullet" w:semiHidden="1" w:unhideWhenUsed="1"/>
-    <w:lsdException w:name="List Number" w:semiHidden="1" w:unhideWhenUsed="1"/>
-    <w:lsdException w:name="List 2" w:semiHidden="1" w:unhideWhenUsed="1"/>
-    <w:lsdException w:name="List 3" w:semiHidden="1" w:unhideWhenUsed="1"/>
-    <w:lsdException w:name="List 4" w:semiHidden="1" w:unhideWhenUsed="1"/>
-    <w:lsdException w:name="List 5" w:semiHidden="1" w:unhideWhenUsed="1"/>
-    <w:lsdException w:name="List Bullet 2" w:semiHidden="1" w:unhideWhenUsed="1"/>
-    <w:lsdException w:name="List Bullet 3" w:semiHidden="1" w:unhideWhenUsed="1"/>
-    <w:lsdException w:name="List Bullet 4" w:semiHidden="1" w:unhideWhenUsed="1"/>
-    <w:lsdException w:name="List Bullet 5" w:semiHidden="1" w:unhideWhenUsed="1"/>
-    <w:lsdException w:name="List Number 2" w:semiHidden="1" w:unhideWhenUsed="1"/>
-    <w:lsdException w:name="List Number 3" w:semiHidden="1" w:unhideWhenUsed="1"/>
-    <w:lsdException w:name="List Number 4" w:semiHidden="1" w:unhideWhenUsed="1"/>
-    <w:lsdException w:name="List Number 5" w:semiHidden="1" w:unhideWhenUsed="1"/>
-    <w:lsdException w:name="Title" w:uiPriority="10" w:qFormat="1"/>
-    <w:lsdException w:name="Closing" w:semiHidden="1" w:unhideWhenUsed="1"/>
-    <w:lsdException w:name="Signature" w:semiHidden="1" w:unhideWhenUsed="1"/>
-    <w:lsdException w:name="Default Paragraph Font" w:semiHidden="1" w:uiPriority="1" w:unhideWhenUsed="1"/>
-    <w:lsdException w:name="Body Text" w:semiHidden="1" w:unhideWhenUsed="1"/>
-    <w:lsdException w:name="Body Text Indent" w:semiHidden="1" w:unhideWhenUsed="1"/>
-    <w:lsdException w:name="List Continue" w:semiHidden="1" w:unhideWhenUsed="1"/>
-    <w:lsdException w:name="List Continue 2" w:semiHidden="1" w:unhideWhenUsed="1"/>
-    <w:lsdException w:name="List Continue 3" w:semiHidden="1" w:unhideWhenUsed="1"/>
-    <w:lsdException w:name="List Continue 4" w:semiHidden="1" w:unhideWhenUsed="1"/>
-    <w:lsdException w:name="List Continue 5" w:semiHidden="1" w:unhideWhenUsed="1"/>
-    <w:lsdException w:name="Message Header" w:semiHidden="1" w:unhideWhenUsed="1"/>
-    <w:lsdException w:name="Subtitle" w:uiPriority="11" w:qFormat="1"/>
-    <w:lsdException w:name="Salutation" w:semiHidden="1" w:unhideWhenUsed="1"/>
-    <w:lsdException w:name="Date" w:semiHidden="1" w:unhideWhenUsed="1"/>
-    <w:lsdException w:name="Body Text First Indent" w:semiHidden="1" w:unhideWhenUsed="1"/>
-    <w:lsdException w:name="Body Text First Indent 2" w:semiHidden="1" w:unhideWhenUsed="1"/>
-    <w:lsdException w:name="Note Heading" w:semiHidden="1" w:unhideWhenUsed="1"/>
-    <w:lsdException w:name="Body Text 2" w:semiHidden="1" w:unhideWhenUsed="1"/>
-    <w:lsdException w:name="Body Text 3" w:semiHidden="1" w:unhideWhenUsed="1"/>
-    <w:lsdException w:name="Body Text Indent 2" w:semiHidden="1" w:unhideWhenUsed="1"/>
-    <w:lsdException w:name="Body Text Indent 3" w:semiHidden="1" w:unhideWhenUsed="1"/>
-    <w:lsdException w:name="Block Text" w:semiHidden="1" w:unhideWhenUsed="1"/>
-    <w:lsdException w:name="Hyperlink" w:semiHidden="1" w:unhideWhenUsed="1"/>
-    <w:lsdException w:name="FollowedHyperlink" w:semiHidden="1" w:unhideWhenUsed="1"/>
-    <w:lsdException w:name="Strong" w:uiPriority="22" w:qFormat="1"/>
-    <w:lsdException w:name="Emphasis" w:uiPriority="20" w:qFormat="1"/>
-    <w:lsdException w:name="Document Map" w:semiHidden="1" w:unhideWhenUsed="1"/>
-    <w:lsdException w:name="Plain Text" w:semiHidden="1" w:unhideWhenUsed="1"/>
-    <w:lsdException w:name="E-mail Signature" w:semiHidden="1" w:unhideWhenUsed="1"/>
-    <w:lsdException w:name="HTML Top of Form" w:semiHidden="1" w:unhideWhenUsed="1"/>
-    <w:lsdException w:name="HTML Bottom of Form" w:semiHidden="1" w:unhideWhenUsed="1"/>
-    <w:lsdException w:name="Normal (Web)" w:semiHidden="1" w:unhideWhenUsed="1"/>
-    <w:lsdException w:name="HTML Acronym" w:semiHidden="1" w:unhideWhenUsed="1"/>
-    <w:lsdException w:name="HTML Address" w:semiHidden="1" w:unhideWhenUsed="1"/>
-    <w:lsdException w:name="HTML Cite" w:semiHidden="1" w:unhideWhenUsed="1"/>
-    <w:lsdException w:name="HTML Code" w:semiHidden="1" w:unhideWhenUsed="1"/>
-    <w:lsdException w:name="HTML Definition" w:semiHidden="1" w:unhideWhenUsed="1"/>
-    <w:lsdException w:name="HTML Keyboard" w:semiHidden="1" w:unhideWhenUsed="1"/>
-    <w:lsdException w:name="HTML Preformatted" w:semiHidden="1" w:unhideWhenUsed="1"/>
-    <w:lsdException w:name="HTML Sample" w:semiHidden="1" w:unhideWhenUsed="1"/>
-    <w:lsdException w:name="HTML Typewriter" w:semiHidden="1" w:unhideWhenUsed="1"/>
-    <w:lsdException w:name="HTML Variable" w:semiHidden="1" w:unhideWhenUsed="1"/>
-    <w:lsdException w:name="Normal Table" w:semiHidden="1" w:unhideWhenUsed="1"/>
-    <w:lsdException w:name="annotation subject" w:semiHidden="1" w:unhideWhenUsed="1"/>
-    <w:lsdException w:name="No List" w:semiHidden="1" w:unhideWhenUsed="1"/>
-    <w:lsdException w:name="Outline List 1" w:semiHidden="1" w:unhideWhenUsed="1"/>
-    <w:lsdException w:name="Outline List 2" w:semiHidden="1" w:unhideWhenUsed="1"/>
-    <w:lsdException w:name="Outline List 3" w:semiHidden="1" w:unhideWhenUsed="1"/>
-    <w:lsdException w:name="Table Simple 1" w:semiHidden="1" w:unhideWhenUsed="1"/>
-    <w:lsdException w:name="Table Simple 2" w:semiHidden="1" w:unhideWhenUsed="1"/>
-    <w:lsdException w:name="Table Simple 3" w:semiHidden="1" w:unhideWhenUsed="1"/>
-    <w:lsdException w:name="Table Classic 1" w:semiHidden="1" w:unhideWhenUsed="1"/>
-    <w:lsdException w:name="Table Classic 2" w:semiHidden="1" w:unhideWhenUsed="1"/>
-    <w:lsdException w:name="Table Classic 3" w:semiHidden="1" w:unhideWhenUsed="1"/>
-    <w:lsdException w:name="Table Classic 4" w:semiHidden="1" w:unhideWhenUsed="1"/>
-    <w:lsdException w:name="Table Colorful 1" w:semiHidden="1" w:unhideWhenUsed="1"/>
-    <w:lsdException w:name="Table Colorful 2" w:semiHidden="1" w:unhideWhenUsed="1"/>
-    <w:lsdException w:name="Table Colorful 3" w:semiHidden="1" w:unhideWhenUsed="1"/>
-    <w:lsdException w:name="Table Columns 1" w:semiHidden="1" w:unhideWhenUsed="1"/>
-    <w:lsdException w:name="Table Columns 2" w:semiHidden="1" w:unhideWhenUsed="1"/>
-    <w:lsdException w:name="Table Columns 3" w:semiHidden="1" w:unhideWhenUsed="1"/>
-    <w:lsdException w:name="Table Columns 4" w:semiHidden="1" w:unhideWhenUsed="1"/>
-    <w:lsdException w:name="Table Columns 5" w:semiHidden="1" w:unhideWhenUsed="1"/>
-    <w:lsdException w:name="Table Grid 1" w:semiHidden="1" w:unhideWhenUsed="1"/>
-    <w:lsdException w:name="Table Grid 2" w:semiHidden="1" w:unhideWhenUsed="1"/>
-    <w:lsdException w:name="Table Grid 3" w:semiHidden="1" w:unhideWhenUsed="1"/>
-    <w:lsdException w:name="Table Grid 4" w:semiHidden="1" w:unhideWhenUsed="1"/>
-    <w:lsdException w:name="Table Grid 5" w:semiHidden="1" w:unhideWhenUsed="1"/>
-    <w:lsdException w:name="Table Grid 6" w:semiHidden="1" w:unhideWhenUsed="1"/>
-    <w:lsdException w:name="Table Grid 7" w:semiHidden="1" w:unhideWhenUsed="1"/>
-    <w:lsdException w:name="Table Grid 8" w:semiHidden="1" w:unhideWhenUsed="1"/>
-    <w:lsdException w:name="Table List 1" w:semiHidden="1" w:unhideWhenUsed="1"/>
-    <w:lsdException w:name="Table List 2" w:semiHidden="1" w:unhideWhenUsed="1"/>
-    <w:lsdException w:name="Table List 3" w:semiHidden="1" w:unhideWhenUsed="1"/>
-    <w:lsdException w:name="Table List 4" w:semiHidden="1" w:unhideWhenUsed="1"/>
-    <w:lsdException w:name="Table List 5" w:semiHidden="1" w:unhideWhenUsed="1"/>
-    <w:lsdException w:name="Table List 6" w:semiHidden="1" w:unhideWhenUsed="1"/>
-    <w:lsdException w:name="Table List 7" w:semiHidden="1" w:unhideWhenUsed="1"/>
-    <w:lsdException w:name="Table List 8" w:semiHidden="1" w:unhideWhenUsed="1"/>
-    <w:lsdException w:name="Table 3D effects 1" w:semiHidden="1" w:unhideWhenUsed="1"/>
-    <w:lsdException w:name="Table 3D effects 2" w:semiHidden="1" w:unhideWhenUsed="1"/>
-    <w:lsdException w:name="Table 3D effects 3" w:semiHidden="1" w:unhideWhenUsed="1"/>
-    <w:lsdException w:name="Table Contemporary" w:semiHidden="1" w:unhideWhenUsed="1"/>
-    <w:lsdException w:name="Table Elegant" w:semiHidden="1" w:unhideWhenUsed="1"/>
-    <w:lsdException w:name="Table Professional" w:semiHidden="1" w:unhideWhenUsed="1"/>
-    <w:lsdException w:name="Table Subtle 1" w:semiHidden="1" w:unhideWhenUsed="1"/>
-    <w:lsdException w:name="Table Subtle 2" w:semiHidden="1" w:unhideWhenUsed="1"/>
-    <w:lsdException w:name="Table Web 1" w:semiHidden="1" w:unhideWhenUsed="1"/>
-    <w:lsdException w:name="Table Web 2" w:semiHidden="1" w:unhideWhenUsed="1"/>
-    <w:lsdException w:name="Table Web 3" w:semiHidden="1" w:unhideWhenUsed="1"/>
-    <w:lsdException w:name="Balloon Text" w:semiHidden="1" w:unhideWhenUsed="1"/>
-    <w:lsdException w:name="Table Grid" w:uiPriority="39"/>
-    <w:lsdException w:name="Table Theme" w:semiHidden="1" w:unhideWhenUsed="1"/>
-    <w:lsdException w:name="Placeholder Text" w:semiHidden="1"/>
-    <w:lsdException w:name="No Spacing" w:uiPriority="1" w:qFormat="1"/>
-    <w:lsdException w:name="Light Shading" w:uiPriority="60"/>
-    <w:lsdException w:name="Light List" w:uiPriority="61"/>
-    <w:lsdException w:name="Light Grid" w:uiPriority="62"/>
-    <w:lsdException w:name="Medium Shading 1" w:uiPriority="63"/>
-    <w:lsdException w:name="Medium Shading 2" w:uiPriority="64"/>
-    <w:lsdException w:name="Medium List 1" w:uiPriority="65"/>
-    <w:lsdException w:name="Medium List 2" w:uiPriority="66"/>
-    <w:lsdException w:name="Medium Grid 1" w:uiPriority="67"/>
-    <w:lsdException w:name="Medium Grid 2" w:uiPriority="68"/>
-    <w:lsdException w:name="Medium Grid 3" w:uiPriority="69"/>
-    <w:lsdException w:name="Dark List" w:uiPriority="70"/>
-    <w:lsdException w:name="Colorful Shading" w:uiPriority="71"/>
-    <w:lsdException w:name="Colorful List" w:uiPriority="72"/>
-    <w:lsdException w:name="Colorful Grid" w:uiPriority="73"/>
-    <w:lsdException w:name="Light Shading Accent 1" w:uiPriority="60"/>
-    <w:lsdException w:name="Light List Accent 1" w:uiPriority="61"/>
-    <w:lsdException w:name="Light Grid Accent 1" w:uiPriority="62"/>
-    <w:lsdException w:name="Medium Shading 1 Accent 1" w:uiPriority="63"/>
-    <w:lsdException w:name="Medium Shading 2 Accent 1" w:uiPriority="64"/>
-    <w:lsdException w:name="Medium List 1 Accent 1" w:uiPriority="65"/>
-    <w:lsdException w:name="Revision" w:semiHidden="1"/>
-    <w:lsdException w:name="List Paragraph" w:uiPriority="34" w:qFormat="1"/>
-    <w:lsdException w:name="Quote" w:uiPriority="29" w:qFormat="1"/>
-    <w:lsdException w:name="Intense Quote" w:uiPriority="30" w:qFormat="1"/>
-    <w:lsdException w:name="Medium List 2 Accent 1" w:uiPriority="66"/>
-    <w:lsdException w:name="Medium Grid 1 Accent 1" w:uiPriority="67"/>
-    <w:lsdException w:name="Medium Grid 2 Accent 1" w:uiPriority="68"/>
-    <w:lsdException w:name="Medium Grid 3 Accent 1" w:uiPriority="69"/>
-    <w:lsdException w:name="Dark List Accent 1" w:uiPriority="70"/>
-    <w:lsdException w:name="Colorful Shading Accent 1" w:uiPriority="71"/>
-    <w:lsdException w:name="Colorful List Accent 1" w:uiPriority="72"/>
-    <w:lsdException w:name="Colorful Grid Accent 1" w:uiPriority="73"/>
-    <w:lsdException w:name="Light Shading Accent 2" w:uiPriority="60"/>
-    <w:lsdException w:name="Light List Accent 2" w:uiPriority="61"/>
-    <w:lsdException w:name="Light Grid Accent 2" w:uiPriority="62"/>
-    <w:lsdException w:name="Medium Shading 1 Accent 2" w:uiPriority="63"/>
-    <w:lsdException w:name="Medium Shading 2 Accent 2" w:uiPriority="64"/>
-    <w:lsdException w:name="Medium List 1 Accent 2" w:uiPriority="65"/>
-    <w:lsdException w:name="Medium List 2 Accent 2" w:uiPriority="66"/>
-    <w:lsdException w:name="Medium Grid 1 Accent 2" w:uiPriority="67"/>
-    <w:lsdException w:name="Medium Grid 2 Accent 2" w:uiPriority="68"/>
-    <w:lsdException w:name="Medium Grid 3 Accent 2" w:uiPriority="69"/>
-    <w:lsdException w:name="Dark List Accent 2" w:uiPriority="70"/>
-    <w:lsdException w:name="Colorful Shading Accent 2" w:uiPriority="71"/>
-    <w:lsdException w:name="Colorful List Accent 2" w:uiPriority="72"/>
-    <w:lsdException w:name="Colorful Grid Accent 2" w:uiPriority="73"/>
-    <w:lsdException w:name="Light Shading Accent 3" w:uiPriority="60"/>
-    <w:lsdException w:name="Light List Accent 3" w:uiPriority="61"/>
-    <w:lsdException w:name="Light Grid Accent 3" w:uiPriority="62"/>
-    <w:lsdException w:name="Medium Shading 1 Accent 3" w:uiPriority="63"/>
-    <w:lsdException w:name="Medium Shading 2 Accent 3" w:uiPriority="64"/>
-    <w:lsdException w:name="Medium List 1 Accent 3" w:uiPriority="65"/>
-    <w:lsdException w:name="Medium List 2 Accent 3" w:uiPriority="66"/>
-    <w:lsdException w:name="Medium Grid 1 Accent 3" w:uiPriority="67"/>
-    <w:lsdException w:name="Medium Grid 2 Accent 3" w:uiPriority="68"/>
-    <w:lsdException w:name="Medium Grid 3 Accent 3" w:uiPriority="69"/>
-    <w:lsdException w:name="Dark List Accent 3" w:uiPriority="70"/>
-    <w:lsdException w:name="Colorful Shading Accent 3" w:uiPriority="71"/>
-    <w:lsdException w:name="Colorful List Accent 3" w:uiPriority="72"/>
-    <w:lsdException w:name="Colorful Grid Accent 3" w:uiPriority="73"/>
-    <w:lsdException w:name="Light Shading Accent 4" w:uiPriority="60"/>
-    <w:lsdException w:name="Light List Accent 4" w:uiPriority="61"/>
-    <w:lsdException w:name="Light Grid Accent 4" w:uiPriority="62"/>
-    <w:lsdException w:name="Medium Shading 1 Accent 4" w:uiPriority="63"/>
-    <w:lsdException w:name="Medium Shading 2 Accent 4" w:uiPriority="64"/>
-    <w:lsdException w:name="Medium List 1 Accent 4" w:uiPriority="65"/>
-    <w:lsdException w:name="Medium List 2 Accent 4" w:uiPriority="66"/>
-    <w:lsdException w:name="Medium Grid 1 Accent 4" w:uiPriority="67"/>
-    <w:lsdException w:name="Medium Grid 2 Accent 4" w:uiPriority="68"/>
-    <w:lsdException w:name="Medium Grid 3 Accent 4" w:uiPriority="69"/>
-    <w:lsdException w:name="Dark List Accent 4" w:uiPriority="70"/>
-    <w:lsdException w:name="Colorful Shading Accent 4" w:uiPriority="71"/>
-    <w:lsdException w:name="Colorful List Accent 4" w:uiPriority="72"/>
-    <w:lsdException w:name="Colorful Grid Accent 4" w:uiPriority="73"/>
-    <w:lsdException w:name="Light Shading Accent 5" w:uiPriority="60"/>
-    <w:lsdException w:name="Light List Accent 5" w:uiPriority="61"/>
-    <w:lsdException w:name="Light Grid Accent 5" w:uiPriority="62"/>
-    <w:lsdException w:name="Medium Shading 1 Accent 5" w:uiPriority="63"/>
-    <w:lsdException w:name="Medium Shading 2 Accent 5" w:uiPriority="64"/>
-    <w:lsdException w:name="Medium List 1 Accent 5" w:uiPriority="65"/>
-    <w:lsdException w:name="Medium List 2 Accent 5" w:uiPriority="66"/>
-    <w:lsdException w:name="Medium Grid 1 Accent 5" w:uiPriority="67"/>
-    <w:lsdException w:name="Medium Grid 2 Accent 5" w:uiPriority="68"/>
-    <w:lsdException w:name="Medium Grid 3 Accent 5" w:uiPriority="69"/>
-    <w:lsdException w:name="Dark List Accent 5" w:uiPriority="70"/>
-    <w:lsdException w:name="Colorful Shading Accent 5" w:uiPriority="71"/>
-    <w:lsdException w:name="Colorful List Accent 5" w:uiPriority="72"/>
-    <w:lsdException w:name="Colorful Grid Accent 5" w:uiPriority="73"/>
-    <w:lsdException w:name="Light Shading Accent 6" w:uiPriority="60"/>
-    <w:lsdException w:name="Light List Accent 6" w:uiPriority="61"/>
-    <w:lsdException w:name="Light Grid Accent 6" w:uiPriority="62"/>
-    <w:lsdException w:name="Medium Shading 1 Accent 6" w:uiPriority="63"/>
-    <w:lsdException w:name="Medium Shading 2 Accent 6" w:uiPriority="64"/>
-    <w:lsdException w:name="Medium List 1 Accent 6" w:uiPriority="65"/>
-    <w:lsdException w:name="Medium List 2 Accent 6" w:uiPriority="66"/>
-    <w:lsdException w:name="Medium Grid 1 Accent 6" w:uiPriority="67"/>
-    <w:lsdException w:name="Medium Grid 2 Accent 6" w:uiPriority="68"/>
-    <w:lsdException w:name="Medium Grid 3 Accent 6" w:uiPriority="69"/>
-    <w:lsdException w:name="Dark List Accent 6" w:uiPriority="70"/>
-    <w:lsdException w:name="Colorful Shading Accent 6" w:uiPriority="71"/>
-    <w:lsdException w:name="Colorful List Accent 6" w:uiPriority="72"/>
-    <w:lsdException w:name="Colorful Grid Accent 6" w:uiPriority="73"/>
-    <w:lsdException w:name="Subtle Emphasis" w:uiPriority="19" w:qFormat="1"/>
-    <w:lsdException w:name="Intense Emphasis" w:uiPriority="21" w:qFormat="1"/>
-    <w:lsdException w:name="Subtle Reference" w:uiPriority="31" w:qFormat="1"/>
-    <w:lsdException w:name="Intense Reference" w:uiPriority="32" w:qFormat="1"/>
-    <w:lsdException w:name="Book Title" w:uiPriority="33" w:qFormat="1"/>
-    <w:lsdException w:name="Bibliography" w:semiHidden="1" w:uiPriority="37" w:unhideWhenUsed="1"/>
-    <w:lsdException w:name="TOC Heading" w:semiHidden="1" w:uiPriority="39" w:unhideWhenUsed="1" w:qFormat="1"/>
-    <w:lsdException w:name="Plain Table 1" w:uiPriority="41"/>
-    <w:lsdException w:name="Plain Table 2" w:uiPriority="42"/>
-    <w:lsdException w:name="Plain Table 3" w:uiPriority="43"/>
-    <w:lsdException w:name="Plain Table 4" w:uiPriority="44"/>
-    <w:lsdException w:name="Plain Table 5" w:uiPriority="45"/>
-    <w:lsdException w:name="Grid Table Light" w:uiPriority="40"/>
-    <w:lsdException w:name="Grid Table 1 Light" w:uiPriority="46"/>
-    <w:lsdException w:name="Grid Table 2" w:uiPriority="47"/>
-    <w:lsdException w:name="Grid Table 3" w:uiPriority="48"/>
-    <w:lsdException w:name="Grid Table 4" w:uiPriority="49"/>
-    <w:lsdException w:name="Grid Table 5 Dark" w:uiPriority="50"/>
-    <w:lsdException w:name="Grid Table 6 Colorful" w:uiPriority="51"/>
-    <w:lsdException w:name="Grid Table 7 Colorful" w:uiPriority="52"/>
-    <w:lsdException w:name="Grid Table 1 Light Accent 1" w:uiPriority="46"/>
-    <w:lsdException w:name="Grid Table 2 Accent 1" w:uiPriority="47"/>
-    <w:lsdException w:name="Grid Table 3 Accent 1" w:uiPriority="48"/>
-    <w:lsdException w:name="Grid Table 4 Accent 1" w:uiPriority="49"/>
-    <w:lsdException w:name="Grid Table 5 Dark Accent 1" w:uiPriority="50"/>
-    <w:lsdException w:name="Grid Table 6 Colorful Accent 1" w:uiPriority="51"/>
-    <w:lsdException w:name="Grid Table 7 Colorful Accent 1" w:uiPriority="52"/>
-    <w:lsdException w:name="Grid Table 1 Light Accent 2" w:uiPriority="46"/>
-    <w:lsdException w:name="Grid Table 2 Accent 2" w:uiPriority="47"/>
-    <w:lsdException w:name="Grid Table 3 Accent 2" w:uiPriority="48"/>
-    <w:lsdException w:name="Grid Table 4 Accent 2" w:uiPriority="49"/>
-    <w:lsdException w:name="Grid Table 5 Dark Accent 2" w:uiPriority="50"/>
-    <w:lsdException w:name="Grid Table 6 Colorful Accent 2" w:uiPriority="51"/>
-    <w:lsdException w:name="Grid Table 7 Colorful Accent 2" w:uiPriority="52"/>
-    <w:lsdException w:name="Grid Table 1 Light Accent 3" w:uiPriority="46"/>
-    <w:lsdException w:name="Grid Table 2 Accent 3" w:uiPriority="47"/>
-    <w:lsdException w:name="Grid Table 3 Accent 3" w:uiPriority="48"/>
-    <w:lsdException w:name="Grid Table 4 Accent 3" w:uiPriority="49"/>
-    <w:lsdException w:name="Grid Table 5 Dark Accent 3" w:uiPriority="50"/>
-    <w:lsdException w:name="Grid Table 6 Colorful Accent 3" w:uiPriority="51"/>
-    <w:lsdException w:name="Grid Table 7 Colorful Accent 3" w:uiPriority="52"/>
-    <w:lsdException w:name="Grid Table 1 Light Accent 4" w:uiPriority="46"/>
-    <w:lsdException w:name="Grid Table 2 Accent 4" w:uiPriority="47"/>
-    <w:lsdException w:name="Grid Table 3 Accent 4" w:uiPriority="48"/>
-    <w:lsdException w:name="Grid Table 4 Accent 4" w:uiPriority="49"/>
-    <w:lsdException w:name="Grid Table 5 Dark Accent 4" w:uiPriority="50"/>
-    <w:lsdException w:name="Grid Table 6 Colorful Accent 4" w:uiPriority="51"/>
-    <w:lsdException w:name="Grid Table 7 Colorful Accent 4" w:uiPriority="52"/>
-    <w:lsdException w:name="Grid Table 1 Light Accent 5" w:uiPriority="46"/>
-    <w:lsdException w:name="Grid Table 2 Accent 5" w:uiPriority="47"/>
-    <w:lsdException w:name="Grid Table 3 Accent 5" w:uiPriority="48"/>
-    <w:lsdException w:name="Grid Table 4 Accent 5" w:uiPriority="49"/>
-    <w:lsdException w:name="Grid Table 5 Dark Accent 5" w:uiPriority="50"/>
-    <w:lsdException w:name="Grid Table 6 Colorful Accent 5" w:uiPriority="51"/>
-    <w:lsdException w:name="Grid Table 7 Colorful Accent 5" w:uiPriority="52"/>
-    <w:lsdException w:name="Grid Table 1 Light Accent 6" w:uiPriority="46"/>
-    <w:lsdException w:name="Grid Table 2 Accent 6" w:uiPriority="47"/>
-    <w:lsdException w:name="Grid Table 3 Accent 6" w:uiPriority="48"/>
-    <w:lsdException w:name="Grid Table 4 Accent 6" w:uiPriority="49"/>
-    <w:lsdException w:name="Grid Table 5 Dark Accent 6" w:uiPriority="50"/>
-    <w:lsdException w:name="Grid Table 6 Colorful Accent 6" w:uiPriority="51"/>
-    <w:lsdException w:name="Grid Table 7 Colorful Accent 6" w:uiPriority="52"/>
-    <w:lsdException w:name="List Table 1 Light" w:uiPriority="46"/>
-    <w:lsdException w:name="List Table 2" w:uiPriority="47"/>
-    <w:lsdException w:name="List Table 3" w:uiPriority="48"/>
-    <w:lsdException w:name="List Table 4" w:uiPriority="49"/>
-    <w:lsdException w:name="List Table 5 Dark" w:uiPriority="50"/>
-    <w:lsdException w:name="List Table 6 Colorful" w:uiPriority="51"/>
-    <w:lsdException w:name="List Table 7 Colorful" w:uiPriority="52"/>
-    <w:lsdException w:name="List Table 1 Light Accent 1" w:uiPriority="46"/>
-    <w:lsdException w:name="List Table 2 Accent 1" w:uiPriority="47"/>
-    <w:lsdException w:name="List Table 3 Accent 1" w:uiPriority="48"/>
-    <w:lsdException w:name="List Table 4 Accent 1" w:uiPriority="49"/>
-    <w:lsdException w:name="List Table 5 Dark Accent 1" w:uiPriority="50"/>
-    <w:lsdException w:name="List Table 6 Colorful Accent 1" w:uiPriority="51"/>
-    <w:lsdException w:name="List Table 7 Colorful Accent 1" w:uiPriority="52"/>
-    <w:lsdException w:name="List Table 1 Light Accent 2" w:uiPriority="46"/>
-    <w:lsdException w:name="List Table 2 Accent 2" w:uiPriority="47"/>
-    <w:lsdException w:name="List Table 3 Accent 2" w:uiPriority="48"/>
-    <w:lsdException w:name="List Table 4 Accent 2" w:uiPriority="49"/>
-    <w:lsdException w:name="List Table 5 Dark Accent 2" w:uiPriority="50"/>
-    <w:lsdException w:name="List Table 6 Colorful Accent 2" w:uiPriority="51"/>
-    <w:lsdException w:name="List Table 7 Colorful Accent 2" w:uiPriority="52"/>
-    <w:lsdException w:name="List Table 1 Light Accent 3" w:uiPriority="46"/>
-    <w:lsdException w:name="List Table 2 Accent 3" w:uiPriority="47"/>
-    <w:lsdException w:name="List Table 3 Accent 3" w:uiPriority="48"/>
-    <w:lsdException w:name="List Table 4 Accent 3" w:uiPriority="49"/>
-    <w:lsdException w:name="List Table 5 Dark Accent 3" w:uiPriority="50"/>
-    <w:lsdException w:name="List Table 6 Colorful Accent 3" w:uiPriority="51"/>
-    <w:lsdException w:name="List Table 7 Colorful Accent 3" w:uiPriority="52"/>
-    <w:lsdException w:name="List Table 1 Light Accent 4" w:uiPriority="46"/>
-    <w:lsdException w:name="List Table 2 Accent 4" w:uiPriority="47"/>
-    <w:lsdException w:name="List Table 3 Accent 4" w:uiPriority="48"/>
-    <w:lsdException w:name="List Table 4 Accent 4" w:uiPriority="49"/>
-    <w:lsdException w:name="List Table 5 Dark Accent 4" w:uiPriority="50"/>
-    <w:lsdException w:name="List Table 6 Colorful Accent 4" w:uiPriority="51"/>
-    <w:lsdException w:name="List Table 7 Colorful Accent 4" w:uiPriority="52"/>
-    <w:lsdException w:name="List Table 1 Light Accent 5" w:uiPriority="46"/>
-    <w:lsdException w:name="List Table 2 Accent 5" w:uiPriority="47"/>
-    <w:lsdException w:name="List Table 3 Accent 5" w:uiPriority="48"/>
-    <w:lsdException w:name="List Table 4 Accent 5" w:uiPriority="49"/>
-    <w:lsdException w:name="List Table 5 Dark Accent 5" w:uiPriority="50"/>
-    <w:lsdException w:name="List Table 6 Colorful Accent 5" w:uiPriority="51"/>
-    <w:lsdException w:name="List Table 7 Colorful Accent 5" w:uiPriority="52"/>
-    <w:lsdException w:name="List Table 1 Light Accent 6" w:uiPriority="46"/>
-    <w:lsdException w:name="List Table 2 Accent 6" w:uiPriority="47"/>
-    <w:lsdException w:name="List Table 3 Accent 6" w:uiPriority="48"/>
-    <w:lsdException w:name="List Table 4 Accent 6" w:uiPriority="49"/>
-    <w:lsdException w:name="List Table 5 Dark Accent 6" w:uiPriority="50"/>
-    <w:lsdException w:name="List Table 6 Colorful Accent 6" w:uiPriority="51"/>
-    <w:lsdException w:name="List Table 7 Colorful Accent 6" w:uiPriority="52"/>
+  <w:latentStyles w:defLockedState="0" w:defUIPriority="99" w:defSemiHidden="1" w:defUnhideWhenUsed="1" w:defQFormat="0" w:count="276">
+    <w:lsdException w:name="Normal" w:semiHidden="0" w:uiPriority="0" w:unhideWhenUsed="0" w:qFormat="1"/>
+    <w:lsdException w:name="heading 1" w:semiHidden="0" w:uiPriority="9" w:unhideWhenUsed="0" w:qFormat="1"/>
+    <w:lsdException w:name="heading 2" w:uiPriority="9" w:qFormat="1"/>
+    <w:lsdException w:name="heading 3" w:uiPriority="9" w:qFormat="1"/>
+    <w:lsdException w:name="heading 4" w:uiPriority="9" w:qFormat="1"/>
+    <w:lsdException w:name="heading 5" w:uiPriority="9" w:qFormat="1"/>
+    <w:lsdException w:name="heading 6" w:uiPriority="9" w:qFormat="1"/>
+    <w:lsdException w:name="heading 7" w:uiPriority="9" w:qFormat="1"/>
+    <w:lsdException w:name="heading 8" w:uiPriority="9" w:qFormat="1"/>
+    <w:lsdException w:name="heading 9" w:uiPriority="9" w:qFormat="1"/>
+    <w:lsdException w:name="toc 1" w:uiPriority="39"/>
+    <w:lsdException w:name="toc 2" w:uiPriority="39"/>
+    <w:lsdException w:name="toc 3" w:uiPriority="39"/>
+    <w:lsdException w:name="toc 4" w:uiPriority="39"/>
+    <w:lsdException w:name="toc 5" w:uiPriority="39"/>
+    <w:lsdException w:name="toc 6" w:uiPriority="39"/>
+    <w:lsdException w:name="toc 7" w:uiPriority="39"/>
+    <w:lsdException w:name="toc 8" w:uiPriority="39"/>
+    <w:lsdException w:name="toc 9" w:uiPriority="39"/>
+    <w:lsdException w:name="caption" w:uiPriority="35" w:qFormat="1"/>
+    <w:lsdException w:name="Title" w:semiHidden="0" w:uiPriority="10" w:unhideWhenUsed="0" w:qFormat="1"/>
+    <w:lsdException w:name="Default Paragraph Font" w:uiPriority="1"/>
+    <w:lsdException w:name="Subtitle" w:semiHidden="0" w:uiPriority="11" w:unhideWhenUsed="0" w:qFormat="1"/>
+    <w:lsdException w:name="Strong" w:semiHidden="0" w:uiPriority="22" w:unhideWhenUsed="0" w:qFormat="1"/>
+    <w:lsdException w:name="Emphasis" w:semiHidden="0" w:uiPriority="20" w:unhideWhenUsed="0" w:qFormat="1"/>
+    <w:lsdException w:name="Table Grid" w:semiHidden="0" w:uiPriority="39" w:unhideWhenUsed="0"/>
+    <w:lsdException w:name="Note Level 1" w:semiHidden="0" w:unhideWhenUsed="0"/>
+    <w:lsdException w:name="Note Level 2" w:semiHidden="0" w:unhideWhenUsed="0"/>
+    <w:lsdException w:name="Note Level 3" w:semiHidden="0" w:unhideWhenUsed="0"/>
+    <w:lsdException w:name="Note Level 4" w:semiHidden="0" w:unhideWhenUsed="0"/>
+    <w:lsdException w:name="Note Level 5" w:semiHidden="0" w:unhideWhenUsed="0"/>
+    <w:lsdException w:name="Note Level 6" w:semiHidden="0" w:unhideWhenUsed="0"/>
+    <w:lsdException w:name="Note Level 7" w:semiHidden="0" w:unhideWhenUsed="0"/>
+    <w:lsdException w:name="Note Level 8" w:semiHidden="0" w:unhideWhenUsed="0"/>
+    <w:lsdException w:name="Note Level 9" w:semiHidden="0" w:unhideWhenUsed="0"/>
+    <w:lsdException w:name="Placeholder Text" w:unhideWhenUsed="0"/>
+    <w:lsdException w:name="No Spacing" w:semiHidden="0" w:uiPriority="1" w:unhideWhenUsed="0" w:qFormat="1"/>
+    <w:lsdException w:name="Light Shading" w:semiHidden="0" w:uiPriority="60" w:unhideWhenUsed="0"/>
+    <w:lsdException w:name="Light List" w:semiHidden="0" w:uiPriority="61" w:unhideWhenUsed="0"/>
+    <w:lsdException w:name="Light Grid" w:semiHidden="0" w:uiPriority="62" w:unhideWhenUsed="0"/>
+    <w:lsdException w:name="Medium Shading 1" w:semiHidden="0" w:uiPriority="63" w:unhideWhenUsed="0"/>
+    <w:lsdException w:name="Medium Shading 2" w:semiHidden="0" w:uiPriority="64" w:unhideWhenUsed="0"/>
+    <w:lsdException w:name="Medium List 1" w:semiHidden="0" w:uiPriority="65" w:unhideWhenUsed="0"/>
+    <w:lsdException w:name="Medium List 2" w:semiHidden="0" w:uiPriority="66" w:unhideWhenUsed="0"/>
+    <w:lsdException w:name="Medium Grid 1" w:semiHidden="0" w:uiPriority="67" w:unhideWhenUsed="0"/>
+    <w:lsdException w:name="Medium Grid 2" w:semiHidden="0" w:uiPriority="68" w:unhideWhenUsed="0"/>
+    <w:lsdException w:name="Medium Grid 3" w:semiHidden="0" w:uiPriority="69" w:unhideWhenUsed="0"/>
+    <w:lsdException w:name="Dark List" w:semiHidden="0" w:uiPriority="70" w:unhideWhenUsed="0"/>
+    <w:lsdException w:name="Colorful Shading" w:semiHidden="0" w:uiPriority="71" w:unhideWhenUsed="0"/>
+    <w:lsdException w:name="Colorful List" w:semiHidden="0" w:uiPriority="72" w:unhideWhenUsed="0"/>
+    <w:lsdException w:name="Colorful Grid" w:semiHidden="0" w:uiPriority="73" w:unhideWhenUsed="0"/>
+    <w:lsdException w:name="Light Shading Accent 1" w:semiHidden="0" w:uiPriority="60" w:unhideWhenUsed="0"/>
+    <w:lsdException w:name="Light List Accent 1" w:semiHidden="0" w:uiPriority="61" w:unhideWhenUsed="0"/>
+    <w:lsdException w:name="Light Grid Accent 1" w:semiHidden="0" w:uiPriority="62" w:unhideWhenUsed="0"/>
+    <w:lsdException w:name="Medium Shading 1 Accent 1" w:semiHidden="0" w:uiPriority="63" w:unhideWhenUsed="0"/>
+    <w:lsdException w:name="Medium Shading 2 Accent 1" w:semiHidden="0" w:uiPriority="64" w:unhideWhenUsed="0"/>
+    <w:lsdException w:name="Medium List 1 Accent 1" w:semiHidden="0" w:uiPriority="65" w:unhideWhenUsed="0"/>
+    <w:lsdException w:name="Revision" w:unhideWhenUsed="0"/>
+    <w:lsdException w:name="List Paragraph" w:semiHidden="0" w:uiPriority="34" w:unhideWhenUsed="0" w:qFormat="1"/>
+    <w:lsdException w:name="Quote" w:semiHidden="0" w:uiPriority="29" w:unhideWhenUsed="0" w:qFormat="1"/>
+    <w:lsdException w:name="Intense Quote" w:semiHidden="0" w:uiPriority="30" w:unhideWhenUsed="0" w:qFormat="1"/>
+    <w:lsdException w:name="Medium List 2 Accent 1" w:semiHidden="0" w:uiPriority="66" w:unhideWhenUsed="0"/>
+    <w:lsdException w:name="Medium Grid 1 Accent 1" w:semiHidden="0" w:uiPriority="67" w:unhideWhenUsed="0"/>
+    <w:lsdException w:name="Medium Grid 2 Accent 1" w:semiHidden="0" w:uiPriority="68" w:unhideWhenUsed="0"/>
+    <w:lsdException w:name="Medium Grid 3 Accent 1" w:semiHidden="0" w:uiPriority="69" w:unhideWhenUsed="0"/>
+    <w:lsdException w:name="Dark List Accent 1" w:semiHidden="0" w:uiPriority="70" w:unhideWhenUsed="0"/>
+    <w:lsdException w:name="Colorful Shading Accent 1" w:semiHidden="0" w:uiPriority="71" w:unhideWhenUsed="0"/>
+    <w:lsdException w:name="Colorful List Accent 1" w:semiHidden="0" w:uiPriority="72" w:unhideWhenUsed="0"/>
+    <w:lsdException w:name="Colorful Grid Accent 1" w:semiHidden="0" w:uiPriority="73" w:unhideWhenUsed="0"/>
+    <w:lsdException w:name="Light Shading Accent 2" w:semiHidden="0" w:uiPriority="60" w:unhideWhenUsed="0"/>
+    <w:lsdException w:name="Light List Accent 2" w:semiHidden="0" w:uiPriority="61" w:unhideWhenUsed="0"/>
+    <w:lsdException w:name="Light Grid Accent 2" w:semiHidden="0" w:uiPriority="62" w:unhideWhenUsed="0"/>
+    <w:lsdException w:name="Medium Shading 1 Accent 2" w:semiHidden="0" w:uiPriority="63" w:unhideWhenUsed="0"/>
+    <w:lsdException w:name="Medium Shading 2 Accent 2" w:semiHidden="0" w:uiPriority="64" w:unhideWhenUsed="0"/>
+    <w:lsdException w:name="Medium List 1 Accent 2" w:semiHidden="0" w:uiPriority="65" w:unhideWhenUsed="0"/>
+    <w:lsdException w:name="Medium List 2 Accent 2" w:semiHidden="0" w:uiPriority="66" w:unhideWhenUsed="0"/>
+    <w:lsdException w:name="Medium Grid 1 Accent 2" w:semiHidden="0" w:uiPriority="67" w:unhideWhenUsed="0"/>
+    <w:lsdException w:name="Medium Grid 2 Accent 2" w:semiHidden="0" w:uiPriority="68" w:unhideWhenUsed="0"/>
+    <w:lsdException w:name="Medium Grid 3 Accent 2" w:semiHidden="0" w:uiPriority="69" w:unhideWhenUsed="0"/>
+    <w:lsdException w:name="Dark List Accent 2" w:semiHidden="0" w:uiPriority="70" w:unhideWhenUsed="0"/>
+    <w:lsdException w:name="Colorful Shading Accent 2" w:semiHidden="0" w:uiPriority="71" w:unhideWhenUsed="0"/>
+    <w:lsdException w:name="Colorful List Accent 2" w:semiHidden="0" w:uiPriority="72" w:unhideWhenUsed="0"/>
+    <w:lsdException w:name="Colorful Grid Accent 2" w:semiHidden="0" w:uiPriority="73" w:unhideWhenUsed="0"/>
+    <w:lsdException w:name="Light Shading Accent 3" w:semiHidden="0" w:uiPriority="60" w:unhideWhenUsed="0"/>
+    <w:lsdException w:name="Light List Accent 3" w:semiHidden="0" w:uiPriority="61" w:unhideWhenUsed="0"/>
+    <w:lsdException w:name="Light Grid Accent 3" w:semiHidden="0" w:uiPriority="62" w:unhideWhenUsed="0"/>
+    <w:lsdException w:name="Medium Shading 1 Accent 3" w:semiHidden="0" w:uiPriority="63" w:unhideWhenUsed="0"/>
+    <w:lsdException w:name="Medium Shading 2 Accent 3" w:semiHidden="0" w:uiPriority="64" w:unhideWhenUsed="0"/>
+    <w:lsdException w:name="Medium List 1 Accent 3" w:semiHidden="0" w:uiPriority="65" w:unhideWhenUsed="0"/>
+    <w:lsdException w:name="Medium List 2 Accent 3" w:semiHidden="0" w:uiPriority="66" w:unhideWhenUsed="0"/>
+    <w:lsdException w:name="Medium Grid 1 Accent 3" w:semiHidden="0" w:uiPriority="67" w:unhideWhenUsed="0"/>
+    <w:lsdException w:name="Medium Grid 2 Accent 3" w:semiHidden="0" w:uiPriority="68" w:unhideWhenUsed="0"/>
+    <w:lsdException w:name="Medium Grid 3 Accent 3" w:semiHidden="0" w:uiPriority="69" w:unhideWhenUsed="0"/>
+    <w:lsdException w:name="Dark List Accent 3" w:semiHidden="0" w:uiPriority="70" w:unhideWhenUsed="0"/>
+    <w:lsdException w:name="Colorful Shading Accent 3" w:semiHidden="0" w:uiPriority="71" w:unhideWhenUsed="0"/>
+    <w:lsdException w:name="Colorful List Accent 3" w:semiHidden="0" w:uiPriority="72" w:unhideWhenUsed="0"/>
+    <w:lsdException w:name="Colorful Grid Accent 3" w:semiHidden="0" w:uiPriority="73" w:unhideWhenUsed="0"/>
+    <w:lsdException w:name="Light Shading Accent 4" w:semiHidden="0" w:uiPriority="60" w:unhideWhenUsed="0"/>
+    <w:lsdException w:name="Light List Accent 4" w:semiHidden="0" w:uiPriority="61" w:unhideWhenUsed="0"/>
+    <w:lsdException w:name="Light Grid Accent 4" w:semiHidden="0" w:uiPriority="62" w:unhideWhenUsed="0"/>
+    <w:lsdException w:name="Medium Shading 1 Accent 4" w:semiHidden="0" w:uiPriority="63" w:unhideWhenUsed="0"/>
+    <w:lsdException w:name="Medium Shading 2 Accent 4" w:semiHidden="0" w:uiPriority="64" w:unhideWhenUsed="0"/>
+    <w:lsdException w:name="Medium List 1 Accent 4" w:semiHidden="0" w:uiPriority="65" w:unhideWhenUsed="0"/>
+    <w:lsdException w:name="Medium List 2 Accent 4" w:semiHidden="0" w:uiPriority="66" w:unhideWhenUsed="0"/>
+    <w:lsdException w:name="Medium Grid 1 Accent 4" w:semiHidden="0" w:uiPriority="67" w:unhideWhenUsed="0"/>
+    <w:lsdException w:name="Medium Grid 2 Accent 4" w:semiHidden="0" w:uiPriority="68" w:unhideWhenUsed="0"/>
+    <w:lsdException w:name="Medium Grid 3 Accent 4" w:semiHidden="0" w:uiPriority="69" w:unhideWhenUsed="0"/>
+    <w:lsdException w:name="Dark List Accent 4" w:semiHidden="0" w:uiPriority="70" w:unhideWhenUsed="0"/>
+    <w:lsdException w:name="Colorful Shading Accent 4" w:semiHidden="0" w:uiPriority="71" w:unhideWhenUsed="0"/>
+    <w:lsdException w:name="Colorful List Accent 4" w:semiHidden="0" w:uiPriority="72" w:unhideWhenUsed="0"/>
+    <w:lsdException w:name="Colorful Grid Accent 4" w:semiHidden="0" w:uiPriority="73" w:unhideWhenUsed="0"/>
+    <w:lsdException w:name="Light Shading Accent 5" w:semiHidden="0" w:uiPriority="60" w:unhideWhenUsed="0"/>
+    <w:lsdException w:name="Light List Accent 5" w:semiHidden="0" w:uiPriority="61" w:unhideWhenUsed="0"/>
+    <w:lsdException w:name="Light Grid Accent 5" w:semiHidden="0" w:uiPriority="62" w:unhideWhenUsed="0"/>
+    <w:lsdException w:name="Medium Shading 1 Accent 5" w:semiHidden="0" w:uiPriority="63" w:unhideWhenUsed="0"/>
+    <w:lsdException w:name="Medium Shading 2 Accent 5" w:semiHidden="0" w:uiPriority="64" w:unhideWhenUsed="0"/>
+    <w:lsdException w:name="Medium List 1 Accent 5" w:semiHidden="0" w:uiPriority="65" w:unhideWhenUsed="0"/>
+    <w:lsdException w:name="Medium List 2 Accent 5" w:semiHidden="0" w:uiPriority="66" w:unhideWhenUsed="0"/>
+    <w:lsdException w:name="Medium Grid 1 Accent 5" w:semiHidden="0" w:uiPriority="67" w:unhideWhenUsed="0"/>
+    <w:lsdException w:name="Medium Grid 2 Accent 5" w:semiHidden="0" w:uiPriority="68" w:unhideWhenUsed="0"/>
+    <w:lsdException w:name="Medium Grid 3 Accent 5" w:semiHidden="0" w:uiPriority="69" w:unhideWhenUsed="0"/>
+    <w:lsdException w:name="Dark List Accent 5" w:semiHidden="0" w:uiPriority="70" w:unhideWhenUsed="0"/>
+    <w:lsdException w:name="Colorful Shading Accent 5" w:semiHidden="0" w:uiPriority="71" w:unhideWhenUsed="0"/>
+    <w:lsdException w:name="Colorful List Accent 5" w:semiHidden="0" w:uiPriority="72" w:unhideWhenUsed="0"/>
+    <w:lsdException w:name="Colorful Grid Accent 5" w:semiHidden="0" w:uiPriority="73" w:unhideWhenUsed="0"/>
+    <w:lsdException w:name="Light Shading Accent 6" w:semiHidden="0" w:uiPriority="60" w:unhideWhenUsed="0"/>
+    <w:lsdException w:name="Light List Accent 6" w:semiHidden="0" w:uiPriority="61" w:unhideWhenUsed="0"/>
+    <w:lsdException w:name="Light Grid Accent 6" w:semiHidden="0" w:uiPriority="62" w:unhideWhenUsed="0"/>
+    <w:lsdException w:name="Medium Shading 1 Accent 6" w:semiHidden="0" w:uiPriority="63" w:unhideWhenUsed="0"/>
+    <w:lsdException w:name="Medium Shading 2 Accent 6" w:semiHidden="0" w:uiPriority="64" w:unhideWhenUsed="0"/>
+    <w:lsdException w:name="Medium List 1 Accent 6" w:semiHidden="0" w:uiPriority="65" w:unhideWhenUsed="0"/>
+    <w:lsdException w:name="Medium List 2 Accent 6" w:semiHidden="0" w:uiPriority="66" w:unhideWhenUsed="0"/>
+    <w:lsdException w:name="Medium Grid 1 Accent 6" w:semiHidden="0" w:uiPriority="67" w:unhideWhenUsed="0"/>
+    <w:lsdException w:name="Medium Grid 2 Accent 6" w:semiHidden="0" w:uiPriority="68" w:unhideWhenUsed="0"/>
+    <w:lsdException w:name="Medium Grid 3 Accent 6" w:semiHidden="0" w:uiPriority="69" w:unhideWhenUsed="0"/>
+    <w:lsdException w:name="Dark List Accent 6" w:semiHidden="0" w:uiPriority="70" w:unhideWhenUsed="0"/>
+    <w:lsdException w:name="Colorful Shading Accent 6" w:semiHidden="0" w:uiPriority="71" w:unhideWhenUsed="0"/>
+    <w:lsdException w:name="Colorful List Accent 6" w:semiHidden="0" w:uiPriority="72" w:unhideWhenUsed="0"/>
+    <w:lsdException w:name="Colorful Grid Accent 6" w:semiHidden="0" w:uiPriority="73" w:unhideWhenUsed="0"/>
+    <w:lsdException w:name="Subtle Emphasis" w:semiHidden="0" w:uiPriority="19" w:unhideWhenUsed="0" w:qFormat="1"/>
+    <w:lsdException w:name="Intense Emphasis" w:semiHidden="0" w:uiPriority="21" w:unhideWhenUsed="0" w:qFormat="1"/>
+    <w:lsdException w:name="Subtle Reference" w:semiHidden="0" w:uiPriority="31" w:unhideWhenUsed="0" w:qFormat="1"/>
+    <w:lsdException w:name="Intense Reference" w:semiHidden="0" w:uiPriority="32" w:unhideWhenUsed="0" w:qFormat="1"/>
+    <w:lsdException w:name="Book Title" w:semiHidden="0" w:uiPriority="33" w:unhideWhenUsed="0" w:qFormat="1"/>
+    <w:lsdException w:name="Bibliography" w:uiPriority="37"/>
+    <w:lsdException w:name="TOC Heading" w:uiPriority="39" w:qFormat="1"/>
   </w:latentStyles>
   <w:style w:type="paragraph" w:default="1" w:styleId="Normal">
     <w:name w:val="Normal"/>
@@ -5019,10 +5526,218 @@
 </w:styles>
 </file>
 
+<file path=word/glossary/stylesWithEffects.xml><?xml version="1.0" encoding="utf-8"?>
+<w:styles xmlns:wpc="http://schemas.microsoft.com/office/word/2010/wordprocessingCanvas" xmlns:mo="http://schemas.microsoft.com/office/mac/office/2008/main" xmlns:mc="http://schemas.openxmlformats.org/markup-compatibility/2006" xmlns:mv="urn:schemas-microsoft-com:mac:vml" xmlns:o="urn:schemas-microsoft-com:office:office" xmlns:r="http://schemas.openxmlformats.org/officeDocument/2006/relationships" xmlns:m="http://schemas.openxmlformats.org/officeDocument/2006/math" xmlns:v="urn:schemas-microsoft-com:vml" xmlns:wp14="http://schemas.microsoft.com/office/word/2010/wordprocessingDrawing" xmlns:wp="http://schemas.openxmlformats.org/drawingml/2006/wordprocessingDrawing" xmlns:w10="urn:schemas-microsoft-com:office:word" xmlns:w="http://schemas.openxmlformats.org/wordprocessingml/2006/main" xmlns:w14="http://schemas.microsoft.com/office/word/2010/wordml" xmlns:wpg="http://schemas.microsoft.com/office/word/2010/wordprocessingGroup" xmlns:wpi="http://schemas.microsoft.com/office/word/2010/wordprocessingInk" xmlns:wne="http://schemas.microsoft.com/office/word/2006/wordml" xmlns:wps="http://schemas.microsoft.com/office/word/2010/wordprocessingShape" mc:Ignorable="w14 wp14">
+  <w:docDefaults>
+    <w:rPrDefault>
+      <w:rPr>
+        <w:rFonts w:asciiTheme="minorHAnsi" w:eastAsiaTheme="minorEastAsia" w:hAnsiTheme="minorHAnsi" w:cstheme="minorBidi"/>
+        <w:sz w:val="22"/>
+        <w:szCs w:val="22"/>
+        <w:lang w:val="en-CA" w:eastAsia="en-CA" w:bidi="ar-SA"/>
+      </w:rPr>
+    </w:rPrDefault>
+    <w:pPrDefault>
+      <w:pPr>
+        <w:spacing w:after="160" w:line="259" w:lineRule="auto"/>
+      </w:pPr>
+    </w:pPrDefault>
+  </w:docDefaults>
+  <w:latentStyles w:defLockedState="0" w:defUIPriority="99" w:defSemiHidden="1" w:defUnhideWhenUsed="1" w:defQFormat="0" w:count="276">
+    <w:lsdException w:name="Normal" w:semiHidden="0" w:uiPriority="0" w:unhideWhenUsed="0" w:qFormat="1"/>
+    <w:lsdException w:name="heading 1" w:semiHidden="0" w:uiPriority="9" w:unhideWhenUsed="0" w:qFormat="1"/>
+    <w:lsdException w:name="heading 2" w:uiPriority="9" w:qFormat="1"/>
+    <w:lsdException w:name="heading 3" w:uiPriority="9" w:qFormat="1"/>
+    <w:lsdException w:name="heading 4" w:uiPriority="9" w:qFormat="1"/>
+    <w:lsdException w:name="heading 5" w:uiPriority="9" w:qFormat="1"/>
+    <w:lsdException w:name="heading 6" w:uiPriority="9" w:qFormat="1"/>
+    <w:lsdException w:name="heading 7" w:uiPriority="9" w:qFormat="1"/>
+    <w:lsdException w:name="heading 8" w:uiPriority="9" w:qFormat="1"/>
+    <w:lsdException w:name="heading 9" w:uiPriority="9" w:qFormat="1"/>
+    <w:lsdException w:name="toc 1" w:uiPriority="39"/>
+    <w:lsdException w:name="toc 2" w:uiPriority="39"/>
+    <w:lsdException w:name="toc 3" w:uiPriority="39"/>
+    <w:lsdException w:name="toc 4" w:uiPriority="39"/>
+    <w:lsdException w:name="toc 5" w:uiPriority="39"/>
+    <w:lsdException w:name="toc 6" w:uiPriority="39"/>
+    <w:lsdException w:name="toc 7" w:uiPriority="39"/>
+    <w:lsdException w:name="toc 8" w:uiPriority="39"/>
+    <w:lsdException w:name="toc 9" w:uiPriority="39"/>
+    <w:lsdException w:name="caption" w:uiPriority="35" w:qFormat="1"/>
+    <w:lsdException w:name="Title" w:semiHidden="0" w:uiPriority="10" w:unhideWhenUsed="0" w:qFormat="1"/>
+    <w:lsdException w:name="Default Paragraph Font" w:uiPriority="1"/>
+    <w:lsdException w:name="Subtitle" w:semiHidden="0" w:uiPriority="11" w:unhideWhenUsed="0" w:qFormat="1"/>
+    <w:lsdException w:name="Strong" w:semiHidden="0" w:uiPriority="22" w:unhideWhenUsed="0" w:qFormat="1"/>
+    <w:lsdException w:name="Emphasis" w:semiHidden="0" w:uiPriority="20" w:unhideWhenUsed="0" w:qFormat="1"/>
+    <w:lsdException w:name="Table Grid" w:semiHidden="0" w:uiPriority="39" w:unhideWhenUsed="0"/>
+    <w:lsdException w:name="Note Level 1" w:semiHidden="0" w:unhideWhenUsed="0"/>
+    <w:lsdException w:name="Note Level 2" w:semiHidden="0" w:unhideWhenUsed="0"/>
+    <w:lsdException w:name="Note Level 3" w:semiHidden="0" w:unhideWhenUsed="0"/>
+    <w:lsdException w:name="Note Level 4" w:semiHidden="0" w:unhideWhenUsed="0"/>
+    <w:lsdException w:name="Note Level 5" w:semiHidden="0" w:unhideWhenUsed="0"/>
+    <w:lsdException w:name="Note Level 6" w:semiHidden="0" w:unhideWhenUsed="0"/>
+    <w:lsdException w:name="Note Level 7" w:semiHidden="0" w:unhideWhenUsed="0"/>
+    <w:lsdException w:name="Note Level 8" w:semiHidden="0" w:unhideWhenUsed="0"/>
+    <w:lsdException w:name="Note Level 9" w:semiHidden="0" w:unhideWhenUsed="0"/>
+    <w:lsdException w:name="Placeholder Text" w:unhideWhenUsed="0"/>
+    <w:lsdException w:name="No Spacing" w:semiHidden="0" w:uiPriority="1" w:unhideWhenUsed="0" w:qFormat="1"/>
+    <w:lsdException w:name="Light Shading" w:semiHidden="0" w:uiPriority="60" w:unhideWhenUsed="0"/>
+    <w:lsdException w:name="Light List" w:semiHidden="0" w:uiPriority="61" w:unhideWhenUsed="0"/>
+    <w:lsdException w:name="Light Grid" w:semiHidden="0" w:uiPriority="62" w:unhideWhenUsed="0"/>
+    <w:lsdException w:name="Medium Shading 1" w:semiHidden="0" w:uiPriority="63" w:unhideWhenUsed="0"/>
+    <w:lsdException w:name="Medium Shading 2" w:semiHidden="0" w:uiPriority="64" w:unhideWhenUsed="0"/>
+    <w:lsdException w:name="Medium List 1" w:semiHidden="0" w:uiPriority="65" w:unhideWhenUsed="0"/>
+    <w:lsdException w:name="Medium List 2" w:semiHidden="0" w:uiPriority="66" w:unhideWhenUsed="0"/>
+    <w:lsdException w:name="Medium Grid 1" w:semiHidden="0" w:uiPriority="67" w:unhideWhenUsed="0"/>
+    <w:lsdException w:name="Medium Grid 2" w:semiHidden="0" w:uiPriority="68" w:unhideWhenUsed="0"/>
+    <w:lsdException w:name="Medium Grid 3" w:semiHidden="0" w:uiPriority="69" w:unhideWhenUsed="0"/>
+    <w:lsdException w:name="Dark List" w:semiHidden="0" w:uiPriority="70" w:unhideWhenUsed="0"/>
+    <w:lsdException w:name="Colorful Shading" w:semiHidden="0" w:uiPriority="71" w:unhideWhenUsed="0"/>
+    <w:lsdException w:name="Colorful List" w:semiHidden="0" w:uiPriority="72" w:unhideWhenUsed="0"/>
+    <w:lsdException w:name="Colorful Grid" w:semiHidden="0" w:uiPriority="73" w:unhideWhenUsed="0"/>
+    <w:lsdException w:name="Light Shading Accent 1" w:semiHidden="0" w:uiPriority="60" w:unhideWhenUsed="0"/>
+    <w:lsdException w:name="Light List Accent 1" w:semiHidden="0" w:uiPriority="61" w:unhideWhenUsed="0"/>
+    <w:lsdException w:name="Light Grid Accent 1" w:semiHidden="0" w:uiPriority="62" w:unhideWhenUsed="0"/>
+    <w:lsdException w:name="Medium Shading 1 Accent 1" w:semiHidden="0" w:uiPriority="63" w:unhideWhenUsed="0"/>
+    <w:lsdException w:name="Medium Shading 2 Accent 1" w:semiHidden="0" w:uiPriority="64" w:unhideWhenUsed="0"/>
+    <w:lsdException w:name="Medium List 1 Accent 1" w:semiHidden="0" w:uiPriority="65" w:unhideWhenUsed="0"/>
+    <w:lsdException w:name="Revision" w:unhideWhenUsed="0"/>
+    <w:lsdException w:name="List Paragraph" w:semiHidden="0" w:uiPriority="34" w:unhideWhenUsed="0" w:qFormat="1"/>
+    <w:lsdException w:name="Quote" w:semiHidden="0" w:uiPriority="29" w:unhideWhenUsed="0" w:qFormat="1"/>
+    <w:lsdException w:name="Intense Quote" w:semiHidden="0" w:uiPriority="30" w:unhideWhenUsed="0" w:qFormat="1"/>
+    <w:lsdException w:name="Medium List 2 Accent 1" w:semiHidden="0" w:uiPriority="66" w:unhideWhenUsed="0"/>
+    <w:lsdException w:name="Medium Grid 1 Accent 1" w:semiHidden="0" w:uiPriority="67" w:unhideWhenUsed="0"/>
+    <w:lsdException w:name="Medium Grid 2 Accent 1" w:semiHidden="0" w:uiPriority="68" w:unhideWhenUsed="0"/>
+    <w:lsdException w:name="Medium Grid 3 Accent 1" w:semiHidden="0" w:uiPriority="69" w:unhideWhenUsed="0"/>
+    <w:lsdException w:name="Dark List Accent 1" w:semiHidden="0" w:uiPriority="70" w:unhideWhenUsed="0"/>
+    <w:lsdException w:name="Colorful Shading Accent 1" w:semiHidden="0" w:uiPriority="71" w:unhideWhenUsed="0"/>
+    <w:lsdException w:name="Colorful List Accent 1" w:semiHidden="0" w:uiPriority="72" w:unhideWhenUsed="0"/>
+    <w:lsdException w:name="Colorful Grid Accent 1" w:semiHidden="0" w:uiPriority="73" w:unhideWhenUsed="0"/>
+    <w:lsdException w:name="Light Shading Accent 2" w:semiHidden="0" w:uiPriority="60" w:unhideWhenUsed="0"/>
+    <w:lsdException w:name="Light List Accent 2" w:semiHidden="0" w:uiPriority="61" w:unhideWhenUsed="0"/>
+    <w:lsdException w:name="Light Grid Accent 2" w:semiHidden="0" w:uiPriority="62" w:unhideWhenUsed="0"/>
+    <w:lsdException w:name="Medium Shading 1 Accent 2" w:semiHidden="0" w:uiPriority="63" w:unhideWhenUsed="0"/>
+    <w:lsdException w:name="Medium Shading 2 Accent 2" w:semiHidden="0" w:uiPriority="64" w:unhideWhenUsed="0"/>
+    <w:lsdException w:name="Medium List 1 Accent 2" w:semiHidden="0" w:uiPriority="65" w:unhideWhenUsed="0"/>
+    <w:lsdException w:name="Medium List 2 Accent 2" w:semiHidden="0" w:uiPriority="66" w:unhideWhenUsed="0"/>
+    <w:lsdException w:name="Medium Grid 1 Accent 2" w:semiHidden="0" w:uiPriority="67" w:unhideWhenUsed="0"/>
+    <w:lsdException w:name="Medium Grid 2 Accent 2" w:semiHidden="0" w:uiPriority="68" w:unhideWhenUsed="0"/>
+    <w:lsdException w:name="Medium Grid 3 Accent 2" w:semiHidden="0" w:uiPriority="69" w:unhideWhenUsed="0"/>
+    <w:lsdException w:name="Dark List Accent 2" w:semiHidden="0" w:uiPriority="70" w:unhideWhenUsed="0"/>
+    <w:lsdException w:name="Colorful Shading Accent 2" w:semiHidden="0" w:uiPriority="71" w:unhideWhenUsed="0"/>
+    <w:lsdException w:name="Colorful List Accent 2" w:semiHidden="0" w:uiPriority="72" w:unhideWhenUsed="0"/>
+    <w:lsdException w:name="Colorful Grid Accent 2" w:semiHidden="0" w:uiPriority="73" w:unhideWhenUsed="0"/>
+    <w:lsdException w:name="Light Shading Accent 3" w:semiHidden="0" w:uiPriority="60" w:unhideWhenUsed="0"/>
+    <w:lsdException w:name="Light List Accent 3" w:semiHidden="0" w:uiPriority="61" w:unhideWhenUsed="0"/>
+    <w:lsdException w:name="Light Grid Accent 3" w:semiHidden="0" w:uiPriority="62" w:unhideWhenUsed="0"/>
+    <w:lsdException w:name="Medium Shading 1 Accent 3" w:semiHidden="0" w:uiPriority="63" w:unhideWhenUsed="0"/>
+    <w:lsdException w:name="Medium Shading 2 Accent 3" w:semiHidden="0" w:uiPriority="64" w:unhideWhenUsed="0"/>
+    <w:lsdException w:name="Medium List 1 Accent 3" w:semiHidden="0" w:uiPriority="65" w:unhideWhenUsed="0"/>
+    <w:lsdException w:name="Medium List 2 Accent 3" w:semiHidden="0" w:uiPriority="66" w:unhideWhenUsed="0"/>
+    <w:lsdException w:name="Medium Grid 1 Accent 3" w:semiHidden="0" w:uiPriority="67" w:unhideWhenUsed="0"/>
+    <w:lsdException w:name="Medium Grid 2 Accent 3" w:semiHidden="0" w:uiPriority="68" w:unhideWhenUsed="0"/>
+    <w:lsdException w:name="Medium Grid 3 Accent 3" w:semiHidden="0" w:uiPriority="69" w:unhideWhenUsed="0"/>
+    <w:lsdException w:name="Dark List Accent 3" w:semiHidden="0" w:uiPriority="70" w:unhideWhenUsed="0"/>
+    <w:lsdException w:name="Colorful Shading Accent 3" w:semiHidden="0" w:uiPriority="71" w:unhideWhenUsed="0"/>
+    <w:lsdException w:name="Colorful List Accent 3" w:semiHidden="0" w:uiPriority="72" w:unhideWhenUsed="0"/>
+    <w:lsdException w:name="Colorful Grid Accent 3" w:semiHidden="0" w:uiPriority="73" w:unhideWhenUsed="0"/>
+    <w:lsdException w:name="Light Shading Accent 4" w:semiHidden="0" w:uiPriority="60" w:unhideWhenUsed="0"/>
+    <w:lsdException w:name="Light List Accent 4" w:semiHidden="0" w:uiPriority="61" w:unhideWhenUsed="0"/>
+    <w:lsdException w:name="Light Grid Accent 4" w:semiHidden="0" w:uiPriority="62" w:unhideWhenUsed="0"/>
+    <w:lsdException w:name="Medium Shading 1 Accent 4" w:semiHidden="0" w:uiPriority="63" w:unhideWhenUsed="0"/>
+    <w:lsdException w:name="Medium Shading 2 Accent 4" w:semiHidden="0" w:uiPriority="64" w:unhideWhenUsed="0"/>
+    <w:lsdException w:name="Medium List 1 Accent 4" w:semiHidden="0" w:uiPriority="65" w:unhideWhenUsed="0"/>
+    <w:lsdException w:name="Medium List 2 Accent 4" w:semiHidden="0" w:uiPriority="66" w:unhideWhenUsed="0"/>
+    <w:lsdException w:name="Medium Grid 1 Accent 4" w:semiHidden="0" w:uiPriority="67" w:unhideWhenUsed="0"/>
+    <w:lsdException w:name="Medium Grid 2 Accent 4" w:semiHidden="0" w:uiPriority="68" w:unhideWhenUsed="0"/>
+    <w:lsdException w:name="Medium Grid 3 Accent 4" w:semiHidden="0" w:uiPriority="69" w:unhideWhenUsed="0"/>
+    <w:lsdException w:name="Dark List Accent 4" w:semiHidden="0" w:uiPriority="70" w:unhideWhenUsed="0"/>
+    <w:lsdException w:name="Colorful Shading Accent 4" w:semiHidden="0" w:uiPriority="71" w:unhideWhenUsed="0"/>
+    <w:lsdException w:name="Colorful List Accent 4" w:semiHidden="0" w:uiPriority="72" w:unhideWhenUsed="0"/>
+    <w:lsdException w:name="Colorful Grid Accent 4" w:semiHidden="0" w:uiPriority="73" w:unhideWhenUsed="0"/>
+    <w:lsdException w:name="Light Shading Accent 5" w:semiHidden="0" w:uiPriority="60" w:unhideWhenUsed="0"/>
+    <w:lsdException w:name="Light List Accent 5" w:semiHidden="0" w:uiPriority="61" w:unhideWhenUsed="0"/>
+    <w:lsdException w:name="Light Grid Accent 5" w:semiHidden="0" w:uiPriority="62" w:unhideWhenUsed="0"/>
+    <w:lsdException w:name="Medium Shading 1 Accent 5" w:semiHidden="0" w:uiPriority="63" w:unhideWhenUsed="0"/>
+    <w:lsdException w:name="Medium Shading 2 Accent 5" w:semiHidden="0" w:uiPriority="64" w:unhideWhenUsed="0"/>
+    <w:lsdException w:name="Medium List 1 Accent 5" w:semiHidden="0" w:uiPriority="65" w:unhideWhenUsed="0"/>
+    <w:lsdException w:name="Medium List 2 Accent 5" w:semiHidden="0" w:uiPriority="66" w:unhideWhenUsed="0"/>
+    <w:lsdException w:name="Medium Grid 1 Accent 5" w:semiHidden="0" w:uiPriority="67" w:unhideWhenUsed="0"/>
+    <w:lsdException w:name="Medium Grid 2 Accent 5" w:semiHidden="0" w:uiPriority="68" w:unhideWhenUsed="0"/>
+    <w:lsdException w:name="Medium Grid 3 Accent 5" w:semiHidden="0" w:uiPriority="69" w:unhideWhenUsed="0"/>
+    <w:lsdException w:name="Dark List Accent 5" w:semiHidden="0" w:uiPriority="70" w:unhideWhenUsed="0"/>
+    <w:lsdException w:name="Colorful Shading Accent 5" w:semiHidden="0" w:uiPriority="71" w:unhideWhenUsed="0"/>
+    <w:lsdException w:name="Colorful List Accent 5" w:semiHidden="0" w:uiPriority="72" w:unhideWhenUsed="0"/>
+    <w:lsdException w:name="Colorful Grid Accent 5" w:semiHidden="0" w:uiPriority="73" w:unhideWhenUsed="0"/>
+    <w:lsdException w:name="Light Shading Accent 6" w:semiHidden="0" w:uiPriority="60" w:unhideWhenUsed="0"/>
+    <w:lsdException w:name="Light List Accent 6" w:semiHidden="0" w:uiPriority="61" w:unhideWhenUsed="0"/>
+    <w:lsdException w:name="Light Grid Accent 6" w:semiHidden="0" w:uiPriority="62" w:unhideWhenUsed="0"/>
+    <w:lsdException w:name="Medium Shading 1 Accent 6" w:semiHidden="0" w:uiPriority="63" w:unhideWhenUsed="0"/>
+    <w:lsdException w:name="Medium Shading 2 Accent 6" w:semiHidden="0" w:uiPriority="64" w:unhideWhenUsed="0"/>
+    <w:lsdException w:name="Medium List 1 Accent 6" w:semiHidden="0" w:uiPriority="65" w:unhideWhenUsed="0"/>
+    <w:lsdException w:name="Medium List 2 Accent 6" w:semiHidden="0" w:uiPriority="66" w:unhideWhenUsed="0"/>
+    <w:lsdException w:name="Medium Grid 1 Accent 6" w:semiHidden="0" w:uiPriority="67" w:unhideWhenUsed="0"/>
+    <w:lsdException w:name="Medium Grid 2 Accent 6" w:semiHidden="0" w:uiPriority="68" w:unhideWhenUsed="0"/>
+    <w:lsdException w:name="Medium Grid 3 Accent 6" w:semiHidden="0" w:uiPriority="69" w:unhideWhenUsed="0"/>
+    <w:lsdException w:name="Dark List Accent 6" w:semiHidden="0" w:uiPriority="70" w:unhideWhenUsed="0"/>
+    <w:lsdException w:name="Colorful Shading Accent 6" w:semiHidden="0" w:uiPriority="71" w:unhideWhenUsed="0"/>
+    <w:lsdException w:name="Colorful List Accent 6" w:semiHidden="0" w:uiPriority="72" w:unhideWhenUsed="0"/>
+    <w:lsdException w:name="Colorful Grid Accent 6" w:semiHidden="0" w:uiPriority="73" w:unhideWhenUsed="0"/>
+    <w:lsdException w:name="Subtle Emphasis" w:semiHidden="0" w:uiPriority="19" w:unhideWhenUsed="0" w:qFormat="1"/>
+    <w:lsdException w:name="Intense Emphasis" w:semiHidden="0" w:uiPriority="21" w:unhideWhenUsed="0" w:qFormat="1"/>
+    <w:lsdException w:name="Subtle Reference" w:semiHidden="0" w:uiPriority="31" w:unhideWhenUsed="0" w:qFormat="1"/>
+    <w:lsdException w:name="Intense Reference" w:semiHidden="0" w:uiPriority="32" w:unhideWhenUsed="0" w:qFormat="1"/>
+    <w:lsdException w:name="Book Title" w:semiHidden="0" w:uiPriority="33" w:unhideWhenUsed="0" w:qFormat="1"/>
+    <w:lsdException w:name="Bibliography" w:uiPriority="37"/>
+    <w:lsdException w:name="TOC Heading" w:uiPriority="39" w:qFormat="1"/>
+  </w:latentStyles>
+  <w:style w:type="paragraph" w:default="1" w:styleId="Normal">
+    <w:name w:val="Normal"/>
+    <w:qFormat/>
+  </w:style>
+  <w:style w:type="character" w:default="1" w:styleId="DefaultParagraphFont">
+    <w:name w:val="Default Paragraph Font"/>
+    <w:uiPriority w:val="1"/>
+    <w:semiHidden/>
+    <w:unhideWhenUsed/>
+  </w:style>
+  <w:style w:type="table" w:default="1" w:styleId="TableNormal">
+    <w:name w:val="Normal Table"/>
+    <w:uiPriority w:val="99"/>
+    <w:semiHidden/>
+    <w:unhideWhenUsed/>
+    <w:tblPr>
+      <w:tblInd w:w="0" w:type="dxa"/>
+      <w:tblCellMar>
+        <w:top w:w="0" w:type="dxa"/>
+        <w:left w:w="108" w:type="dxa"/>
+        <w:bottom w:w="0" w:type="dxa"/>
+        <w:right w:w="108" w:type="dxa"/>
+      </w:tblCellMar>
+    </w:tblPr>
+  </w:style>
+  <w:style w:type="numbering" w:default="1" w:styleId="NoList">
+    <w:name w:val="No List"/>
+    <w:uiPriority w:val="99"/>
+    <w:semiHidden/>
+    <w:unhideWhenUsed/>
+  </w:style>
+  <w:style w:type="paragraph" w:customStyle="1" w:styleId="78200D7B93BD423596776218FE1761A1">
+    <w:name w:val="78200D7B93BD423596776218FE1761A1"/>
+    <w:rsid w:val="000B33B4"/>
+  </w:style>
+  <w:style w:type="paragraph" w:customStyle="1" w:styleId="9251D41E30FC4A7F821BA4C3466AC530">
+    <w:name w:val="9251D41E30FC4A7F821BA4C3466AC530"/>
+    <w:rsid w:val="000B33B4"/>
+  </w:style>
+</w:styles>
+</file>
+
 <file path=word/glossary/webSettings.xml><?xml version="1.0" encoding="utf-8"?>
-<w:webSettings xmlns:mc="http://schemas.openxmlformats.org/markup-compatibility/2006" xmlns:r="http://schemas.openxmlformats.org/officeDocument/2006/relationships" xmlns:w="http://schemas.openxmlformats.org/wordprocessingml/2006/main" xmlns:w14="http://schemas.microsoft.com/office/word/2010/wordml" xmlns:w15="http://schemas.microsoft.com/office/word/2012/wordml" mc:Ignorable="w14 w15">
+<w:webSettings xmlns:mc="http://schemas.openxmlformats.org/markup-compatibility/2006" xmlns:r="http://schemas.openxmlformats.org/officeDocument/2006/relationships" xmlns:w="http://schemas.openxmlformats.org/wordprocessingml/2006/main" xmlns:w14="http://schemas.microsoft.com/office/word/2010/wordml" mc:Ignorable="w14">
   <w:optimizeForBrowser/>
   <w:allowPNG/>
+  <w:doNotSaveAsSingleFile/>
 </w:webSettings>
 </file>
 
@@ -5069,7 +5784,7 @@
     </a:clrScheme>
     <a:fontScheme name="Cambria-Calibri">
       <a:majorFont>
-        <a:latin typeface="Cambria" panose="02040503050406030204"/>
+        <a:latin typeface="Cambria"/>
         <a:ea typeface=""/>
         <a:cs typeface=""/>
         <a:font script="Jpan" typeface="ＭＳ Ｐゴシック"/>
@@ -5104,7 +5819,7 @@
         <a:font script="Geor" typeface="Sylfaen"/>
       </a:majorFont>
       <a:minorFont>
-        <a:latin typeface="Calibri" panose="020F0502020204030204"/>
+        <a:latin typeface="Calibri"/>
         <a:ea typeface=""/>
         <a:cs typeface=""/>
         <a:font script="Jpan" typeface="ＭＳ Ｐゴシック"/>
@@ -5281,7 +5996,7 @@
   <a:extraClrSchemeLst/>
   <a:extLst>
     <a:ext uri="{05A4C25C-085E-4340-85A3-A5531E510DB2}">
-      <thm15:themeFamily xmlns:thm15="http://schemas.microsoft.com/office/thememl/2012/main" name="Office Theme" id="{62F939B6-93AF-4DB8-9C6B-D6C7DFDC589F}" vid="{4A3C46E8-61CC-4603-A589-7422A47A8E4A}"/>
+      <thm15:themeFamily xmlns:thm15="http://schemas.microsoft.com/office/thememl/2012/main" xmlns="" name="Office Theme" id="{62F939B6-93AF-4DB8-9C6B-D6C7DFDC589F}" vid="{4A3C46E8-61CC-4603-A589-7422A47A8E4A}"/>
     </a:ext>
   </a:extLst>
 </a:theme>

</xml_diff>